<commit_message>
New Lessons at 12.10.2020
</commit_message>
<xml_diff>
--- a/материалы.docx
+++ b/материалы.docx
@@ -1,6 +1,6 @@
 
 <file path=word/document.xml><?xml version="1.0" encoding="utf-8"?>
-<w:document xmlns:wpc="http://schemas.microsoft.com/office/word/2010/wordprocessingCanvas" xmlns:mc="http://schemas.openxmlformats.org/markup-compatibility/2006" xmlns:o="urn:schemas-microsoft-com:office:office" xmlns:r="http://schemas.openxmlformats.org/officeDocument/2006/relationships" xmlns:m="http://schemas.openxmlformats.org/officeDocument/2006/math" xmlns:v="urn:schemas-microsoft-com:vml" xmlns:wp14="http://schemas.microsoft.com/office/word/2010/wordprocessingDrawing" xmlns:wp="http://schemas.openxmlformats.org/drawingml/2006/wordprocessingDrawing" xmlns:w10="urn:schemas-microsoft-com:office:word" xmlns:w="http://schemas.openxmlformats.org/wordprocessingml/2006/main" xmlns:w14="http://schemas.microsoft.com/office/word/2010/wordml" xmlns:w15="http://schemas.microsoft.com/office/word/2012/wordml" xmlns:wpg="http://schemas.microsoft.com/office/word/2010/wordprocessingGroup" xmlns:wpi="http://schemas.microsoft.com/office/word/2010/wordprocessingInk" xmlns:wne="http://schemas.microsoft.com/office/word/2006/wordml" xmlns:wps="http://schemas.microsoft.com/office/word/2010/wordprocessingShape" mc:Ignorable="w14 w15 wp14">
+<w:document xmlns:wpc="http://schemas.microsoft.com/office/word/2010/wordprocessingCanvas" xmlns:mc="http://schemas.openxmlformats.org/markup-compatibility/2006" xmlns:o="urn:schemas-microsoft-com:office:office" xmlns:r="http://schemas.openxmlformats.org/officeDocument/2006/relationships" xmlns:m="http://schemas.openxmlformats.org/officeDocument/2006/math" xmlns:v="urn:schemas-microsoft-com:vml" xmlns:wp14="http://schemas.microsoft.com/office/word/2010/wordprocessingDrawing" xmlns:wp="http://schemas.openxmlformats.org/drawingml/2006/wordprocessingDrawing" xmlns:w10="urn:schemas-microsoft-com:office:word" xmlns:w="http://schemas.openxmlformats.org/wordprocessingml/2006/main" xmlns:w14="http://schemas.microsoft.com/office/word/2010/wordml" xmlns:wpg="http://schemas.microsoft.com/office/word/2010/wordprocessingGroup" xmlns:wpi="http://schemas.microsoft.com/office/word/2010/wordprocessingInk" xmlns:wne="http://schemas.microsoft.com/office/word/2006/wordml" xmlns:wps="http://schemas.microsoft.com/office/word/2010/wordprocessingShape" mc:Ignorable="w14 wp14">
   <w:body>
     <w:p>
       <w:pPr>
@@ -11,18 +11,35 @@
           <w:szCs w:val="28"/>
         </w:rPr>
       </w:pPr>
-      <w:hyperlink r:id="rId4" w:history="1">
-        <w:r>
-          <w:rPr>
-            <w:rStyle w:val="a3"/>
-            <w:rFonts w:ascii="Times New Roman" w:hAnsi="Times New Roman" w:cs="Times New Roman"/>
-            <w:sz w:val="28"/>
-            <w:szCs w:val="28"/>
-            <w:highlight w:val="yellow"/>
-          </w:rPr>
-          <w:t>Vue.js подробный курс</w:t>
-        </w:r>
-      </w:hyperlink>
+      <w:r>
+        <w:fldChar w:fldCharType="begin"/>
+      </w:r>
+      <w:r>
+        <w:instrText xml:space="preserve"> HYPERLINK "https://www.youtube.com/playlist?list=PL-wEcSTifrSn5cae0gFQ7Gy7v3t6c7hLF" </w:instrText>
+      </w:r>
+      <w:r>
+        <w:fldChar w:fldCharType="separate"/>
+      </w:r>
+      <w:r>
+        <w:rPr>
+          <w:rStyle w:val="a3"/>
+          <w:rFonts w:ascii="Times New Roman" w:hAnsi="Times New Roman" w:cs="Times New Roman"/>
+          <w:sz w:val="28"/>
+          <w:szCs w:val="28"/>
+          <w:highlight w:val="yellow"/>
+        </w:rPr>
+        <w:t>Vue.js подробный курс</w:t>
+      </w:r>
+      <w:r>
+        <w:rPr>
+          <w:rStyle w:val="a3"/>
+          <w:rFonts w:ascii="Times New Roman" w:hAnsi="Times New Roman" w:cs="Times New Roman"/>
+          <w:sz w:val="28"/>
+          <w:szCs w:val="28"/>
+          <w:highlight w:val="yellow"/>
+        </w:rPr>
+        <w:fldChar w:fldCharType="end"/>
+      </w:r>
     </w:p>
     <w:p>
       <w:pPr>
@@ -72,7 +89,27 @@
           <w:szCs w:val="28"/>
           <w:lang w:val="en-US"/>
         </w:rPr>
-        <w:t xml:space="preserve">Install vueJS </w:t>
+        <w:t xml:space="preserve">Install </w:t>
+      </w:r>
+      <w:proofErr w:type="spellStart"/>
+      <w:r>
+        <w:rPr>
+          <w:rFonts w:ascii="Times New Roman" w:hAnsi="Times New Roman" w:cs="Times New Roman"/>
+          <w:sz w:val="28"/>
+          <w:szCs w:val="28"/>
+          <w:lang w:val="en-US"/>
+        </w:rPr>
+        <w:t>vueJS</w:t>
+      </w:r>
+      <w:proofErr w:type="spellEnd"/>
+      <w:r>
+        <w:rPr>
+          <w:rFonts w:ascii="Times New Roman" w:hAnsi="Times New Roman" w:cs="Times New Roman"/>
+          <w:sz w:val="28"/>
+          <w:szCs w:val="28"/>
+          <w:lang w:val="en-US"/>
+        </w:rPr>
+        <w:t xml:space="preserve"> </w:t>
       </w:r>
     </w:p>
     <w:p>
@@ -120,19 +157,66 @@
           <w:lang w:val="en-US"/>
         </w:rPr>
       </w:pPr>
-      <w:hyperlink r:id="rId7" w:tgtFrame="_blank" w:history="1">
-        <w:r>
-          <w:rPr>
-            <w:rStyle w:val="a3"/>
-            <w:rFonts w:ascii="Helvetica" w:hAnsi="Helvetica"/>
-            <w:color w:val="42B983"/>
-            <w:sz w:val="27"/>
-            <w:szCs w:val="27"/>
-            <w:lang w:val="en-US"/>
-          </w:rPr>
-          <w:t>vue-cli documentation</w:t>
-        </w:r>
-      </w:hyperlink>
+      <w:r>
+        <w:fldChar w:fldCharType="begin"/>
+      </w:r>
+      <w:r>
+        <w:rPr>
+          <w:lang w:val="en-US"/>
+        </w:rPr>
+        <w:instrText xml:space="preserve"> HYPERLINK "https://cli.vuejs.org/" \t "_blank" </w:instrText>
+      </w:r>
+      <w:r>
+        <w:fldChar w:fldCharType="separate"/>
+      </w:r>
+      <w:proofErr w:type="spellStart"/>
+      <w:proofErr w:type="gramStart"/>
+      <w:r>
+        <w:rPr>
+          <w:rStyle w:val="a3"/>
+          <w:rFonts w:ascii="Helvetica" w:hAnsi="Helvetica"/>
+          <w:color w:val="42B983"/>
+          <w:sz w:val="27"/>
+          <w:szCs w:val="27"/>
+          <w:lang w:val="en-US"/>
+        </w:rPr>
+        <w:t>vue</w:t>
+      </w:r>
+      <w:proofErr w:type="spellEnd"/>
+      <w:r>
+        <w:rPr>
+          <w:rStyle w:val="a3"/>
+          <w:rFonts w:ascii="Helvetica" w:hAnsi="Helvetica"/>
+          <w:color w:val="42B983"/>
+          <w:sz w:val="27"/>
+          <w:szCs w:val="27"/>
+          <w:lang w:val="en-US"/>
+        </w:rPr>
+        <w:t>-cli</w:t>
+      </w:r>
+      <w:proofErr w:type="gramEnd"/>
+      <w:r>
+        <w:rPr>
+          <w:rStyle w:val="a3"/>
+          <w:rFonts w:ascii="Helvetica" w:hAnsi="Helvetica"/>
+          <w:color w:val="42B983"/>
+          <w:sz w:val="27"/>
+          <w:szCs w:val="27"/>
+          <w:lang w:val="en-US"/>
+        </w:rPr>
+        <w:t xml:space="preserve"> documentation</w:t>
+      </w:r>
+      <w:r>
+        <w:rPr>
+          <w:rStyle w:val="a3"/>
+          <w:rFonts w:ascii="Helvetica" w:hAnsi="Helvetica"/>
+          <w:color w:val="42B983"/>
+          <w:sz w:val="27"/>
+          <w:szCs w:val="27"/>
+          <w:lang w:val="en-US"/>
+        </w:rPr>
+        <w:fldChar w:fldCharType="end"/>
+      </w:r>
       <w:r>
         <w:rPr>
           <w:rFonts w:ascii="Helvetica" w:hAnsi="Helvetica"/>
@@ -155,7 +239,7 @@
           <w:lang w:val="en-US"/>
         </w:rPr>
       </w:pPr>
-      <w:hyperlink r:id="rId8" w:history="1">
+      <w:hyperlink r:id="rId7" w:history="1">
         <w:r>
           <w:rPr>
             <w:rStyle w:val="a3"/>
@@ -211,6 +295,7 @@
           <w:lang w:val="en-US"/>
         </w:rPr>
       </w:pPr>
+      <w:proofErr w:type="spellStart"/>
       <w:r>
         <w:rPr>
           <w:rStyle w:val="token"/>
@@ -222,6 +307,7 @@
         </w:rPr>
         <w:t>npm</w:t>
       </w:r>
+      <w:proofErr w:type="spellEnd"/>
       <w:r>
         <w:rPr>
           <w:rStyle w:val="HTML1"/>
@@ -253,7 +339,31 @@
           <w:szCs w:val="28"/>
           <w:lang w:val="en-US"/>
         </w:rPr>
-        <w:t xml:space="preserve"> -g @vue/cli</w:t>
+        <w:t xml:space="preserve"> -g @</w:t>
+      </w:r>
+      <w:proofErr w:type="spellStart"/>
+      <w:r>
+        <w:rPr>
+          <w:rStyle w:val="HTML1"/>
+          <w:rFonts w:ascii="Times New Roman" w:hAnsi="Times New Roman" w:cs="Times New Roman"/>
+          <w:color w:val="FF0000"/>
+          <w:sz w:val="28"/>
+          <w:szCs w:val="28"/>
+          <w:lang w:val="en-US"/>
+        </w:rPr>
+        <w:t>vue</w:t>
+      </w:r>
+      <w:proofErr w:type="spellEnd"/>
+      <w:r>
+        <w:rPr>
+          <w:rStyle w:val="HTML1"/>
+          <w:rFonts w:ascii="Times New Roman" w:hAnsi="Times New Roman" w:cs="Times New Roman"/>
+          <w:color w:val="FF0000"/>
+          <w:sz w:val="28"/>
+          <w:szCs w:val="28"/>
+          <w:lang w:val="en-US"/>
+        </w:rPr>
+        <w:t>/cli</w:t>
       </w:r>
     </w:p>
     <w:p>
@@ -334,7 +444,31 @@
           <w:szCs w:val="28"/>
           <w:lang w:val="en-US"/>
         </w:rPr>
-        <w:t xml:space="preserve"> @vue/cli</w:t>
+        <w:t xml:space="preserve"> @</w:t>
+      </w:r>
+      <w:proofErr w:type="spellStart"/>
+      <w:r>
+        <w:rPr>
+          <w:rStyle w:val="HTML1"/>
+          <w:rFonts w:ascii="Times New Roman" w:hAnsi="Times New Roman" w:cs="Times New Roman"/>
+          <w:color w:val="FF0000"/>
+          <w:sz w:val="28"/>
+          <w:szCs w:val="28"/>
+          <w:lang w:val="en-US"/>
+        </w:rPr>
+        <w:t>vue</w:t>
+      </w:r>
+      <w:proofErr w:type="spellEnd"/>
+      <w:r>
+        <w:rPr>
+          <w:rStyle w:val="HTML1"/>
+          <w:rFonts w:ascii="Times New Roman" w:hAnsi="Times New Roman" w:cs="Times New Roman"/>
+          <w:color w:val="FF0000"/>
+          <w:sz w:val="28"/>
+          <w:szCs w:val="28"/>
+          <w:lang w:val="en-US"/>
+        </w:rPr>
+        <w:t>/cli</w:t>
       </w:r>
     </w:p>
     <w:p>
@@ -368,6 +502,7 @@
           <w:lang w:val="en-US"/>
         </w:rPr>
       </w:pPr>
+      <w:proofErr w:type="spellStart"/>
       <w:r>
         <w:rPr>
           <w:rStyle w:val="HTML1"/>
@@ -377,7 +512,19 @@
           <w:szCs w:val="28"/>
           <w:lang w:val="en-US"/>
         </w:rPr>
-        <w:t>vue create my-project</w:t>
+        <w:t>vue</w:t>
+      </w:r>
+      <w:proofErr w:type="spellEnd"/>
+      <w:r>
+        <w:rPr>
+          <w:rStyle w:val="HTML1"/>
+          <w:rFonts w:ascii="Times New Roman" w:hAnsi="Times New Roman" w:cs="Times New Roman"/>
+          <w:color w:val="FF0000"/>
+          <w:sz w:val="28"/>
+          <w:szCs w:val="28"/>
+          <w:lang w:val="en-US"/>
+        </w:rPr>
+        <w:t xml:space="preserve"> create my-project</w:t>
       </w:r>
     </w:p>
     <w:p>
@@ -415,6 +562,7 @@
           <w:lang w:val="en-US"/>
         </w:rPr>
       </w:pPr>
+      <w:proofErr w:type="spellStart"/>
       <w:r>
         <w:rPr>
           <w:rStyle w:val="HTML1"/>
@@ -424,8 +572,33 @@
           <w:szCs w:val="28"/>
           <w:lang w:val="en-US"/>
         </w:rPr>
-        <w:t>vue ui</w:t>
-      </w:r>
+        <w:t>vue</w:t>
+      </w:r>
+      <w:proofErr w:type="spellEnd"/>
+      <w:r>
+        <w:rPr>
+          <w:rStyle w:val="HTML1"/>
+          <w:rFonts w:ascii="Times New Roman" w:hAnsi="Times New Roman" w:cs="Times New Roman"/>
+          <w:color w:val="FF0000"/>
+          <w:sz w:val="28"/>
+          <w:szCs w:val="28"/>
+          <w:lang w:val="en-US"/>
+        </w:rPr>
+        <w:t xml:space="preserve"> </w:t>
+      </w:r>
+      <w:proofErr w:type="spellStart"/>
+      <w:r>
+        <w:rPr>
+          <w:rStyle w:val="HTML1"/>
+          <w:rFonts w:ascii="Times New Roman" w:hAnsi="Times New Roman" w:cs="Times New Roman"/>
+          <w:color w:val="FF0000"/>
+          <w:sz w:val="28"/>
+          <w:szCs w:val="28"/>
+          <w:lang w:val="en-US"/>
+        </w:rPr>
+        <w:t>ui</w:t>
+      </w:r>
+      <w:proofErr w:type="spellEnd"/>
     </w:p>
     <w:p>
       <w:pPr>
@@ -466,6 +639,7 @@
         </w:rPr>
         <w:t xml:space="preserve"> </w:t>
       </w:r>
+      <w:proofErr w:type="spellStart"/>
       <w:r>
         <w:rPr>
           <w:rFonts w:ascii="Times New Roman" w:hAnsi="Times New Roman" w:cs="Times New Roman"/>
@@ -475,6 +649,7 @@
         </w:rPr>
         <w:t>google</w:t>
       </w:r>
+      <w:proofErr w:type="spellEnd"/>
     </w:p>
     <w:p>
       <w:pPr>
@@ -499,8 +674,54 @@
           <w:szCs w:val="48"/>
           <w:lang w:val="en-US" w:eastAsia="ru-RU"/>
         </w:rPr>
-        <w:t>Vue.js devtools</w:t>
-      </w:r>
+        <w:t>Vue</w:t>
+      </w:r>
+      <w:r>
+        <w:rPr>
+          <w:rFonts w:ascii="Arial" w:eastAsia="Times New Roman" w:hAnsi="Arial" w:cs="Arial"/>
+          <w:color w:val="202124"/>
+          <w:kern w:val="36"/>
+          <w:sz w:val="48"/>
+          <w:szCs w:val="48"/>
+          <w:lang w:val="en-US" w:eastAsia="ru-RU"/>
+        </w:rPr>
+        <w:t>.</w:t>
+      </w:r>
+      <w:r>
+        <w:rPr>
+          <w:rFonts w:ascii="Arial" w:eastAsia="Times New Roman" w:hAnsi="Arial" w:cs="Arial"/>
+          <w:color w:val="202124"/>
+          <w:kern w:val="36"/>
+          <w:sz w:val="48"/>
+          <w:szCs w:val="48"/>
+          <w:lang w:val="en-US" w:eastAsia="ru-RU"/>
+        </w:rPr>
+        <w:t>js</w:t>
+      </w:r>
+      <w:r>
+        <w:rPr>
+          <w:rFonts w:ascii="Arial" w:eastAsia="Times New Roman" w:hAnsi="Arial" w:cs="Arial"/>
+          <w:color w:val="202124"/>
+          <w:kern w:val="36"/>
+          <w:sz w:val="48"/>
+          <w:szCs w:val="48"/>
+          <w:lang w:val="en-US" w:eastAsia="ru-RU"/>
+        </w:rPr>
+        <w:t xml:space="preserve"> </w:t>
+      </w:r>
+      <w:proofErr w:type="spellStart"/>
+      <w:r>
+        <w:rPr>
+          <w:rFonts w:ascii="Arial" w:eastAsia="Times New Roman" w:hAnsi="Arial" w:cs="Arial"/>
+          <w:color w:val="202124"/>
+          <w:kern w:val="36"/>
+          <w:sz w:val="48"/>
+          <w:szCs w:val="48"/>
+          <w:lang w:val="en-US" w:eastAsia="ru-RU"/>
+        </w:rPr>
+        <w:t>devtools</w:t>
+      </w:r>
+      <w:proofErr w:type="spellEnd"/>
     </w:p>
     <w:p>
       <w:pPr>
@@ -523,7 +744,7 @@
           <w:lang w:val="kk-KZ"/>
         </w:rPr>
       </w:pPr>
-      <w:hyperlink r:id="rId9" w:history="1">
+      <w:hyperlink r:id="rId8" w:history="1">
         <w:r>
           <w:rPr>
             <w:rStyle w:val="a3"/>
@@ -566,6 +787,7 @@
           <w:lang w:val="en-US" w:eastAsia="ru-RU"/>
         </w:rPr>
       </w:pPr>
+      <w:proofErr w:type="spellStart"/>
       <w:r>
         <w:rPr>
           <w:rFonts w:ascii="Consolas" w:eastAsia="Times New Roman" w:hAnsi="Consolas" w:cs="Courier New"/>
@@ -574,82 +796,168 @@
           <w:szCs w:val="24"/>
           <w:lang w:val="en-US" w:eastAsia="ru-RU"/>
         </w:rPr>
-        <w:t>npm install vuelidate --save</w:t>
-      </w:r>
-    </w:p>
-    <w:p>
-      <w:pPr>
-        <w:spacing w:after="0" w:line="240" w:lineRule="auto"/>
-        <w:rPr>
-          <w:rFonts w:ascii="Times New Roman" w:hAnsi="Times New Roman" w:cs="Times New Roman"/>
-          <w:sz w:val="28"/>
-          <w:szCs w:val="28"/>
-          <w:lang w:val="en-US"/>
-        </w:rPr>
-      </w:pPr>
-      <w:r>
-        <w:rPr>
-          <w:rFonts w:ascii="Times New Roman" w:hAnsi="Times New Roman" w:cs="Times New Roman"/>
-          <w:sz w:val="28"/>
-          <w:szCs w:val="28"/>
-          <w:lang w:val="en-US"/>
-        </w:rPr>
-        <w:t>npm install --save-dev webpack</w:t>
-      </w:r>
-    </w:p>
-    <w:p>
-      <w:pPr>
-        <w:spacing w:after="0" w:line="240" w:lineRule="auto"/>
-        <w:rPr>
-          <w:rFonts w:ascii="Times New Roman" w:hAnsi="Times New Roman" w:cs="Times New Roman"/>
-          <w:sz w:val="28"/>
-          <w:szCs w:val="28"/>
-          <w:lang w:val="en-US"/>
-        </w:rPr>
-      </w:pPr>
-    </w:p>
-    <w:p>
-      <w:pPr>
-        <w:spacing w:after="0" w:line="240" w:lineRule="auto"/>
-        <w:rPr>
-          <w:rFonts w:ascii="Times New Roman" w:hAnsi="Times New Roman" w:cs="Times New Roman"/>
-          <w:sz w:val="28"/>
-          <w:szCs w:val="28"/>
-          <w:lang w:val="en-US"/>
-        </w:rPr>
-      </w:pPr>
-    </w:p>
-    <w:p>
-      <w:pPr>
-        <w:spacing w:after="0" w:line="240" w:lineRule="auto"/>
-        <w:rPr>
-          <w:rFonts w:ascii="Times New Roman" w:hAnsi="Times New Roman" w:cs="Times New Roman"/>
-          <w:sz w:val="28"/>
-          <w:szCs w:val="28"/>
-          <w:lang w:val="en-US"/>
-        </w:rPr>
-      </w:pPr>
-      <w:r>
-        <w:rPr>
-          <w:rFonts w:ascii="Times New Roman" w:hAnsi="Times New Roman" w:cs="Times New Roman"/>
-          <w:sz w:val="28"/>
-          <w:szCs w:val="28"/>
-          <w:lang w:val="en-US"/>
-        </w:rPr>
-        <w:t>npm install -D sass-loader node-sass</w:t>
-      </w:r>
-    </w:p>
-    <w:p>
-      <w:pPr>
-        <w:spacing w:after="0" w:line="240" w:lineRule="auto"/>
-        <w:rPr>
-          <w:rFonts w:ascii="Times New Roman" w:hAnsi="Times New Roman" w:cs="Times New Roman"/>
-          <w:sz w:val="28"/>
-          <w:szCs w:val="28"/>
-          <w:lang w:val="en-US"/>
-        </w:rPr>
-      </w:pPr>
-      <w:hyperlink r:id="rId10" w:anchor="sass-vs-scss" w:history="1">
+        <w:t>npm</w:t>
+      </w:r>
+      <w:proofErr w:type="spellEnd"/>
+      <w:r>
+        <w:rPr>
+          <w:rFonts w:ascii="Consolas" w:eastAsia="Times New Roman" w:hAnsi="Consolas" w:cs="Courier New"/>
+          <w:color w:val="000000"/>
+          <w:sz w:val="24"/>
+          <w:szCs w:val="24"/>
+          <w:lang w:val="en-US" w:eastAsia="ru-RU"/>
+        </w:rPr>
+        <w:t xml:space="preserve"> install </w:t>
+      </w:r>
+      <w:proofErr w:type="spellStart"/>
+      <w:r>
+        <w:rPr>
+          <w:rFonts w:ascii="Consolas" w:eastAsia="Times New Roman" w:hAnsi="Consolas" w:cs="Courier New"/>
+          <w:color w:val="000000"/>
+          <w:sz w:val="24"/>
+          <w:szCs w:val="24"/>
+          <w:lang w:val="en-US" w:eastAsia="ru-RU"/>
+        </w:rPr>
+        <w:t>vuelidate</w:t>
+      </w:r>
+      <w:proofErr w:type="spellEnd"/>
+      <w:r>
+        <w:rPr>
+          <w:rFonts w:ascii="Consolas" w:eastAsia="Times New Roman" w:hAnsi="Consolas" w:cs="Courier New"/>
+          <w:color w:val="000000"/>
+          <w:sz w:val="24"/>
+          <w:szCs w:val="24"/>
+          <w:lang w:val="en-US" w:eastAsia="ru-RU"/>
+        </w:rPr>
+        <w:t xml:space="preserve"> --save</w:t>
+      </w:r>
+    </w:p>
+    <w:p>
+      <w:pPr>
+        <w:spacing w:after="0" w:line="240" w:lineRule="auto"/>
+        <w:rPr>
+          <w:rFonts w:ascii="Times New Roman" w:hAnsi="Times New Roman" w:cs="Times New Roman"/>
+          <w:sz w:val="28"/>
+          <w:szCs w:val="28"/>
+          <w:lang w:val="en-US"/>
+        </w:rPr>
+      </w:pPr>
+      <w:proofErr w:type="spellStart"/>
+      <w:r>
+        <w:rPr>
+          <w:rFonts w:ascii="Times New Roman" w:hAnsi="Times New Roman" w:cs="Times New Roman"/>
+          <w:sz w:val="28"/>
+          <w:szCs w:val="28"/>
+          <w:lang w:val="en-US"/>
+        </w:rPr>
+        <w:t>npm</w:t>
+      </w:r>
+      <w:proofErr w:type="spellEnd"/>
+      <w:r>
+        <w:rPr>
+          <w:rFonts w:ascii="Times New Roman" w:hAnsi="Times New Roman" w:cs="Times New Roman"/>
+          <w:sz w:val="28"/>
+          <w:szCs w:val="28"/>
+          <w:lang w:val="en-US"/>
+        </w:rPr>
+        <w:t xml:space="preserve"> install --save-</w:t>
+      </w:r>
+      <w:proofErr w:type="spellStart"/>
+      <w:r>
+        <w:rPr>
+          <w:rFonts w:ascii="Times New Roman" w:hAnsi="Times New Roman" w:cs="Times New Roman"/>
+          <w:sz w:val="28"/>
+          <w:szCs w:val="28"/>
+          <w:lang w:val="en-US"/>
+        </w:rPr>
+        <w:t>dev</w:t>
+      </w:r>
+      <w:proofErr w:type="spellEnd"/>
+      <w:r>
+        <w:rPr>
+          <w:rFonts w:ascii="Times New Roman" w:hAnsi="Times New Roman" w:cs="Times New Roman"/>
+          <w:sz w:val="28"/>
+          <w:szCs w:val="28"/>
+          <w:lang w:val="en-US"/>
+        </w:rPr>
+        <w:t xml:space="preserve"> </w:t>
+      </w:r>
+      <w:proofErr w:type="spellStart"/>
+      <w:r>
+        <w:rPr>
+          <w:rFonts w:ascii="Times New Roman" w:hAnsi="Times New Roman" w:cs="Times New Roman"/>
+          <w:sz w:val="28"/>
+          <w:szCs w:val="28"/>
+          <w:lang w:val="en-US"/>
+        </w:rPr>
+        <w:t>webpack</w:t>
+      </w:r>
+      <w:proofErr w:type="spellEnd"/>
+    </w:p>
+    <w:p>
+      <w:pPr>
+        <w:spacing w:after="0" w:line="240" w:lineRule="auto"/>
+        <w:rPr>
+          <w:rFonts w:ascii="Times New Roman" w:hAnsi="Times New Roman" w:cs="Times New Roman"/>
+          <w:sz w:val="28"/>
+          <w:szCs w:val="28"/>
+          <w:lang w:val="en-US"/>
+        </w:rPr>
+      </w:pPr>
+    </w:p>
+    <w:p>
+      <w:pPr>
+        <w:spacing w:after="0" w:line="240" w:lineRule="auto"/>
+        <w:rPr>
+          <w:rFonts w:ascii="Times New Roman" w:hAnsi="Times New Roman" w:cs="Times New Roman"/>
+          <w:sz w:val="28"/>
+          <w:szCs w:val="28"/>
+          <w:lang w:val="en-US"/>
+        </w:rPr>
+      </w:pPr>
+    </w:p>
+    <w:p>
+      <w:pPr>
+        <w:spacing w:after="0" w:line="240" w:lineRule="auto"/>
+        <w:rPr>
+          <w:rFonts w:ascii="Times New Roman" w:hAnsi="Times New Roman" w:cs="Times New Roman"/>
+          <w:sz w:val="28"/>
+          <w:szCs w:val="28"/>
+          <w:lang w:val="en-US"/>
+        </w:rPr>
+      </w:pPr>
+      <w:proofErr w:type="spellStart"/>
+      <w:r>
+        <w:rPr>
+          <w:rFonts w:ascii="Times New Roman" w:hAnsi="Times New Roman" w:cs="Times New Roman"/>
+          <w:sz w:val="28"/>
+          <w:szCs w:val="28"/>
+          <w:lang w:val="en-US"/>
+        </w:rPr>
+        <w:t>npm</w:t>
+      </w:r>
+      <w:proofErr w:type="spellEnd"/>
+      <w:r>
+        <w:rPr>
+          <w:rFonts w:ascii="Times New Roman" w:hAnsi="Times New Roman" w:cs="Times New Roman"/>
+          <w:sz w:val="28"/>
+          <w:szCs w:val="28"/>
+          <w:lang w:val="en-US"/>
+        </w:rPr>
+        <w:t xml:space="preserve"> install -D sass-loader node-sass</w:t>
+      </w:r>
+    </w:p>
+    <w:p>
+      <w:pPr>
+        <w:spacing w:after="0" w:line="240" w:lineRule="auto"/>
+        <w:rPr>
+          <w:rFonts w:ascii="Times New Roman" w:hAnsi="Times New Roman" w:cs="Times New Roman"/>
+          <w:sz w:val="28"/>
+          <w:szCs w:val="28"/>
+          <w:lang w:val="en-US"/>
+        </w:rPr>
+      </w:pPr>
+      <w:hyperlink r:id="rId9" w:anchor="sass-vs-scss" w:history="1">
         <w:r>
           <w:rPr>
             <w:rStyle w:val="a3"/>
@@ -701,7 +1009,61 @@
           <w:b w:val="0"/>
           <w:bCs w:val="0"/>
         </w:rPr>
-        <w:t>Постигаем Vue js: урок 6 - слоты, refs, жизненный цикл компонентов</w:t>
+        <w:t xml:space="preserve">Постигаем </w:t>
+      </w:r>
+      <w:proofErr w:type="spellStart"/>
+      <w:r>
+        <w:rPr>
+          <w:rFonts w:ascii="Arial" w:hAnsi="Arial" w:cs="Arial"/>
+          <w:b w:val="0"/>
+          <w:bCs w:val="0"/>
+        </w:rPr>
+        <w:t>Vue</w:t>
+      </w:r>
+      <w:proofErr w:type="spellEnd"/>
+      <w:r>
+        <w:rPr>
+          <w:rFonts w:ascii="Arial" w:hAnsi="Arial" w:cs="Arial"/>
+          <w:b w:val="0"/>
+          <w:bCs w:val="0"/>
+        </w:rPr>
+        <w:t xml:space="preserve"> </w:t>
+      </w:r>
+      <w:proofErr w:type="spellStart"/>
+      <w:r>
+        <w:rPr>
+          <w:rFonts w:ascii="Arial" w:hAnsi="Arial" w:cs="Arial"/>
+          <w:b w:val="0"/>
+          <w:bCs w:val="0"/>
+        </w:rPr>
+        <w:t>js</w:t>
+      </w:r>
+      <w:proofErr w:type="spellEnd"/>
+      <w:r>
+        <w:rPr>
+          <w:rFonts w:ascii="Arial" w:hAnsi="Arial" w:cs="Arial"/>
+          <w:b w:val="0"/>
+          <w:bCs w:val="0"/>
+        </w:rPr>
+        <w:t xml:space="preserve">: урок 6 - слоты, </w:t>
+      </w:r>
+      <w:proofErr w:type="spellStart"/>
+      <w:r>
+        <w:rPr>
+          <w:rFonts w:ascii="Arial" w:hAnsi="Arial" w:cs="Arial"/>
+          <w:b w:val="0"/>
+          <w:bCs w:val="0"/>
+        </w:rPr>
+        <w:t>refs</w:t>
+      </w:r>
+      <w:proofErr w:type="spellEnd"/>
+      <w:r>
+        <w:rPr>
+          <w:rFonts w:ascii="Arial" w:hAnsi="Arial" w:cs="Arial"/>
+          <w:b w:val="0"/>
+          <w:bCs w:val="0"/>
+        </w:rPr>
+        <w:t>, жизненный цикл компонентов</w:t>
       </w:r>
     </w:p>
     <w:p>
@@ -723,18 +1085,299 @@
         </w:rPr>
         <w:t>Келесі сабак</w:t>
       </w:r>
+    </w:p>
+    <w:p>
+      <w:pPr>
+        <w:spacing w:after="0" w:line="240" w:lineRule="auto"/>
+        <w:rPr>
+          <w:rFonts w:ascii="Times New Roman" w:hAnsi="Times New Roman" w:cs="Times New Roman"/>
+          <w:sz w:val="28"/>
+          <w:szCs w:val="28"/>
+        </w:rPr>
+      </w:pPr>
+    </w:p>
+    <w:p>
+      <w:pPr>
+        <w:pStyle w:val="1"/>
+        <w:shd w:val="clear" w:color="auto" w:fill="FFFFFF"/>
+        <w:spacing w:before="0" w:beforeAutospacing="0" w:after="60" w:afterAutospacing="0"/>
+        <w:rPr>
+          <w:rFonts w:ascii="Segoe UI" w:hAnsi="Segoe UI" w:cs="Segoe UI"/>
+          <w:color w:val="333333"/>
+        </w:rPr>
+      </w:pPr>
+      <w:r>
+        <w:rPr>
+          <w:rStyle w:val="posttitle-text"/>
+          <w:rFonts w:ascii="Arial" w:hAnsi="Arial" w:cs="Arial"/>
+          <w:b w:val="0"/>
+          <w:bCs w:val="0"/>
+          <w:color w:val="343434"/>
+        </w:rPr>
+        <w:t xml:space="preserve">Расширения </w:t>
+      </w:r>
+      <w:proofErr w:type="spellStart"/>
+      <w:r>
+        <w:rPr>
+          <w:rStyle w:val="posttitle-text"/>
+          <w:rFonts w:ascii="Arial" w:hAnsi="Arial" w:cs="Arial"/>
+          <w:b w:val="0"/>
+          <w:bCs w:val="0"/>
+          <w:color w:val="343434"/>
+        </w:rPr>
+        <w:t>VSCode</w:t>
+      </w:r>
+      <w:proofErr w:type="spellEnd"/>
+      <w:r>
+        <w:rPr>
+          <w:rStyle w:val="posttitle-text"/>
+          <w:rFonts w:ascii="Arial" w:hAnsi="Arial" w:cs="Arial"/>
+          <w:b w:val="0"/>
+          <w:bCs w:val="0"/>
+          <w:color w:val="343434"/>
+        </w:rPr>
+        <w:t xml:space="preserve">, которые облегчат разработку на </w:t>
+      </w:r>
+      <w:proofErr w:type="spellStart"/>
+      <w:r>
+        <w:rPr>
+          <w:rStyle w:val="posttitle-text"/>
+          <w:rFonts w:ascii="Arial" w:hAnsi="Arial" w:cs="Arial"/>
+          <w:b w:val="0"/>
+          <w:bCs w:val="0"/>
+          <w:color w:val="343434"/>
+        </w:rPr>
+        <w:t>JavaScript</w:t>
+      </w:r>
+      <w:proofErr w:type="spellEnd"/>
+      <w:r>
+        <w:rPr>
+          <w:rStyle w:val="posttitle-text"/>
+          <w:rFonts w:ascii="Arial" w:hAnsi="Arial" w:cs="Arial"/>
+          <w:b w:val="0"/>
+          <w:bCs w:val="0"/>
+          <w:color w:val="343434"/>
+        </w:rPr>
+        <w:t xml:space="preserve"> и </w:t>
+      </w:r>
+      <w:proofErr w:type="spellStart"/>
+      <w:r>
+        <w:rPr>
+          <w:rStyle w:val="posttitle-text"/>
+          <w:rFonts w:ascii="Arial" w:hAnsi="Arial" w:cs="Arial"/>
+          <w:b w:val="0"/>
+          <w:bCs w:val="0"/>
+          <w:color w:val="343434"/>
+        </w:rPr>
+        <w:t>Vue</w:t>
+      </w:r>
+      <w:proofErr w:type="spellEnd"/>
+    </w:p>
+    <w:p>
+      <w:pPr>
+        <w:spacing w:after="0" w:line="240" w:lineRule="auto"/>
+        <w:rPr>
+          <w:rFonts w:ascii="Times New Roman" w:hAnsi="Times New Roman" w:cs="Times New Roman"/>
+          <w:sz w:val="28"/>
+          <w:szCs w:val="28"/>
+        </w:rPr>
+      </w:pPr>
+      <w:hyperlink r:id="rId10" w:history="1">
+        <w:r>
+          <w:rPr>
+            <w:rStyle w:val="a3"/>
+            <w:rFonts w:ascii="Times New Roman" w:hAnsi="Times New Roman" w:cs="Times New Roman"/>
+            <w:sz w:val="28"/>
+            <w:szCs w:val="28"/>
+          </w:rPr>
+          <w:t>https://habr.com/ru/post/440066/</w:t>
+        </w:r>
+      </w:hyperlink>
+    </w:p>
+    <w:p>
+      <w:pPr>
+        <w:spacing w:after="0" w:line="240" w:lineRule="auto"/>
+        <w:rPr>
+          <w:rFonts w:ascii="Times New Roman" w:hAnsi="Times New Roman" w:cs="Times New Roman"/>
+          <w:sz w:val="28"/>
+          <w:szCs w:val="28"/>
+        </w:rPr>
+      </w:pPr>
+      <w:hyperlink r:id="rId11" w:history="1">
+        <w:r>
+          <w:rPr>
+            <w:rStyle w:val="a3"/>
+            <w:rFonts w:ascii="Times New Roman" w:hAnsi="Times New Roman" w:cs="Times New Roman"/>
+            <w:sz w:val="28"/>
+            <w:szCs w:val="28"/>
+          </w:rPr>
+          <w:t>https://www.npmjs.com/package/marked</w:t>
+        </w:r>
+      </w:hyperlink>
+    </w:p>
+    <w:p>
+      <w:pPr>
+        <w:spacing w:after="0" w:line="240" w:lineRule="auto"/>
+        <w:rPr>
+          <w:rFonts w:ascii="Consolas" w:hAnsi="Consolas"/>
+          <w:color w:val="333333"/>
+          <w:shd w:val="clear" w:color="auto" w:fill="F7F7F7"/>
+          <w:lang w:val="en-US"/>
+        </w:rPr>
+      </w:pPr>
+      <w:proofErr w:type="spellStart"/>
+      <w:r>
+        <w:rPr>
+          <w:rFonts w:ascii="Consolas" w:hAnsi="Consolas"/>
+          <w:color w:val="333333"/>
+          <w:shd w:val="clear" w:color="auto" w:fill="F7F7F7"/>
+          <w:lang w:val="en-US"/>
+        </w:rPr>
+        <w:t>npm</w:t>
+      </w:r>
+      <w:proofErr w:type="spellEnd"/>
+      <w:r>
+        <w:rPr>
+          <w:rFonts w:ascii="Consolas" w:hAnsi="Consolas"/>
+          <w:color w:val="333333"/>
+          <w:shd w:val="clear" w:color="auto" w:fill="F7F7F7"/>
+          <w:lang w:val="en-US"/>
+        </w:rPr>
+        <w:t xml:space="preserve"> install marked</w:t>
+      </w:r>
+    </w:p>
+    <w:p>
+      <w:pPr>
+        <w:spacing w:after="0" w:line="240" w:lineRule="auto"/>
+        <w:rPr>
+          <w:rFonts w:ascii="Consolas" w:hAnsi="Consolas"/>
+          <w:color w:val="333333"/>
+          <w:shd w:val="clear" w:color="auto" w:fill="F7F7F7"/>
+          <w:lang w:val="en-US"/>
+        </w:rPr>
+      </w:pPr>
+    </w:p>
+    <w:p>
+      <w:pPr>
+        <w:spacing w:after="0" w:line="240" w:lineRule="auto"/>
+        <w:rPr>
+          <w:rFonts w:ascii="Times New Roman" w:hAnsi="Times New Roman" w:cs="Times New Roman"/>
+          <w:sz w:val="28"/>
+          <w:szCs w:val="28"/>
+          <w:lang w:val="en-US"/>
+        </w:rPr>
+      </w:pPr>
+      <w:hyperlink r:id="rId12" w:history="1">
+        <w:r>
+          <w:rPr>
+            <w:rStyle w:val="a3"/>
+            <w:rFonts w:ascii="Times New Roman" w:hAnsi="Times New Roman" w:cs="Times New Roman"/>
+            <w:sz w:val="28"/>
+            <w:szCs w:val="28"/>
+            <w:lang w:val="en-US"/>
+          </w:rPr>
+          <w:t>https://router.vuejs.org/ru/installation.html</w:t>
+        </w:r>
+      </w:hyperlink>
+    </w:p>
+    <w:p>
+      <w:pPr>
+        <w:tabs>
+          <w:tab w:val="left" w:pos="916"/>
+          <w:tab w:val="left" w:pos="1832"/>
+          <w:tab w:val="left" w:pos="2748"/>
+          <w:tab w:val="left" w:pos="3664"/>
+          <w:tab w:val="left" w:pos="4580"/>
+          <w:tab w:val="left" w:pos="5496"/>
+          <w:tab w:val="left" w:pos="6412"/>
+          <w:tab w:val="left" w:pos="7328"/>
+          <w:tab w:val="left" w:pos="8244"/>
+          <w:tab w:val="left" w:pos="9160"/>
+          <w:tab w:val="left" w:pos="10076"/>
+          <w:tab w:val="left" w:pos="10992"/>
+          <w:tab w:val="left" w:pos="11908"/>
+          <w:tab w:val="left" w:pos="12824"/>
+          <w:tab w:val="left" w:pos="13740"/>
+          <w:tab w:val="left" w:pos="14656"/>
+        </w:tabs>
+        <w:spacing w:after="0" w:line="240" w:lineRule="auto"/>
+        <w:rPr>
+          <w:rFonts w:ascii="Consolas" w:eastAsia="Times New Roman" w:hAnsi="Consolas" w:cs="Courier New"/>
+          <w:color w:val="FF0000"/>
+          <w:sz w:val="24"/>
+          <w:szCs w:val="24"/>
+          <w:lang w:eastAsia="ru-RU"/>
+        </w:rPr>
+      </w:pPr>
+      <w:proofErr w:type="spellStart"/>
+      <w:r>
+        <w:rPr>
+          <w:rFonts w:ascii="Consolas" w:eastAsia="Times New Roman" w:hAnsi="Consolas" w:cs="Courier New"/>
+          <w:color w:val="FF0000"/>
+          <w:sz w:val="20"/>
+          <w:szCs w:val="20"/>
+          <w:lang w:eastAsia="ru-RU"/>
+        </w:rPr>
+        <w:t>npm</w:t>
+      </w:r>
+      <w:proofErr w:type="spellEnd"/>
+      <w:r>
+        <w:rPr>
+          <w:rFonts w:ascii="Consolas" w:eastAsia="Times New Roman" w:hAnsi="Consolas" w:cs="Courier New"/>
+          <w:color w:val="FF0000"/>
+          <w:sz w:val="20"/>
+          <w:szCs w:val="20"/>
+          <w:lang w:eastAsia="ru-RU"/>
+        </w:rPr>
+        <w:t xml:space="preserve"> </w:t>
+      </w:r>
+      <w:proofErr w:type="spellStart"/>
+      <w:r>
+        <w:rPr>
+          <w:rFonts w:ascii="Consolas" w:eastAsia="Times New Roman" w:hAnsi="Consolas" w:cs="Courier New"/>
+          <w:color w:val="FF0000"/>
+          <w:sz w:val="20"/>
+          <w:szCs w:val="20"/>
+          <w:lang w:eastAsia="ru-RU"/>
+        </w:rPr>
+        <w:t>install</w:t>
+      </w:r>
+      <w:proofErr w:type="spellEnd"/>
+      <w:r>
+        <w:rPr>
+          <w:rFonts w:ascii="Consolas" w:eastAsia="Times New Roman" w:hAnsi="Consolas" w:cs="Courier New"/>
+          <w:color w:val="FF0000"/>
+          <w:sz w:val="20"/>
+          <w:szCs w:val="20"/>
+          <w:lang w:eastAsia="ru-RU"/>
+        </w:rPr>
+        <w:t xml:space="preserve"> </w:t>
+      </w:r>
+      <w:proofErr w:type="spellStart"/>
+      <w:r>
+        <w:rPr>
+          <w:rFonts w:ascii="Consolas" w:eastAsia="Times New Roman" w:hAnsi="Consolas" w:cs="Courier New"/>
+          <w:color w:val="FF0000"/>
+          <w:sz w:val="20"/>
+          <w:szCs w:val="20"/>
+          <w:lang w:eastAsia="ru-RU"/>
+        </w:rPr>
+        <w:t>vue-router</w:t>
+      </w:r>
+      <w:proofErr w:type="spellEnd"/>
+    </w:p>
+    <w:p>
+      <w:pPr>
+        <w:spacing w:after="0" w:line="240" w:lineRule="auto"/>
+        <w:rPr>
+          <w:rFonts w:ascii="Times New Roman" w:hAnsi="Times New Roman" w:cs="Times New Roman"/>
+          <w:sz w:val="28"/>
+          <w:szCs w:val="28"/>
+          <w:lang w:val="en-US"/>
+        </w:rPr>
+      </w:pPr>
       <w:bookmarkStart w:id="0" w:name="_GoBack"/>
       <w:bookmarkEnd w:id="0"/>
-    </w:p>
-    <w:p>
-      <w:pPr>
-        <w:spacing w:after="0" w:line="240" w:lineRule="auto"/>
-        <w:rPr>
-          <w:rFonts w:ascii="Times New Roman" w:hAnsi="Times New Roman" w:cs="Times New Roman"/>
-          <w:sz w:val="28"/>
-          <w:szCs w:val="28"/>
-        </w:rPr>
-      </w:pPr>
     </w:p>
     <w:sectPr>
       <w:pgSz w:w="11906" w:h="16838"/>
@@ -747,7 +1390,7 @@
 </file>
 
 <file path=word/styles.xml><?xml version="1.0" encoding="utf-8"?>
-<w:styles xmlns:mc="http://schemas.openxmlformats.org/markup-compatibility/2006" xmlns:r="http://schemas.openxmlformats.org/officeDocument/2006/relationships" xmlns:w="http://schemas.openxmlformats.org/wordprocessingml/2006/main" xmlns:w14="http://schemas.microsoft.com/office/word/2010/wordml" xmlns:w15="http://schemas.microsoft.com/office/word/2012/wordml" mc:Ignorable="w14 w15">
+<w:styles xmlns:mc="http://schemas.openxmlformats.org/markup-compatibility/2006" xmlns:r="http://schemas.openxmlformats.org/officeDocument/2006/relationships" xmlns:w="http://schemas.openxmlformats.org/wordprocessingml/2006/main" xmlns:w14="http://schemas.microsoft.com/office/word/2010/wordml" mc:Ignorable="w14">
   <w:docDefaults>
     <w:rPrDefault>
       <w:rPr>
@@ -763,378 +1406,144 @@
       </w:pPr>
     </w:pPrDefault>
   </w:docDefaults>
-  <w:latentStyles w:defLockedState="0" w:defUIPriority="99" w:defSemiHidden="0" w:defUnhideWhenUsed="0" w:defQFormat="0" w:count="371">
-    <w:lsdException w:name="Normal" w:uiPriority="0" w:qFormat="1"/>
-    <w:lsdException w:name="heading 1" w:uiPriority="9" w:qFormat="1"/>
-    <w:lsdException w:name="heading 2" w:semiHidden="1" w:uiPriority="9" w:unhideWhenUsed="1" w:qFormat="1"/>
-    <w:lsdException w:name="heading 3" w:semiHidden="1" w:uiPriority="9" w:unhideWhenUsed="1" w:qFormat="1"/>
-    <w:lsdException w:name="heading 4" w:semiHidden="1" w:uiPriority="9" w:unhideWhenUsed="1" w:qFormat="1"/>
-    <w:lsdException w:name="heading 5" w:semiHidden="1" w:uiPriority="9" w:unhideWhenUsed="1" w:qFormat="1"/>
-    <w:lsdException w:name="heading 6" w:semiHidden="1" w:uiPriority="9" w:unhideWhenUsed="1" w:qFormat="1"/>
-    <w:lsdException w:name="heading 7" w:semiHidden="1" w:uiPriority="9" w:unhideWhenUsed="1" w:qFormat="1"/>
-    <w:lsdException w:name="heading 8" w:semiHidden="1" w:uiPriority="9" w:unhideWhenUsed="1" w:qFormat="1"/>
-    <w:lsdException w:name="heading 9" w:semiHidden="1" w:uiPriority="9" w:unhideWhenUsed="1" w:qFormat="1"/>
-    <w:lsdException w:name="index 1" w:semiHidden="1" w:unhideWhenUsed="1"/>
-    <w:lsdException w:name="index 2" w:semiHidden="1" w:unhideWhenUsed="1"/>
-    <w:lsdException w:name="index 3" w:semiHidden="1" w:unhideWhenUsed="1"/>
-    <w:lsdException w:name="index 4" w:semiHidden="1" w:unhideWhenUsed="1"/>
-    <w:lsdException w:name="index 5" w:semiHidden="1" w:unhideWhenUsed="1"/>
-    <w:lsdException w:name="index 6" w:semiHidden="1" w:unhideWhenUsed="1"/>
-    <w:lsdException w:name="index 7" w:semiHidden="1" w:unhideWhenUsed="1"/>
-    <w:lsdException w:name="index 8" w:semiHidden="1" w:unhideWhenUsed="1"/>
-    <w:lsdException w:name="index 9" w:semiHidden="1" w:unhideWhenUsed="1"/>
-    <w:lsdException w:name="toc 1" w:semiHidden="1" w:uiPriority="39" w:unhideWhenUsed="1"/>
-    <w:lsdException w:name="toc 2" w:semiHidden="1" w:uiPriority="39" w:unhideWhenUsed="1"/>
-    <w:lsdException w:name="toc 3" w:semiHidden="1" w:uiPriority="39" w:unhideWhenUsed="1"/>
-    <w:lsdException w:name="toc 4" w:semiHidden="1" w:uiPriority="39" w:unhideWhenUsed="1"/>
-    <w:lsdException w:name="toc 5" w:semiHidden="1" w:uiPriority="39" w:unhideWhenUsed="1"/>
-    <w:lsdException w:name="toc 6" w:semiHidden="1" w:uiPriority="39" w:unhideWhenUsed="1"/>
-    <w:lsdException w:name="toc 7" w:semiHidden="1" w:uiPriority="39" w:unhideWhenUsed="1"/>
-    <w:lsdException w:name="toc 8" w:semiHidden="1" w:uiPriority="39" w:unhideWhenUsed="1"/>
-    <w:lsdException w:name="toc 9" w:semiHidden="1" w:uiPriority="39" w:unhideWhenUsed="1"/>
-    <w:lsdException w:name="Normal Indent" w:semiHidden="1" w:unhideWhenUsed="1"/>
-    <w:lsdException w:name="footnote text" w:semiHidden="1" w:unhideWhenUsed="1"/>
-    <w:lsdException w:name="annotation text" w:semiHidden="1" w:unhideWhenUsed="1"/>
-    <w:lsdException w:name="header" w:semiHidden="1" w:unhideWhenUsed="1"/>
-    <w:lsdException w:name="footer" w:semiHidden="1" w:unhideWhenUsed="1"/>
-    <w:lsdException w:name="index heading" w:semiHidden="1" w:unhideWhenUsed="1"/>
-    <w:lsdException w:name="caption" w:semiHidden="1" w:uiPriority="35" w:unhideWhenUsed="1" w:qFormat="1"/>
-    <w:lsdException w:name="table of figures" w:semiHidden="1" w:unhideWhenUsed="1"/>
-    <w:lsdException w:name="envelope address" w:semiHidden="1" w:unhideWhenUsed="1"/>
-    <w:lsdException w:name="envelope return" w:semiHidden="1" w:unhideWhenUsed="1"/>
-    <w:lsdException w:name="footnote reference" w:semiHidden="1" w:unhideWhenUsed="1"/>
-    <w:lsdException w:name="annotation reference" w:semiHidden="1" w:unhideWhenUsed="1"/>
-    <w:lsdException w:name="line number" w:semiHidden="1" w:unhideWhenUsed="1"/>
-    <w:lsdException w:name="page number" w:semiHidden="1" w:unhideWhenUsed="1"/>
-    <w:lsdException w:name="endnote reference" w:semiHidden="1" w:unhideWhenUsed="1"/>
-    <w:lsdException w:name="endnote text" w:semiHidden="1" w:unhideWhenUsed="1"/>
-    <w:lsdException w:name="table of authorities" w:semiHidden="1" w:unhideWhenUsed="1"/>
-    <w:lsdException w:name="macro" w:semiHidden="1" w:unhideWhenUsed="1"/>
-    <w:lsdException w:name="toa heading" w:semiHidden="1" w:unhideWhenUsed="1"/>
-    <w:lsdException w:name="List" w:semiHidden="1" w:unhideWhenUsed="1"/>
-    <w:lsdException w:name="List Bullet" w:semiHidden="1" w:unhideWhenUsed="1"/>
-    <w:lsdException w:name="List Number" w:semiHidden="1" w:unhideWhenUsed="1"/>
-    <w:lsdException w:name="List 2" w:semiHidden="1" w:unhideWhenUsed="1"/>
-    <w:lsdException w:name="List 3" w:semiHidden="1" w:unhideWhenUsed="1"/>
-    <w:lsdException w:name="List 4" w:semiHidden="1" w:unhideWhenUsed="1"/>
-    <w:lsdException w:name="List 5" w:semiHidden="1" w:unhideWhenUsed="1"/>
-    <w:lsdException w:name="List Bullet 2" w:semiHidden="1" w:unhideWhenUsed="1"/>
-    <w:lsdException w:name="List Bullet 3" w:semiHidden="1" w:unhideWhenUsed="1"/>
-    <w:lsdException w:name="List Bullet 4" w:semiHidden="1" w:unhideWhenUsed="1"/>
-    <w:lsdException w:name="List Bullet 5" w:semiHidden="1" w:unhideWhenUsed="1"/>
-    <w:lsdException w:name="List Number 2" w:semiHidden="1" w:unhideWhenUsed="1"/>
-    <w:lsdException w:name="List Number 3" w:semiHidden="1" w:unhideWhenUsed="1"/>
-    <w:lsdException w:name="List Number 4" w:semiHidden="1" w:unhideWhenUsed="1"/>
-    <w:lsdException w:name="List Number 5" w:semiHidden="1" w:unhideWhenUsed="1"/>
-    <w:lsdException w:name="Title" w:uiPriority="10" w:qFormat="1"/>
-    <w:lsdException w:name="Closing" w:semiHidden="1" w:unhideWhenUsed="1"/>
-    <w:lsdException w:name="Signature" w:semiHidden="1" w:unhideWhenUsed="1"/>
-    <w:lsdException w:name="Default Paragraph Font" w:semiHidden="1" w:uiPriority="1" w:unhideWhenUsed="1"/>
-    <w:lsdException w:name="Body Text" w:semiHidden="1" w:unhideWhenUsed="1"/>
-    <w:lsdException w:name="Body Text Indent" w:semiHidden="1" w:unhideWhenUsed="1"/>
-    <w:lsdException w:name="List Continue" w:semiHidden="1" w:unhideWhenUsed="1"/>
-    <w:lsdException w:name="List Continue 2" w:semiHidden="1" w:unhideWhenUsed="1"/>
-    <w:lsdException w:name="List Continue 3" w:semiHidden="1" w:unhideWhenUsed="1"/>
-    <w:lsdException w:name="List Continue 4" w:semiHidden="1" w:unhideWhenUsed="1"/>
-    <w:lsdException w:name="List Continue 5" w:semiHidden="1" w:unhideWhenUsed="1"/>
-    <w:lsdException w:name="Message Header" w:semiHidden="1" w:unhideWhenUsed="1"/>
-    <w:lsdException w:name="Subtitle" w:uiPriority="11" w:qFormat="1"/>
-    <w:lsdException w:name="Salutation" w:semiHidden="1" w:unhideWhenUsed="1"/>
-    <w:lsdException w:name="Date" w:semiHidden="1" w:unhideWhenUsed="1"/>
-    <w:lsdException w:name="Body Text First Indent" w:semiHidden="1" w:unhideWhenUsed="1"/>
-    <w:lsdException w:name="Body Text First Indent 2" w:semiHidden="1" w:unhideWhenUsed="1"/>
-    <w:lsdException w:name="Note Heading" w:semiHidden="1" w:unhideWhenUsed="1"/>
-    <w:lsdException w:name="Body Text 2" w:semiHidden="1" w:unhideWhenUsed="1"/>
-    <w:lsdException w:name="Body Text 3" w:semiHidden="1" w:unhideWhenUsed="1"/>
-    <w:lsdException w:name="Body Text Indent 2" w:semiHidden="1" w:unhideWhenUsed="1"/>
-    <w:lsdException w:name="Body Text Indent 3" w:semiHidden="1" w:unhideWhenUsed="1"/>
-    <w:lsdException w:name="Block Text" w:semiHidden="1" w:unhideWhenUsed="1"/>
-    <w:lsdException w:name="Hyperlink" w:semiHidden="1" w:unhideWhenUsed="1"/>
-    <w:lsdException w:name="FollowedHyperlink" w:semiHidden="1" w:unhideWhenUsed="1"/>
-    <w:lsdException w:name="Strong" w:uiPriority="22" w:qFormat="1"/>
-    <w:lsdException w:name="Emphasis" w:uiPriority="20" w:qFormat="1"/>
-    <w:lsdException w:name="Document Map" w:semiHidden="1" w:unhideWhenUsed="1"/>
-    <w:lsdException w:name="Plain Text" w:semiHidden="1" w:unhideWhenUsed="1"/>
-    <w:lsdException w:name="E-mail Signature" w:semiHidden="1" w:unhideWhenUsed="1"/>
-    <w:lsdException w:name="HTML Top of Form" w:semiHidden="1" w:unhideWhenUsed="1"/>
-    <w:lsdException w:name="HTML Bottom of Form" w:semiHidden="1" w:unhideWhenUsed="1"/>
-    <w:lsdException w:name="Normal (Web)" w:semiHidden="1" w:unhideWhenUsed="1"/>
-    <w:lsdException w:name="HTML Acronym" w:semiHidden="1" w:unhideWhenUsed="1"/>
-    <w:lsdException w:name="HTML Address" w:semiHidden="1" w:unhideWhenUsed="1"/>
-    <w:lsdException w:name="HTML Cite" w:semiHidden="1" w:unhideWhenUsed="1"/>
-    <w:lsdException w:name="HTML Code" w:semiHidden="1" w:unhideWhenUsed="1"/>
-    <w:lsdException w:name="HTML Definition" w:semiHidden="1" w:unhideWhenUsed="1"/>
-    <w:lsdException w:name="HTML Keyboard" w:semiHidden="1" w:unhideWhenUsed="1"/>
-    <w:lsdException w:name="HTML Preformatted" w:semiHidden="1" w:unhideWhenUsed="1"/>
-    <w:lsdException w:name="HTML Sample" w:semiHidden="1" w:unhideWhenUsed="1"/>
-    <w:lsdException w:name="HTML Typewriter" w:semiHidden="1" w:unhideWhenUsed="1"/>
-    <w:lsdException w:name="HTML Variable" w:semiHidden="1" w:unhideWhenUsed="1"/>
-    <w:lsdException w:name="Normal Table" w:semiHidden="1" w:unhideWhenUsed="1"/>
-    <w:lsdException w:name="annotation subject" w:semiHidden="1" w:unhideWhenUsed="1"/>
-    <w:lsdException w:name="No List" w:semiHidden="1" w:unhideWhenUsed="1"/>
-    <w:lsdException w:name="Outline List 1" w:semiHidden="1" w:unhideWhenUsed="1"/>
-    <w:lsdException w:name="Outline List 2" w:semiHidden="1" w:unhideWhenUsed="1"/>
-    <w:lsdException w:name="Outline List 3" w:semiHidden="1" w:unhideWhenUsed="1"/>
-    <w:lsdException w:name="Table Simple 1" w:semiHidden="1" w:unhideWhenUsed="1"/>
-    <w:lsdException w:name="Table Simple 2" w:semiHidden="1" w:unhideWhenUsed="1"/>
-    <w:lsdException w:name="Table Simple 3" w:semiHidden="1" w:unhideWhenUsed="1"/>
-    <w:lsdException w:name="Table Classic 1" w:semiHidden="1" w:unhideWhenUsed="1"/>
-    <w:lsdException w:name="Table Classic 2" w:semiHidden="1" w:unhideWhenUsed="1"/>
-    <w:lsdException w:name="Table Classic 3" w:semiHidden="1" w:unhideWhenUsed="1"/>
-    <w:lsdException w:name="Table Classic 4" w:semiHidden="1" w:unhideWhenUsed="1"/>
-    <w:lsdException w:name="Table Colorful 1" w:semiHidden="1" w:unhideWhenUsed="1"/>
-    <w:lsdException w:name="Table Colorful 2" w:semiHidden="1" w:unhideWhenUsed="1"/>
-    <w:lsdException w:name="Table Colorful 3" w:semiHidden="1" w:unhideWhenUsed="1"/>
-    <w:lsdException w:name="Table Columns 1" w:semiHidden="1" w:unhideWhenUsed="1"/>
-    <w:lsdException w:name="Table Columns 2" w:semiHidden="1" w:unhideWhenUsed="1"/>
-    <w:lsdException w:name="Table Columns 3" w:semiHidden="1" w:unhideWhenUsed="1"/>
-    <w:lsdException w:name="Table Columns 4" w:semiHidden="1" w:unhideWhenUsed="1"/>
-    <w:lsdException w:name="Table Columns 5" w:semiHidden="1" w:unhideWhenUsed="1"/>
-    <w:lsdException w:name="Table Grid 1" w:semiHidden="1" w:unhideWhenUsed="1"/>
-    <w:lsdException w:name="Table Grid 2" w:semiHidden="1" w:unhideWhenUsed="1"/>
-    <w:lsdException w:name="Table Grid 3" w:semiHidden="1" w:unhideWhenUsed="1"/>
-    <w:lsdException w:name="Table Grid 4" w:semiHidden="1" w:unhideWhenUsed="1"/>
-    <w:lsdException w:name="Table Grid 5" w:semiHidden="1" w:unhideWhenUsed="1"/>
-    <w:lsdException w:name="Table Grid 6" w:semiHidden="1" w:unhideWhenUsed="1"/>
-    <w:lsdException w:name="Table Grid 7" w:semiHidden="1" w:unhideWhenUsed="1"/>
-    <w:lsdException w:name="Table Grid 8" w:semiHidden="1" w:unhideWhenUsed="1"/>
-    <w:lsdException w:name="Table List 1" w:semiHidden="1" w:unhideWhenUsed="1"/>
-    <w:lsdException w:name="Table List 2" w:semiHidden="1" w:unhideWhenUsed="1"/>
-    <w:lsdException w:name="Table List 3" w:semiHidden="1" w:unhideWhenUsed="1"/>
-    <w:lsdException w:name="Table List 4" w:semiHidden="1" w:unhideWhenUsed="1"/>
-    <w:lsdException w:name="Table List 5" w:semiHidden="1" w:unhideWhenUsed="1"/>
-    <w:lsdException w:name="Table List 6" w:semiHidden="1" w:unhideWhenUsed="1"/>
-    <w:lsdException w:name="Table List 7" w:semiHidden="1" w:unhideWhenUsed="1"/>
-    <w:lsdException w:name="Table List 8" w:semiHidden="1" w:unhideWhenUsed="1"/>
-    <w:lsdException w:name="Table 3D effects 1" w:semiHidden="1" w:unhideWhenUsed="1"/>
-    <w:lsdException w:name="Table 3D effects 2" w:semiHidden="1" w:unhideWhenUsed="1"/>
-    <w:lsdException w:name="Table 3D effects 3" w:semiHidden="1" w:unhideWhenUsed="1"/>
-    <w:lsdException w:name="Table Contemporary" w:semiHidden="1" w:unhideWhenUsed="1"/>
-    <w:lsdException w:name="Table Elegant" w:semiHidden="1" w:unhideWhenUsed="1"/>
-    <w:lsdException w:name="Table Professional" w:semiHidden="1" w:unhideWhenUsed="1"/>
-    <w:lsdException w:name="Table Subtle 1" w:semiHidden="1" w:unhideWhenUsed="1"/>
-    <w:lsdException w:name="Table Subtle 2" w:semiHidden="1" w:unhideWhenUsed="1"/>
-    <w:lsdException w:name="Table Web 1" w:semiHidden="1" w:unhideWhenUsed="1"/>
-    <w:lsdException w:name="Table Web 2" w:semiHidden="1" w:unhideWhenUsed="1"/>
-    <w:lsdException w:name="Table Web 3" w:semiHidden="1" w:unhideWhenUsed="1"/>
-    <w:lsdException w:name="Balloon Text" w:semiHidden="1" w:unhideWhenUsed="1"/>
-    <w:lsdException w:name="Table Grid" w:uiPriority="39"/>
-    <w:lsdException w:name="Table Theme" w:semiHidden="1" w:unhideWhenUsed="1"/>
-    <w:lsdException w:name="Placeholder Text" w:semiHidden="1"/>
-    <w:lsdException w:name="No Spacing" w:uiPriority="1" w:qFormat="1"/>
-    <w:lsdException w:name="Light Shading" w:uiPriority="60"/>
-    <w:lsdException w:name="Light List" w:uiPriority="61"/>
-    <w:lsdException w:name="Light Grid" w:uiPriority="62"/>
-    <w:lsdException w:name="Medium Shading 1" w:uiPriority="63"/>
-    <w:lsdException w:name="Medium Shading 2" w:uiPriority="64"/>
-    <w:lsdException w:name="Medium List 1" w:uiPriority="65"/>
-    <w:lsdException w:name="Medium List 2" w:uiPriority="66"/>
-    <w:lsdException w:name="Medium Grid 1" w:uiPriority="67"/>
-    <w:lsdException w:name="Medium Grid 2" w:uiPriority="68"/>
-    <w:lsdException w:name="Medium Grid 3" w:uiPriority="69"/>
-    <w:lsdException w:name="Dark List" w:uiPriority="70"/>
-    <w:lsdException w:name="Colorful Shading" w:uiPriority="71"/>
-    <w:lsdException w:name="Colorful List" w:uiPriority="72"/>
-    <w:lsdException w:name="Colorful Grid" w:uiPriority="73"/>
-    <w:lsdException w:name="Light Shading Accent 1" w:uiPriority="60"/>
-    <w:lsdException w:name="Light List Accent 1" w:uiPriority="61"/>
-    <w:lsdException w:name="Light Grid Accent 1" w:uiPriority="62"/>
-    <w:lsdException w:name="Medium Shading 1 Accent 1" w:uiPriority="63"/>
-    <w:lsdException w:name="Medium Shading 2 Accent 1" w:uiPriority="64"/>
-    <w:lsdException w:name="Medium List 1 Accent 1" w:uiPriority="65"/>
-    <w:lsdException w:name="Revision" w:semiHidden="1"/>
-    <w:lsdException w:name="List Paragraph" w:uiPriority="34" w:qFormat="1"/>
-    <w:lsdException w:name="Quote" w:uiPriority="29" w:qFormat="1"/>
-    <w:lsdException w:name="Intense Quote" w:uiPriority="30" w:qFormat="1"/>
-    <w:lsdException w:name="Medium List 2 Accent 1" w:uiPriority="66"/>
-    <w:lsdException w:name="Medium Grid 1 Accent 1" w:uiPriority="67"/>
-    <w:lsdException w:name="Medium Grid 2 Accent 1" w:uiPriority="68"/>
-    <w:lsdException w:name="Medium Grid 3 Accent 1" w:uiPriority="69"/>
-    <w:lsdException w:name="Dark List Accent 1" w:uiPriority="70"/>
-    <w:lsdException w:name="Colorful Shading Accent 1" w:uiPriority="71"/>
-    <w:lsdException w:name="Colorful List Accent 1" w:uiPriority="72"/>
-    <w:lsdException w:name="Colorful Grid Accent 1" w:uiPriority="73"/>
-    <w:lsdException w:name="Light Shading Accent 2" w:uiPriority="60"/>
-    <w:lsdException w:name="Light List Accent 2" w:uiPriority="61"/>
-    <w:lsdException w:name="Light Grid Accent 2" w:uiPriority="62"/>
-    <w:lsdException w:name="Medium Shading 1 Accent 2" w:uiPriority="63"/>
-    <w:lsdException w:name="Medium Shading 2 Accent 2" w:uiPriority="64"/>
-    <w:lsdException w:name="Medium List 1 Accent 2" w:uiPriority="65"/>
-    <w:lsdException w:name="Medium List 2 Accent 2" w:uiPriority="66"/>
-    <w:lsdException w:name="Medium Grid 1 Accent 2" w:uiPriority="67"/>
-    <w:lsdException w:name="Medium Grid 2 Accent 2" w:uiPriority="68"/>
-    <w:lsdException w:name="Medium Grid 3 Accent 2" w:uiPriority="69"/>
-    <w:lsdException w:name="Dark List Accent 2" w:uiPriority="70"/>
-    <w:lsdException w:name="Colorful Shading Accent 2" w:uiPriority="71"/>
-    <w:lsdException w:name="Colorful List Accent 2" w:uiPriority="72"/>
-    <w:lsdException w:name="Colorful Grid Accent 2" w:uiPriority="73"/>
-    <w:lsdException w:name="Light Shading Accent 3" w:uiPriority="60"/>
-    <w:lsdException w:name="Light List Accent 3" w:uiPriority="61"/>
-    <w:lsdException w:name="Light Grid Accent 3" w:uiPriority="62"/>
-    <w:lsdException w:name="Medium Shading 1 Accent 3" w:uiPriority="63"/>
-    <w:lsdException w:name="Medium Shading 2 Accent 3" w:uiPriority="64"/>
-    <w:lsdException w:name="Medium List 1 Accent 3" w:uiPriority="65"/>
-    <w:lsdException w:name="Medium List 2 Accent 3" w:uiPriority="66"/>
-    <w:lsdException w:name="Medium Grid 1 Accent 3" w:uiPriority="67"/>
-    <w:lsdException w:name="Medium Grid 2 Accent 3" w:uiPriority="68"/>
-    <w:lsdException w:name="Medium Grid 3 Accent 3" w:uiPriority="69"/>
-    <w:lsdException w:name="Dark List Accent 3" w:uiPriority="70"/>
-    <w:lsdException w:name="Colorful Shading Accent 3" w:uiPriority="71"/>
-    <w:lsdException w:name="Colorful List Accent 3" w:uiPriority="72"/>
-    <w:lsdException w:name="Colorful Grid Accent 3" w:uiPriority="73"/>
-    <w:lsdException w:name="Light Shading Accent 4" w:uiPriority="60"/>
-    <w:lsdException w:name="Light List Accent 4" w:uiPriority="61"/>
-    <w:lsdException w:name="Light Grid Accent 4" w:uiPriority="62"/>
-    <w:lsdException w:name="Medium Shading 1 Accent 4" w:uiPriority="63"/>
-    <w:lsdException w:name="Medium Shading 2 Accent 4" w:uiPriority="64"/>
-    <w:lsdException w:name="Medium List 1 Accent 4" w:uiPriority="65"/>
-    <w:lsdException w:name="Medium List 2 Accent 4" w:uiPriority="66"/>
-    <w:lsdException w:name="Medium Grid 1 Accent 4" w:uiPriority="67"/>
-    <w:lsdException w:name="Medium Grid 2 Accent 4" w:uiPriority="68"/>
-    <w:lsdException w:name="Medium Grid 3 Accent 4" w:uiPriority="69"/>
-    <w:lsdException w:name="Dark List Accent 4" w:uiPriority="70"/>
-    <w:lsdException w:name="Colorful Shading Accent 4" w:uiPriority="71"/>
-    <w:lsdException w:name="Colorful List Accent 4" w:uiPriority="72"/>
-    <w:lsdException w:name="Colorful Grid Accent 4" w:uiPriority="73"/>
-    <w:lsdException w:name="Light Shading Accent 5" w:uiPriority="60"/>
-    <w:lsdException w:name="Light List Accent 5" w:uiPriority="61"/>
-    <w:lsdException w:name="Light Grid Accent 5" w:uiPriority="62"/>
-    <w:lsdException w:name="Medium Shading 1 Accent 5" w:uiPriority="63"/>
-    <w:lsdException w:name="Medium Shading 2 Accent 5" w:uiPriority="64"/>
-    <w:lsdException w:name="Medium List 1 Accent 5" w:uiPriority="65"/>
-    <w:lsdException w:name="Medium List 2 Accent 5" w:uiPriority="66"/>
-    <w:lsdException w:name="Medium Grid 1 Accent 5" w:uiPriority="67"/>
-    <w:lsdException w:name="Medium Grid 2 Accent 5" w:uiPriority="68"/>
-    <w:lsdException w:name="Medium Grid 3 Accent 5" w:uiPriority="69"/>
-    <w:lsdException w:name="Dark List Accent 5" w:uiPriority="70"/>
-    <w:lsdException w:name="Colorful Shading Accent 5" w:uiPriority="71"/>
-    <w:lsdException w:name="Colorful List Accent 5" w:uiPriority="72"/>
-    <w:lsdException w:name="Colorful Grid Accent 5" w:uiPriority="73"/>
-    <w:lsdException w:name="Light Shading Accent 6" w:uiPriority="60"/>
-    <w:lsdException w:name="Light List Accent 6" w:uiPriority="61"/>
-    <w:lsdException w:name="Light Grid Accent 6" w:uiPriority="62"/>
-    <w:lsdException w:name="Medium Shading 1 Accent 6" w:uiPriority="63"/>
-    <w:lsdException w:name="Medium Shading 2 Accent 6" w:uiPriority="64"/>
-    <w:lsdException w:name="Medium List 1 Accent 6" w:uiPriority="65"/>
-    <w:lsdException w:name="Medium List 2 Accent 6" w:uiPriority="66"/>
-    <w:lsdException w:name="Medium Grid 1 Accent 6" w:uiPriority="67"/>
-    <w:lsdException w:name="Medium Grid 2 Accent 6" w:uiPriority="68"/>
-    <w:lsdException w:name="Medium Grid 3 Accent 6" w:uiPriority="69"/>
-    <w:lsdException w:name="Dark List Accent 6" w:uiPriority="70"/>
-    <w:lsdException w:name="Colorful Shading Accent 6" w:uiPriority="71"/>
-    <w:lsdException w:name="Colorful List Accent 6" w:uiPriority="72"/>
-    <w:lsdException w:name="Colorful Grid Accent 6" w:uiPriority="73"/>
-    <w:lsdException w:name="Subtle Emphasis" w:uiPriority="19" w:qFormat="1"/>
-    <w:lsdException w:name="Intense Emphasis" w:uiPriority="21" w:qFormat="1"/>
-    <w:lsdException w:name="Subtle Reference" w:uiPriority="31" w:qFormat="1"/>
-    <w:lsdException w:name="Intense Reference" w:uiPriority="32" w:qFormat="1"/>
-    <w:lsdException w:name="Book Title" w:uiPriority="33" w:qFormat="1"/>
-    <w:lsdException w:name="Bibliography" w:semiHidden="1" w:uiPriority="37" w:unhideWhenUsed="1"/>
-    <w:lsdException w:name="TOC Heading" w:semiHidden="1" w:uiPriority="39" w:unhideWhenUsed="1" w:qFormat="1"/>
-    <w:lsdException w:name="Plain Table 1" w:uiPriority="41"/>
-    <w:lsdException w:name="Plain Table 2" w:uiPriority="42"/>
-    <w:lsdException w:name="Plain Table 3" w:uiPriority="43"/>
-    <w:lsdException w:name="Plain Table 4" w:uiPriority="44"/>
-    <w:lsdException w:name="Plain Table 5" w:uiPriority="45"/>
-    <w:lsdException w:name="Grid Table Light" w:uiPriority="40"/>
-    <w:lsdException w:name="Grid Table 1 Light" w:uiPriority="46"/>
-    <w:lsdException w:name="Grid Table 2" w:uiPriority="47"/>
-    <w:lsdException w:name="Grid Table 3" w:uiPriority="48"/>
-    <w:lsdException w:name="Grid Table 4" w:uiPriority="49"/>
-    <w:lsdException w:name="Grid Table 5 Dark" w:uiPriority="50"/>
-    <w:lsdException w:name="Grid Table 6 Colorful" w:uiPriority="51"/>
-    <w:lsdException w:name="Grid Table 7 Colorful" w:uiPriority="52"/>
-    <w:lsdException w:name="Grid Table 1 Light Accent 1" w:uiPriority="46"/>
-    <w:lsdException w:name="Grid Table 2 Accent 1" w:uiPriority="47"/>
-    <w:lsdException w:name="Grid Table 3 Accent 1" w:uiPriority="48"/>
-    <w:lsdException w:name="Grid Table 4 Accent 1" w:uiPriority="49"/>
-    <w:lsdException w:name="Grid Table 5 Dark Accent 1" w:uiPriority="50"/>
-    <w:lsdException w:name="Grid Table 6 Colorful Accent 1" w:uiPriority="51"/>
-    <w:lsdException w:name="Grid Table 7 Colorful Accent 1" w:uiPriority="52"/>
-    <w:lsdException w:name="Grid Table 1 Light Accent 2" w:uiPriority="46"/>
-    <w:lsdException w:name="Grid Table 2 Accent 2" w:uiPriority="47"/>
-    <w:lsdException w:name="Grid Table 3 Accent 2" w:uiPriority="48"/>
-    <w:lsdException w:name="Grid Table 4 Accent 2" w:uiPriority="49"/>
-    <w:lsdException w:name="Grid Table 5 Dark Accent 2" w:uiPriority="50"/>
-    <w:lsdException w:name="Grid Table 6 Colorful Accent 2" w:uiPriority="51"/>
-    <w:lsdException w:name="Grid Table 7 Colorful Accent 2" w:uiPriority="52"/>
-    <w:lsdException w:name="Grid Table 1 Light Accent 3" w:uiPriority="46"/>
-    <w:lsdException w:name="Grid Table 2 Accent 3" w:uiPriority="47"/>
-    <w:lsdException w:name="Grid Table 3 Accent 3" w:uiPriority="48"/>
-    <w:lsdException w:name="Grid Table 4 Accent 3" w:uiPriority="49"/>
-    <w:lsdException w:name="Grid Table 5 Dark Accent 3" w:uiPriority="50"/>
-    <w:lsdException w:name="Grid Table 6 Colorful Accent 3" w:uiPriority="51"/>
-    <w:lsdException w:name="Grid Table 7 Colorful Accent 3" w:uiPriority="52"/>
-    <w:lsdException w:name="Grid Table 1 Light Accent 4" w:uiPriority="46"/>
-    <w:lsdException w:name="Grid Table 2 Accent 4" w:uiPriority="47"/>
-    <w:lsdException w:name="Grid Table 3 Accent 4" w:uiPriority="48"/>
-    <w:lsdException w:name="Grid Table 4 Accent 4" w:uiPriority="49"/>
-    <w:lsdException w:name="Grid Table 5 Dark Accent 4" w:uiPriority="50"/>
-    <w:lsdException w:name="Grid Table 6 Colorful Accent 4" w:uiPriority="51"/>
-    <w:lsdException w:name="Grid Table 7 Colorful Accent 4" w:uiPriority="52"/>
-    <w:lsdException w:name="Grid Table 1 Light Accent 5" w:uiPriority="46"/>
-    <w:lsdException w:name="Grid Table 2 Accent 5" w:uiPriority="47"/>
-    <w:lsdException w:name="Grid Table 3 Accent 5" w:uiPriority="48"/>
-    <w:lsdException w:name="Grid Table 4 Accent 5" w:uiPriority="49"/>
-    <w:lsdException w:name="Grid Table 5 Dark Accent 5" w:uiPriority="50"/>
-    <w:lsdException w:name="Grid Table 6 Colorful Accent 5" w:uiPriority="51"/>
-    <w:lsdException w:name="Grid Table 7 Colorful Accent 5" w:uiPriority="52"/>
-    <w:lsdException w:name="Grid Table 1 Light Accent 6" w:uiPriority="46"/>
-    <w:lsdException w:name="Grid Table 2 Accent 6" w:uiPriority="47"/>
-    <w:lsdException w:name="Grid Table 3 Accent 6" w:uiPriority="48"/>
-    <w:lsdException w:name="Grid Table 4 Accent 6" w:uiPriority="49"/>
-    <w:lsdException w:name="Grid Table 5 Dark Accent 6" w:uiPriority="50"/>
-    <w:lsdException w:name="Grid Table 6 Colorful Accent 6" w:uiPriority="51"/>
-    <w:lsdException w:name="Grid Table 7 Colorful Accent 6" w:uiPriority="52"/>
-    <w:lsdException w:name="List Table 1 Light" w:uiPriority="46"/>
-    <w:lsdException w:name="List Table 2" w:uiPriority="47"/>
-    <w:lsdException w:name="List Table 3" w:uiPriority="48"/>
-    <w:lsdException w:name="List Table 4" w:uiPriority="49"/>
-    <w:lsdException w:name="List Table 5 Dark" w:uiPriority="50"/>
-    <w:lsdException w:name="List Table 6 Colorful" w:uiPriority="51"/>
-    <w:lsdException w:name="List Table 7 Colorful" w:uiPriority="52"/>
-    <w:lsdException w:name="List Table 1 Light Accent 1" w:uiPriority="46"/>
-    <w:lsdException w:name="List Table 2 Accent 1" w:uiPriority="47"/>
-    <w:lsdException w:name="List Table 3 Accent 1" w:uiPriority="48"/>
-    <w:lsdException w:name="List Table 4 Accent 1" w:uiPriority="49"/>
-    <w:lsdException w:name="List Table 5 Dark Accent 1" w:uiPriority="50"/>
-    <w:lsdException w:name="List Table 6 Colorful Accent 1" w:uiPriority="51"/>
-    <w:lsdException w:name="List Table 7 Colorful Accent 1" w:uiPriority="52"/>
-    <w:lsdException w:name="List Table 1 Light Accent 2" w:uiPriority="46"/>
-    <w:lsdException w:name="List Table 2 Accent 2" w:uiPriority="47"/>
-    <w:lsdException w:name="List Table 3 Accent 2" w:uiPriority="48"/>
-    <w:lsdException w:name="List Table 4 Accent 2" w:uiPriority="49"/>
-    <w:lsdException w:name="List Table 5 Dark Accent 2" w:uiPriority="50"/>
-    <w:lsdException w:name="List Table 6 Colorful Accent 2" w:uiPriority="51"/>
-    <w:lsdException w:name="List Table 7 Colorful Accent 2" w:uiPriority="52"/>
-    <w:lsdException w:name="List Table 1 Light Accent 3" w:uiPriority="46"/>
-    <w:lsdException w:name="List Table 2 Accent 3" w:uiPriority="47"/>
-    <w:lsdException w:name="List Table 3 Accent 3" w:uiPriority="48"/>
-    <w:lsdException w:name="List Table 4 Accent 3" w:uiPriority="49"/>
-    <w:lsdException w:name="List Table 5 Dark Accent 3" w:uiPriority="50"/>
-    <w:lsdException w:name="List Table 6 Colorful Accent 3" w:uiPriority="51"/>
-    <w:lsdException w:name="List Table 7 Colorful Accent 3" w:uiPriority="52"/>
-    <w:lsdException w:name="List Table 1 Light Accent 4" w:uiPriority="46"/>
-    <w:lsdException w:name="List Table 2 Accent 4" w:uiPriority="47"/>
-    <w:lsdException w:name="List Table 3 Accent 4" w:uiPriority="48"/>
-    <w:lsdException w:name="List Table 4 Accent 4" w:uiPriority="49"/>
-    <w:lsdException w:name="List Table 5 Dark Accent 4" w:uiPriority="50"/>
-    <w:lsdException w:name="List Table 6 Colorful Accent 4" w:uiPriority="51"/>
-    <w:lsdException w:name="List Table 7 Colorful Accent 4" w:uiPriority="52"/>
-    <w:lsdException w:name="List Table 1 Light Accent 5" w:uiPriority="46"/>
-    <w:lsdException w:name="List Table 2 Accent 5" w:uiPriority="47"/>
-    <w:lsdException w:name="List Table 3 Accent 5" w:uiPriority="48"/>
-    <w:lsdException w:name="List Table 4 Accent 5" w:uiPriority="49"/>
-    <w:lsdException w:name="List Table 5 Dark Accent 5" w:uiPriority="50"/>
-    <w:lsdException w:name="List Table 6 Colorful Accent 5" w:uiPriority="51"/>
-    <w:lsdException w:name="List Table 7 Colorful Accent 5" w:uiPriority="52"/>
-    <w:lsdException w:name="List Table 1 Light Accent 6" w:uiPriority="46"/>
-    <w:lsdException w:name="List Table 2 Accent 6" w:uiPriority="47"/>
-    <w:lsdException w:name="List Table 3 Accent 6" w:uiPriority="48"/>
-    <w:lsdException w:name="List Table 4 Accent 6" w:uiPriority="49"/>
-    <w:lsdException w:name="List Table 5 Dark Accent 6" w:uiPriority="50"/>
-    <w:lsdException w:name="List Table 6 Colorful Accent 6" w:uiPriority="51"/>
-    <w:lsdException w:name="List Table 7 Colorful Accent 6" w:uiPriority="52"/>
+  <w:latentStyles w:defLockedState="0" w:defUIPriority="99" w:defSemiHidden="1" w:defUnhideWhenUsed="1" w:defQFormat="0" w:count="267">
+    <w:lsdException w:name="Normal" w:semiHidden="0" w:uiPriority="0" w:unhideWhenUsed="0" w:qFormat="1"/>
+    <w:lsdException w:name="heading 1" w:semiHidden="0" w:uiPriority="9" w:unhideWhenUsed="0" w:qFormat="1"/>
+    <w:lsdException w:name="heading 2" w:uiPriority="9" w:qFormat="1"/>
+    <w:lsdException w:name="heading 3" w:uiPriority="9" w:qFormat="1"/>
+    <w:lsdException w:name="heading 4" w:uiPriority="9" w:qFormat="1"/>
+    <w:lsdException w:name="heading 5" w:uiPriority="9" w:qFormat="1"/>
+    <w:lsdException w:name="heading 6" w:uiPriority="9" w:qFormat="1"/>
+    <w:lsdException w:name="heading 7" w:uiPriority="9" w:qFormat="1"/>
+    <w:lsdException w:name="heading 8" w:uiPriority="9" w:qFormat="1"/>
+    <w:lsdException w:name="heading 9" w:uiPriority="9" w:qFormat="1"/>
+    <w:lsdException w:name="toc 1" w:uiPriority="39"/>
+    <w:lsdException w:name="toc 2" w:uiPriority="39"/>
+    <w:lsdException w:name="toc 3" w:uiPriority="39"/>
+    <w:lsdException w:name="toc 4" w:uiPriority="39"/>
+    <w:lsdException w:name="toc 5" w:uiPriority="39"/>
+    <w:lsdException w:name="toc 6" w:uiPriority="39"/>
+    <w:lsdException w:name="toc 7" w:uiPriority="39"/>
+    <w:lsdException w:name="toc 8" w:uiPriority="39"/>
+    <w:lsdException w:name="toc 9" w:uiPriority="39"/>
+    <w:lsdException w:name="caption" w:uiPriority="35" w:qFormat="1"/>
+    <w:lsdException w:name="Title" w:semiHidden="0" w:uiPriority="10" w:unhideWhenUsed="0" w:qFormat="1"/>
+    <w:lsdException w:name="Default Paragraph Font" w:uiPriority="1"/>
+    <w:lsdException w:name="Subtitle" w:semiHidden="0" w:uiPriority="11" w:unhideWhenUsed="0" w:qFormat="1"/>
+    <w:lsdException w:name="Strong" w:semiHidden="0" w:uiPriority="22" w:unhideWhenUsed="0" w:qFormat="1"/>
+    <w:lsdException w:name="Emphasis" w:semiHidden="0" w:uiPriority="20" w:unhideWhenUsed="0" w:qFormat="1"/>
+    <w:lsdException w:name="Table Grid" w:semiHidden="0" w:uiPriority="39" w:unhideWhenUsed="0"/>
+    <w:lsdException w:name="Placeholder Text" w:unhideWhenUsed="0"/>
+    <w:lsdException w:name="No Spacing" w:semiHidden="0" w:uiPriority="1" w:unhideWhenUsed="0" w:qFormat="1"/>
+    <w:lsdException w:name="Light Shading" w:semiHidden="0" w:uiPriority="60" w:unhideWhenUsed="0"/>
+    <w:lsdException w:name="Light List" w:semiHidden="0" w:uiPriority="61" w:unhideWhenUsed="0"/>
+    <w:lsdException w:name="Light Grid" w:semiHidden="0" w:uiPriority="62" w:unhideWhenUsed="0"/>
+    <w:lsdException w:name="Medium Shading 1" w:semiHidden="0" w:uiPriority="63" w:unhideWhenUsed="0"/>
+    <w:lsdException w:name="Medium Shading 2" w:semiHidden="0" w:uiPriority="64" w:unhideWhenUsed="0"/>
+    <w:lsdException w:name="Medium List 1" w:semiHidden="0" w:uiPriority="65" w:unhideWhenUsed="0"/>
+    <w:lsdException w:name="Medium List 2" w:semiHidden="0" w:uiPriority="66" w:unhideWhenUsed="0"/>
+    <w:lsdException w:name="Medium Grid 1" w:semiHidden="0" w:uiPriority="67" w:unhideWhenUsed="0"/>
+    <w:lsdException w:name="Medium Grid 2" w:semiHidden="0" w:uiPriority="68" w:unhideWhenUsed="0"/>
+    <w:lsdException w:name="Medium Grid 3" w:semiHidden="0" w:uiPriority="69" w:unhideWhenUsed="0"/>
+    <w:lsdException w:name="Dark List" w:semiHidden="0" w:uiPriority="70" w:unhideWhenUsed="0"/>
+    <w:lsdException w:name="Colorful Shading" w:semiHidden="0" w:uiPriority="71" w:unhideWhenUsed="0"/>
+    <w:lsdException w:name="Colorful List" w:semiHidden="0" w:uiPriority="72" w:unhideWhenUsed="0"/>
+    <w:lsdException w:name="Colorful Grid" w:semiHidden="0" w:uiPriority="73" w:unhideWhenUsed="0"/>
+    <w:lsdException w:name="Light Shading Accent 1" w:semiHidden="0" w:uiPriority="60" w:unhideWhenUsed="0"/>
+    <w:lsdException w:name="Light List Accent 1" w:semiHidden="0" w:uiPriority="61" w:unhideWhenUsed="0"/>
+    <w:lsdException w:name="Light Grid Accent 1" w:semiHidden="0" w:uiPriority="62" w:unhideWhenUsed="0"/>
+    <w:lsdException w:name="Medium Shading 1 Accent 1" w:semiHidden="0" w:uiPriority="63" w:unhideWhenUsed="0"/>
+    <w:lsdException w:name="Medium Shading 2 Accent 1" w:semiHidden="0" w:uiPriority="64" w:unhideWhenUsed="0"/>
+    <w:lsdException w:name="Medium List 1 Accent 1" w:semiHidden="0" w:uiPriority="65" w:unhideWhenUsed="0"/>
+    <w:lsdException w:name="Revision" w:unhideWhenUsed="0"/>
+    <w:lsdException w:name="List Paragraph" w:semiHidden="0" w:uiPriority="34" w:unhideWhenUsed="0" w:qFormat="1"/>
+    <w:lsdException w:name="Quote" w:semiHidden="0" w:uiPriority="29" w:unhideWhenUsed="0" w:qFormat="1"/>
+    <w:lsdException w:name="Intense Quote" w:semiHidden="0" w:uiPriority="30" w:unhideWhenUsed="0" w:qFormat="1"/>
+    <w:lsdException w:name="Medium List 2 Accent 1" w:semiHidden="0" w:uiPriority="66" w:unhideWhenUsed="0"/>
+    <w:lsdException w:name="Medium Grid 1 Accent 1" w:semiHidden="0" w:uiPriority="67" w:unhideWhenUsed="0"/>
+    <w:lsdException w:name="Medium Grid 2 Accent 1" w:semiHidden="0" w:uiPriority="68" w:unhideWhenUsed="0"/>
+    <w:lsdException w:name="Medium Grid 3 Accent 1" w:semiHidden="0" w:uiPriority="69" w:unhideWhenUsed="0"/>
+    <w:lsdException w:name="Dark List Accent 1" w:semiHidden="0" w:uiPriority="70" w:unhideWhenUsed="0"/>
+    <w:lsdException w:name="Colorful Shading Accent 1" w:semiHidden="0" w:uiPriority="71" w:unhideWhenUsed="0"/>
+    <w:lsdException w:name="Colorful List Accent 1" w:semiHidden="0" w:uiPriority="72" w:unhideWhenUsed="0"/>
+    <w:lsdException w:name="Colorful Grid Accent 1" w:semiHidden="0" w:uiPriority="73" w:unhideWhenUsed="0"/>
+    <w:lsdException w:name="Light Shading Accent 2" w:semiHidden="0" w:uiPriority="60" w:unhideWhenUsed="0"/>
+    <w:lsdException w:name="Light List Accent 2" w:semiHidden="0" w:uiPriority="61" w:unhideWhenUsed="0"/>
+    <w:lsdException w:name="Light Grid Accent 2" w:semiHidden="0" w:uiPriority="62" w:unhideWhenUsed="0"/>
+    <w:lsdException w:name="Medium Shading 1 Accent 2" w:semiHidden="0" w:uiPriority="63" w:unhideWhenUsed="0"/>
+    <w:lsdException w:name="Medium Shading 2 Accent 2" w:semiHidden="0" w:uiPriority="64" w:unhideWhenUsed="0"/>
+    <w:lsdException w:name="Medium List 1 Accent 2" w:semiHidden="0" w:uiPriority="65" w:unhideWhenUsed="0"/>
+    <w:lsdException w:name="Medium List 2 Accent 2" w:semiHidden="0" w:uiPriority="66" w:unhideWhenUsed="0"/>
+    <w:lsdException w:name="Medium Grid 1 Accent 2" w:semiHidden="0" w:uiPriority="67" w:unhideWhenUsed="0"/>
+    <w:lsdException w:name="Medium Grid 2 Accent 2" w:semiHidden="0" w:uiPriority="68" w:unhideWhenUsed="0"/>
+    <w:lsdException w:name="Medium Grid 3 Accent 2" w:semiHidden="0" w:uiPriority="69" w:unhideWhenUsed="0"/>
+    <w:lsdException w:name="Dark List Accent 2" w:semiHidden="0" w:uiPriority="70" w:unhideWhenUsed="0"/>
+    <w:lsdException w:name="Colorful Shading Accent 2" w:semiHidden="0" w:uiPriority="71" w:unhideWhenUsed="0"/>
+    <w:lsdException w:name="Colorful List Accent 2" w:semiHidden="0" w:uiPriority="72" w:unhideWhenUsed="0"/>
+    <w:lsdException w:name="Colorful Grid Accent 2" w:semiHidden="0" w:uiPriority="73" w:unhideWhenUsed="0"/>
+    <w:lsdException w:name="Light Shading Accent 3" w:semiHidden="0" w:uiPriority="60" w:unhideWhenUsed="0"/>
+    <w:lsdException w:name="Light List Accent 3" w:semiHidden="0" w:uiPriority="61" w:unhideWhenUsed="0"/>
+    <w:lsdException w:name="Light Grid Accent 3" w:semiHidden="0" w:uiPriority="62" w:unhideWhenUsed="0"/>
+    <w:lsdException w:name="Medium Shading 1 Accent 3" w:semiHidden="0" w:uiPriority="63" w:unhideWhenUsed="0"/>
+    <w:lsdException w:name="Medium Shading 2 Accent 3" w:semiHidden="0" w:uiPriority="64" w:unhideWhenUsed="0"/>
+    <w:lsdException w:name="Medium List 1 Accent 3" w:semiHidden="0" w:uiPriority="65" w:unhideWhenUsed="0"/>
+    <w:lsdException w:name="Medium List 2 Accent 3" w:semiHidden="0" w:uiPriority="66" w:unhideWhenUsed="0"/>
+    <w:lsdException w:name="Medium Grid 1 Accent 3" w:semiHidden="0" w:uiPriority="67" w:unhideWhenUsed="0"/>
+    <w:lsdException w:name="Medium Grid 2 Accent 3" w:semiHidden="0" w:uiPriority="68" w:unhideWhenUsed="0"/>
+    <w:lsdException w:name="Medium Grid 3 Accent 3" w:semiHidden="0" w:uiPriority="69" w:unhideWhenUsed="0"/>
+    <w:lsdException w:name="Dark List Accent 3" w:semiHidden="0" w:uiPriority="70" w:unhideWhenUsed="0"/>
+    <w:lsdException w:name="Colorful Shading Accent 3" w:semiHidden="0" w:uiPriority="71" w:unhideWhenUsed="0"/>
+    <w:lsdException w:name="Colorful List Accent 3" w:semiHidden="0" w:uiPriority="72" w:unhideWhenUsed="0"/>
+    <w:lsdException w:name="Colorful Grid Accent 3" w:semiHidden="0" w:uiPriority="73" w:unhideWhenUsed="0"/>
+    <w:lsdException w:name="Light Shading Accent 4" w:semiHidden="0" w:uiPriority="60" w:unhideWhenUsed="0"/>
+    <w:lsdException w:name="Light List Accent 4" w:semiHidden="0" w:uiPriority="61" w:unhideWhenUsed="0"/>
+    <w:lsdException w:name="Light Grid Accent 4" w:semiHidden="0" w:uiPriority="62" w:unhideWhenUsed="0"/>
+    <w:lsdException w:name="Medium Shading 1 Accent 4" w:semiHidden="0" w:uiPriority="63" w:unhideWhenUsed="0"/>
+    <w:lsdException w:name="Medium Shading 2 Accent 4" w:semiHidden="0" w:uiPriority="64" w:unhideWhenUsed="0"/>
+    <w:lsdException w:name="Medium List 1 Accent 4" w:semiHidden="0" w:uiPriority="65" w:unhideWhenUsed="0"/>
+    <w:lsdException w:name="Medium List 2 Accent 4" w:semiHidden="0" w:uiPriority="66" w:unhideWhenUsed="0"/>
+    <w:lsdException w:name="Medium Grid 1 Accent 4" w:semiHidden="0" w:uiPriority="67" w:unhideWhenUsed="0"/>
+    <w:lsdException w:name="Medium Grid 2 Accent 4" w:semiHidden="0" w:uiPriority="68" w:unhideWhenUsed="0"/>
+    <w:lsdException w:name="Medium Grid 3 Accent 4" w:semiHidden="0" w:uiPriority="69" w:unhideWhenUsed="0"/>
+    <w:lsdException w:name="Dark List Accent 4" w:semiHidden="0" w:uiPriority="70" w:unhideWhenUsed="0"/>
+    <w:lsdException w:name="Colorful Shading Accent 4" w:semiHidden="0" w:uiPriority="71" w:unhideWhenUsed="0"/>
+    <w:lsdException w:name="Colorful List Accent 4" w:semiHidden="0" w:uiPriority="72" w:unhideWhenUsed="0"/>
+    <w:lsdException w:name="Colorful Grid Accent 4" w:semiHidden="0" w:uiPriority="73" w:unhideWhenUsed="0"/>
+    <w:lsdException w:name="Light Shading Accent 5" w:semiHidden="0" w:uiPriority="60" w:unhideWhenUsed="0"/>
+    <w:lsdException w:name="Light List Accent 5" w:semiHidden="0" w:uiPriority="61" w:unhideWhenUsed="0"/>
+    <w:lsdException w:name="Light Grid Accent 5" w:semiHidden="0" w:uiPriority="62" w:unhideWhenUsed="0"/>
+    <w:lsdException w:name="Medium Shading 1 Accent 5" w:semiHidden="0" w:uiPriority="63" w:unhideWhenUsed="0"/>
+    <w:lsdException w:name="Medium Shading 2 Accent 5" w:semiHidden="0" w:uiPriority="64" w:unhideWhenUsed="0"/>
+    <w:lsdException w:name="Medium List 1 Accent 5" w:semiHidden="0" w:uiPriority="65" w:unhideWhenUsed="0"/>
+    <w:lsdException w:name="Medium List 2 Accent 5" w:semiHidden="0" w:uiPriority="66" w:unhideWhenUsed="0"/>
+    <w:lsdException w:name="Medium Grid 1 Accent 5" w:semiHidden="0" w:uiPriority="67" w:unhideWhenUsed="0"/>
+    <w:lsdException w:name="Medium Grid 2 Accent 5" w:semiHidden="0" w:uiPriority="68" w:unhideWhenUsed="0"/>
+    <w:lsdException w:name="Medium Grid 3 Accent 5" w:semiHidden="0" w:uiPriority="69" w:unhideWhenUsed="0"/>
+    <w:lsdException w:name="Dark List Accent 5" w:semiHidden="0" w:uiPriority="70" w:unhideWhenUsed="0"/>
+    <w:lsdException w:name="Colorful Shading Accent 5" w:semiHidden="0" w:uiPriority="71" w:unhideWhenUsed="0"/>
+    <w:lsdException w:name="Colorful List Accent 5" w:semiHidden="0" w:uiPriority="72" w:unhideWhenUsed="0"/>
+    <w:lsdException w:name="Colorful Grid Accent 5" w:semiHidden="0" w:uiPriority="73" w:unhideWhenUsed="0"/>
+    <w:lsdException w:name="Light Shading Accent 6" w:semiHidden="0" w:uiPriority="60" w:unhideWhenUsed="0"/>
+    <w:lsdException w:name="Light List Accent 6" w:semiHidden="0" w:uiPriority="61" w:unhideWhenUsed="0"/>
+    <w:lsdException w:name="Light Grid Accent 6" w:semiHidden="0" w:uiPriority="62" w:unhideWhenUsed="0"/>
+    <w:lsdException w:name="Medium Shading 1 Accent 6" w:semiHidden="0" w:uiPriority="63" w:unhideWhenUsed="0"/>
+    <w:lsdException w:name="Medium Shading 2 Accent 6" w:semiHidden="0" w:uiPriority="64" w:unhideWhenUsed="0"/>
+    <w:lsdException w:name="Medium List 1 Accent 6" w:semiHidden="0" w:uiPriority="65" w:unhideWhenUsed="0"/>
+    <w:lsdException w:name="Medium List 2 Accent 6" w:semiHidden="0" w:uiPriority="66" w:unhideWhenUsed="0"/>
+    <w:lsdException w:name="Medium Grid 1 Accent 6" w:semiHidden="0" w:uiPriority="67" w:unhideWhenUsed="0"/>
+    <w:lsdException w:name="Medium Grid 2 Accent 6" w:semiHidden="0" w:uiPriority="68" w:unhideWhenUsed="0"/>
+    <w:lsdException w:name="Medium Grid 3 Accent 6" w:semiHidden="0" w:uiPriority="69" w:unhideWhenUsed="0"/>
+    <w:lsdException w:name="Dark List Accent 6" w:semiHidden="0" w:uiPriority="70" w:unhideWhenUsed="0"/>
+    <w:lsdException w:name="Colorful Shading Accent 6" w:semiHidden="0" w:uiPriority="71" w:unhideWhenUsed="0"/>
+    <w:lsdException w:name="Colorful List Accent 6" w:semiHidden="0" w:uiPriority="72" w:unhideWhenUsed="0"/>
+    <w:lsdException w:name="Colorful Grid Accent 6" w:semiHidden="0" w:uiPriority="73" w:unhideWhenUsed="0"/>
+    <w:lsdException w:name="Subtle Emphasis" w:semiHidden="0" w:uiPriority="19" w:unhideWhenUsed="0" w:qFormat="1"/>
+    <w:lsdException w:name="Intense Emphasis" w:semiHidden="0" w:uiPriority="21" w:unhideWhenUsed="0" w:qFormat="1"/>
+    <w:lsdException w:name="Subtle Reference" w:semiHidden="0" w:uiPriority="31" w:unhideWhenUsed="0" w:qFormat="1"/>
+    <w:lsdException w:name="Intense Reference" w:semiHidden="0" w:uiPriority="32" w:unhideWhenUsed="0" w:qFormat="1"/>
+    <w:lsdException w:name="Book Title" w:semiHidden="0" w:uiPriority="33" w:unhideWhenUsed="0" w:qFormat="1"/>
+    <w:lsdException w:name="Bibliography" w:uiPriority="37"/>
+    <w:lsdException w:name="TOC Heading" w:uiPriority="39" w:qFormat="1"/>
   </w:latentStyles>
   <w:style w:type="paragraph" w:default="1" w:styleId="a">
     <w:name w:val="Normal"/>
@@ -1311,6 +1720,351 @@
       <w:color w:val="954F72" w:themeColor="followedHyperlink"/>
       <w:u w:val="single"/>
     </w:rPr>
+  </w:style>
+  <w:style w:type="character" w:customStyle="1" w:styleId="posttitle-text">
+    <w:name w:val="post__title-text"/>
+    <w:basedOn w:val="a0"/>
+    <w:rsid w:val="004B4314"/>
+  </w:style>
+</w:styles>
+</file>
+
+<file path=word/stylesWithEffects.xml><?xml version="1.0" encoding="utf-8"?>
+<w:styles xmlns:wpc="http://schemas.microsoft.com/office/word/2010/wordprocessingCanvas" xmlns:mc="http://schemas.openxmlformats.org/markup-compatibility/2006" xmlns:o="urn:schemas-microsoft-com:office:office" xmlns:r="http://schemas.openxmlformats.org/officeDocument/2006/relationships" xmlns:m="http://schemas.openxmlformats.org/officeDocument/2006/math" xmlns:v="urn:schemas-microsoft-com:vml" xmlns:wp14="http://schemas.microsoft.com/office/word/2010/wordprocessingDrawing" xmlns:wp="http://schemas.openxmlformats.org/drawingml/2006/wordprocessingDrawing" xmlns:w10="urn:schemas-microsoft-com:office:word" xmlns:w="http://schemas.openxmlformats.org/wordprocessingml/2006/main" xmlns:w14="http://schemas.microsoft.com/office/word/2010/wordml" xmlns:wpg="http://schemas.microsoft.com/office/word/2010/wordprocessingGroup" xmlns:wpi="http://schemas.microsoft.com/office/word/2010/wordprocessingInk" xmlns:wne="http://schemas.microsoft.com/office/word/2006/wordml" xmlns:wps="http://schemas.microsoft.com/office/word/2010/wordprocessingShape" mc:Ignorable="w14 wp14">
+  <w:docDefaults>
+    <w:rPrDefault>
+      <w:rPr>
+        <w:rFonts w:asciiTheme="minorHAnsi" w:eastAsiaTheme="minorHAnsi" w:hAnsiTheme="minorHAnsi" w:cstheme="minorBidi"/>
+        <w:sz w:val="22"/>
+        <w:szCs w:val="22"/>
+        <w:lang w:val="ru-RU" w:eastAsia="en-US" w:bidi="ar-SA"/>
+      </w:rPr>
+    </w:rPrDefault>
+    <w:pPrDefault>
+      <w:pPr>
+        <w:spacing w:after="160" w:line="259" w:lineRule="auto"/>
+      </w:pPr>
+    </w:pPrDefault>
+  </w:docDefaults>
+  <w:latentStyles w:defLockedState="0" w:defUIPriority="99" w:defSemiHidden="1" w:defUnhideWhenUsed="1" w:defQFormat="0" w:count="267">
+    <w:lsdException w:name="Normal" w:semiHidden="0" w:uiPriority="0" w:unhideWhenUsed="0" w:qFormat="1"/>
+    <w:lsdException w:name="heading 1" w:semiHidden="0" w:uiPriority="9" w:unhideWhenUsed="0" w:qFormat="1"/>
+    <w:lsdException w:name="heading 2" w:uiPriority="9" w:qFormat="1"/>
+    <w:lsdException w:name="heading 3" w:uiPriority="9" w:qFormat="1"/>
+    <w:lsdException w:name="heading 4" w:uiPriority="9" w:qFormat="1"/>
+    <w:lsdException w:name="heading 5" w:uiPriority="9" w:qFormat="1"/>
+    <w:lsdException w:name="heading 6" w:uiPriority="9" w:qFormat="1"/>
+    <w:lsdException w:name="heading 7" w:uiPriority="9" w:qFormat="1"/>
+    <w:lsdException w:name="heading 8" w:uiPriority="9" w:qFormat="1"/>
+    <w:lsdException w:name="heading 9" w:uiPriority="9" w:qFormat="1"/>
+    <w:lsdException w:name="toc 1" w:uiPriority="39"/>
+    <w:lsdException w:name="toc 2" w:uiPriority="39"/>
+    <w:lsdException w:name="toc 3" w:uiPriority="39"/>
+    <w:lsdException w:name="toc 4" w:uiPriority="39"/>
+    <w:lsdException w:name="toc 5" w:uiPriority="39"/>
+    <w:lsdException w:name="toc 6" w:uiPriority="39"/>
+    <w:lsdException w:name="toc 7" w:uiPriority="39"/>
+    <w:lsdException w:name="toc 8" w:uiPriority="39"/>
+    <w:lsdException w:name="toc 9" w:uiPriority="39"/>
+    <w:lsdException w:name="caption" w:uiPriority="35" w:qFormat="1"/>
+    <w:lsdException w:name="Title" w:semiHidden="0" w:uiPriority="10" w:unhideWhenUsed="0" w:qFormat="1"/>
+    <w:lsdException w:name="Default Paragraph Font" w:uiPriority="1"/>
+    <w:lsdException w:name="Subtitle" w:semiHidden="0" w:uiPriority="11" w:unhideWhenUsed="0" w:qFormat="1"/>
+    <w:lsdException w:name="Strong" w:semiHidden="0" w:uiPriority="22" w:unhideWhenUsed="0" w:qFormat="1"/>
+    <w:lsdException w:name="Emphasis" w:semiHidden="0" w:uiPriority="20" w:unhideWhenUsed="0" w:qFormat="1"/>
+    <w:lsdException w:name="Table Grid" w:semiHidden="0" w:uiPriority="39" w:unhideWhenUsed="0"/>
+    <w:lsdException w:name="Placeholder Text" w:unhideWhenUsed="0"/>
+    <w:lsdException w:name="No Spacing" w:semiHidden="0" w:uiPriority="1" w:unhideWhenUsed="0" w:qFormat="1"/>
+    <w:lsdException w:name="Light Shading" w:semiHidden="0" w:uiPriority="60" w:unhideWhenUsed="0"/>
+    <w:lsdException w:name="Light List" w:semiHidden="0" w:uiPriority="61" w:unhideWhenUsed="0"/>
+    <w:lsdException w:name="Light Grid" w:semiHidden="0" w:uiPriority="62" w:unhideWhenUsed="0"/>
+    <w:lsdException w:name="Medium Shading 1" w:semiHidden="0" w:uiPriority="63" w:unhideWhenUsed="0"/>
+    <w:lsdException w:name="Medium Shading 2" w:semiHidden="0" w:uiPriority="64" w:unhideWhenUsed="0"/>
+    <w:lsdException w:name="Medium List 1" w:semiHidden="0" w:uiPriority="65" w:unhideWhenUsed="0"/>
+    <w:lsdException w:name="Medium List 2" w:semiHidden="0" w:uiPriority="66" w:unhideWhenUsed="0"/>
+    <w:lsdException w:name="Medium Grid 1" w:semiHidden="0" w:uiPriority="67" w:unhideWhenUsed="0"/>
+    <w:lsdException w:name="Medium Grid 2" w:semiHidden="0" w:uiPriority="68" w:unhideWhenUsed="0"/>
+    <w:lsdException w:name="Medium Grid 3" w:semiHidden="0" w:uiPriority="69" w:unhideWhenUsed="0"/>
+    <w:lsdException w:name="Dark List" w:semiHidden="0" w:uiPriority="70" w:unhideWhenUsed="0"/>
+    <w:lsdException w:name="Colorful Shading" w:semiHidden="0" w:uiPriority="71" w:unhideWhenUsed="0"/>
+    <w:lsdException w:name="Colorful List" w:semiHidden="0" w:uiPriority="72" w:unhideWhenUsed="0"/>
+    <w:lsdException w:name="Colorful Grid" w:semiHidden="0" w:uiPriority="73" w:unhideWhenUsed="0"/>
+    <w:lsdException w:name="Light Shading Accent 1" w:semiHidden="0" w:uiPriority="60" w:unhideWhenUsed="0"/>
+    <w:lsdException w:name="Light List Accent 1" w:semiHidden="0" w:uiPriority="61" w:unhideWhenUsed="0"/>
+    <w:lsdException w:name="Light Grid Accent 1" w:semiHidden="0" w:uiPriority="62" w:unhideWhenUsed="0"/>
+    <w:lsdException w:name="Medium Shading 1 Accent 1" w:semiHidden="0" w:uiPriority="63" w:unhideWhenUsed="0"/>
+    <w:lsdException w:name="Medium Shading 2 Accent 1" w:semiHidden="0" w:uiPriority="64" w:unhideWhenUsed="0"/>
+    <w:lsdException w:name="Medium List 1 Accent 1" w:semiHidden="0" w:uiPriority="65" w:unhideWhenUsed="0"/>
+    <w:lsdException w:name="Revision" w:unhideWhenUsed="0"/>
+    <w:lsdException w:name="List Paragraph" w:semiHidden="0" w:uiPriority="34" w:unhideWhenUsed="0" w:qFormat="1"/>
+    <w:lsdException w:name="Quote" w:semiHidden="0" w:uiPriority="29" w:unhideWhenUsed="0" w:qFormat="1"/>
+    <w:lsdException w:name="Intense Quote" w:semiHidden="0" w:uiPriority="30" w:unhideWhenUsed="0" w:qFormat="1"/>
+    <w:lsdException w:name="Medium List 2 Accent 1" w:semiHidden="0" w:uiPriority="66" w:unhideWhenUsed="0"/>
+    <w:lsdException w:name="Medium Grid 1 Accent 1" w:semiHidden="0" w:uiPriority="67" w:unhideWhenUsed="0"/>
+    <w:lsdException w:name="Medium Grid 2 Accent 1" w:semiHidden="0" w:uiPriority="68" w:unhideWhenUsed="0"/>
+    <w:lsdException w:name="Medium Grid 3 Accent 1" w:semiHidden="0" w:uiPriority="69" w:unhideWhenUsed="0"/>
+    <w:lsdException w:name="Dark List Accent 1" w:semiHidden="0" w:uiPriority="70" w:unhideWhenUsed="0"/>
+    <w:lsdException w:name="Colorful Shading Accent 1" w:semiHidden="0" w:uiPriority="71" w:unhideWhenUsed="0"/>
+    <w:lsdException w:name="Colorful List Accent 1" w:semiHidden="0" w:uiPriority="72" w:unhideWhenUsed="0"/>
+    <w:lsdException w:name="Colorful Grid Accent 1" w:semiHidden="0" w:uiPriority="73" w:unhideWhenUsed="0"/>
+    <w:lsdException w:name="Light Shading Accent 2" w:semiHidden="0" w:uiPriority="60" w:unhideWhenUsed="0"/>
+    <w:lsdException w:name="Light List Accent 2" w:semiHidden="0" w:uiPriority="61" w:unhideWhenUsed="0"/>
+    <w:lsdException w:name="Light Grid Accent 2" w:semiHidden="0" w:uiPriority="62" w:unhideWhenUsed="0"/>
+    <w:lsdException w:name="Medium Shading 1 Accent 2" w:semiHidden="0" w:uiPriority="63" w:unhideWhenUsed="0"/>
+    <w:lsdException w:name="Medium Shading 2 Accent 2" w:semiHidden="0" w:uiPriority="64" w:unhideWhenUsed="0"/>
+    <w:lsdException w:name="Medium List 1 Accent 2" w:semiHidden="0" w:uiPriority="65" w:unhideWhenUsed="0"/>
+    <w:lsdException w:name="Medium List 2 Accent 2" w:semiHidden="0" w:uiPriority="66" w:unhideWhenUsed="0"/>
+    <w:lsdException w:name="Medium Grid 1 Accent 2" w:semiHidden="0" w:uiPriority="67" w:unhideWhenUsed="0"/>
+    <w:lsdException w:name="Medium Grid 2 Accent 2" w:semiHidden="0" w:uiPriority="68" w:unhideWhenUsed="0"/>
+    <w:lsdException w:name="Medium Grid 3 Accent 2" w:semiHidden="0" w:uiPriority="69" w:unhideWhenUsed="0"/>
+    <w:lsdException w:name="Dark List Accent 2" w:semiHidden="0" w:uiPriority="70" w:unhideWhenUsed="0"/>
+    <w:lsdException w:name="Colorful Shading Accent 2" w:semiHidden="0" w:uiPriority="71" w:unhideWhenUsed="0"/>
+    <w:lsdException w:name="Colorful List Accent 2" w:semiHidden="0" w:uiPriority="72" w:unhideWhenUsed="0"/>
+    <w:lsdException w:name="Colorful Grid Accent 2" w:semiHidden="0" w:uiPriority="73" w:unhideWhenUsed="0"/>
+    <w:lsdException w:name="Light Shading Accent 3" w:semiHidden="0" w:uiPriority="60" w:unhideWhenUsed="0"/>
+    <w:lsdException w:name="Light List Accent 3" w:semiHidden="0" w:uiPriority="61" w:unhideWhenUsed="0"/>
+    <w:lsdException w:name="Light Grid Accent 3" w:semiHidden="0" w:uiPriority="62" w:unhideWhenUsed="0"/>
+    <w:lsdException w:name="Medium Shading 1 Accent 3" w:semiHidden="0" w:uiPriority="63" w:unhideWhenUsed="0"/>
+    <w:lsdException w:name="Medium Shading 2 Accent 3" w:semiHidden="0" w:uiPriority="64" w:unhideWhenUsed="0"/>
+    <w:lsdException w:name="Medium List 1 Accent 3" w:semiHidden="0" w:uiPriority="65" w:unhideWhenUsed="0"/>
+    <w:lsdException w:name="Medium List 2 Accent 3" w:semiHidden="0" w:uiPriority="66" w:unhideWhenUsed="0"/>
+    <w:lsdException w:name="Medium Grid 1 Accent 3" w:semiHidden="0" w:uiPriority="67" w:unhideWhenUsed="0"/>
+    <w:lsdException w:name="Medium Grid 2 Accent 3" w:semiHidden="0" w:uiPriority="68" w:unhideWhenUsed="0"/>
+    <w:lsdException w:name="Medium Grid 3 Accent 3" w:semiHidden="0" w:uiPriority="69" w:unhideWhenUsed="0"/>
+    <w:lsdException w:name="Dark List Accent 3" w:semiHidden="0" w:uiPriority="70" w:unhideWhenUsed="0"/>
+    <w:lsdException w:name="Colorful Shading Accent 3" w:semiHidden="0" w:uiPriority="71" w:unhideWhenUsed="0"/>
+    <w:lsdException w:name="Colorful List Accent 3" w:semiHidden="0" w:uiPriority="72" w:unhideWhenUsed="0"/>
+    <w:lsdException w:name="Colorful Grid Accent 3" w:semiHidden="0" w:uiPriority="73" w:unhideWhenUsed="0"/>
+    <w:lsdException w:name="Light Shading Accent 4" w:semiHidden="0" w:uiPriority="60" w:unhideWhenUsed="0"/>
+    <w:lsdException w:name="Light List Accent 4" w:semiHidden="0" w:uiPriority="61" w:unhideWhenUsed="0"/>
+    <w:lsdException w:name="Light Grid Accent 4" w:semiHidden="0" w:uiPriority="62" w:unhideWhenUsed="0"/>
+    <w:lsdException w:name="Medium Shading 1 Accent 4" w:semiHidden="0" w:uiPriority="63" w:unhideWhenUsed="0"/>
+    <w:lsdException w:name="Medium Shading 2 Accent 4" w:semiHidden="0" w:uiPriority="64" w:unhideWhenUsed="0"/>
+    <w:lsdException w:name="Medium List 1 Accent 4" w:semiHidden="0" w:uiPriority="65" w:unhideWhenUsed="0"/>
+    <w:lsdException w:name="Medium List 2 Accent 4" w:semiHidden="0" w:uiPriority="66" w:unhideWhenUsed="0"/>
+    <w:lsdException w:name="Medium Grid 1 Accent 4" w:semiHidden="0" w:uiPriority="67" w:unhideWhenUsed="0"/>
+    <w:lsdException w:name="Medium Grid 2 Accent 4" w:semiHidden="0" w:uiPriority="68" w:unhideWhenUsed="0"/>
+    <w:lsdException w:name="Medium Grid 3 Accent 4" w:semiHidden="0" w:uiPriority="69" w:unhideWhenUsed="0"/>
+    <w:lsdException w:name="Dark List Accent 4" w:semiHidden="0" w:uiPriority="70" w:unhideWhenUsed="0"/>
+    <w:lsdException w:name="Colorful Shading Accent 4" w:semiHidden="0" w:uiPriority="71" w:unhideWhenUsed="0"/>
+    <w:lsdException w:name="Colorful List Accent 4" w:semiHidden="0" w:uiPriority="72" w:unhideWhenUsed="0"/>
+    <w:lsdException w:name="Colorful Grid Accent 4" w:semiHidden="0" w:uiPriority="73" w:unhideWhenUsed="0"/>
+    <w:lsdException w:name="Light Shading Accent 5" w:semiHidden="0" w:uiPriority="60" w:unhideWhenUsed="0"/>
+    <w:lsdException w:name="Light List Accent 5" w:semiHidden="0" w:uiPriority="61" w:unhideWhenUsed="0"/>
+    <w:lsdException w:name="Light Grid Accent 5" w:semiHidden="0" w:uiPriority="62" w:unhideWhenUsed="0"/>
+    <w:lsdException w:name="Medium Shading 1 Accent 5" w:semiHidden="0" w:uiPriority="63" w:unhideWhenUsed="0"/>
+    <w:lsdException w:name="Medium Shading 2 Accent 5" w:semiHidden="0" w:uiPriority="64" w:unhideWhenUsed="0"/>
+    <w:lsdException w:name="Medium List 1 Accent 5" w:semiHidden="0" w:uiPriority="65" w:unhideWhenUsed="0"/>
+    <w:lsdException w:name="Medium List 2 Accent 5" w:semiHidden="0" w:uiPriority="66" w:unhideWhenUsed="0"/>
+    <w:lsdException w:name="Medium Grid 1 Accent 5" w:semiHidden="0" w:uiPriority="67" w:unhideWhenUsed="0"/>
+    <w:lsdException w:name="Medium Grid 2 Accent 5" w:semiHidden="0" w:uiPriority="68" w:unhideWhenUsed="0"/>
+    <w:lsdException w:name="Medium Grid 3 Accent 5" w:semiHidden="0" w:uiPriority="69" w:unhideWhenUsed="0"/>
+    <w:lsdException w:name="Dark List Accent 5" w:semiHidden="0" w:uiPriority="70" w:unhideWhenUsed="0"/>
+    <w:lsdException w:name="Colorful Shading Accent 5" w:semiHidden="0" w:uiPriority="71" w:unhideWhenUsed="0"/>
+    <w:lsdException w:name="Colorful List Accent 5" w:semiHidden="0" w:uiPriority="72" w:unhideWhenUsed="0"/>
+    <w:lsdException w:name="Colorful Grid Accent 5" w:semiHidden="0" w:uiPriority="73" w:unhideWhenUsed="0"/>
+    <w:lsdException w:name="Light Shading Accent 6" w:semiHidden="0" w:uiPriority="60" w:unhideWhenUsed="0"/>
+    <w:lsdException w:name="Light List Accent 6" w:semiHidden="0" w:uiPriority="61" w:unhideWhenUsed="0"/>
+    <w:lsdException w:name="Light Grid Accent 6" w:semiHidden="0" w:uiPriority="62" w:unhideWhenUsed="0"/>
+    <w:lsdException w:name="Medium Shading 1 Accent 6" w:semiHidden="0" w:uiPriority="63" w:unhideWhenUsed="0"/>
+    <w:lsdException w:name="Medium Shading 2 Accent 6" w:semiHidden="0" w:uiPriority="64" w:unhideWhenUsed="0"/>
+    <w:lsdException w:name="Medium List 1 Accent 6" w:semiHidden="0" w:uiPriority="65" w:unhideWhenUsed="0"/>
+    <w:lsdException w:name="Medium List 2 Accent 6" w:semiHidden="0" w:uiPriority="66" w:unhideWhenUsed="0"/>
+    <w:lsdException w:name="Medium Grid 1 Accent 6" w:semiHidden="0" w:uiPriority="67" w:unhideWhenUsed="0"/>
+    <w:lsdException w:name="Medium Grid 2 Accent 6" w:semiHidden="0" w:uiPriority="68" w:unhideWhenUsed="0"/>
+    <w:lsdException w:name="Medium Grid 3 Accent 6" w:semiHidden="0" w:uiPriority="69" w:unhideWhenUsed="0"/>
+    <w:lsdException w:name="Dark List Accent 6" w:semiHidden="0" w:uiPriority="70" w:unhideWhenUsed="0"/>
+    <w:lsdException w:name="Colorful Shading Accent 6" w:semiHidden="0" w:uiPriority="71" w:unhideWhenUsed="0"/>
+    <w:lsdException w:name="Colorful List Accent 6" w:semiHidden="0" w:uiPriority="72" w:unhideWhenUsed="0"/>
+    <w:lsdException w:name="Colorful Grid Accent 6" w:semiHidden="0" w:uiPriority="73" w:unhideWhenUsed="0"/>
+    <w:lsdException w:name="Subtle Emphasis" w:semiHidden="0" w:uiPriority="19" w:unhideWhenUsed="0" w:qFormat="1"/>
+    <w:lsdException w:name="Intense Emphasis" w:semiHidden="0" w:uiPriority="21" w:unhideWhenUsed="0" w:qFormat="1"/>
+    <w:lsdException w:name="Subtle Reference" w:semiHidden="0" w:uiPriority="31" w:unhideWhenUsed="0" w:qFormat="1"/>
+    <w:lsdException w:name="Intense Reference" w:semiHidden="0" w:uiPriority="32" w:unhideWhenUsed="0" w:qFormat="1"/>
+    <w:lsdException w:name="Book Title" w:semiHidden="0" w:uiPriority="33" w:unhideWhenUsed="0" w:qFormat="1"/>
+    <w:lsdException w:name="Bibliography" w:uiPriority="37"/>
+    <w:lsdException w:name="TOC Heading" w:uiPriority="39" w:qFormat="1"/>
+  </w:latentStyles>
+  <w:style w:type="paragraph" w:default="1" w:styleId="a">
+    <w:name w:val="Normal"/>
+    <w:qFormat/>
+  </w:style>
+  <w:style w:type="paragraph" w:styleId="1">
+    <w:name w:val="heading 1"/>
+    <w:basedOn w:val="a"/>
+    <w:link w:val="10"/>
+    <w:uiPriority w:val="9"/>
+    <w:qFormat/>
+    <w:rsid w:val="00947A40"/>
+    <w:pPr>
+      <w:spacing w:before="100" w:beforeAutospacing="1" w:after="100" w:afterAutospacing="1" w:line="240" w:lineRule="auto"/>
+      <w:outlineLvl w:val="0"/>
+    </w:pPr>
+    <w:rPr>
+      <w:rFonts w:ascii="Times New Roman" w:eastAsia="Times New Roman" w:hAnsi="Times New Roman" w:cs="Times New Roman"/>
+      <w:b/>
+      <w:bCs/>
+      <w:kern w:val="36"/>
+      <w:sz w:val="48"/>
+      <w:szCs w:val="48"/>
+      <w:lang w:eastAsia="ru-RU"/>
+    </w:rPr>
+  </w:style>
+  <w:style w:type="character" w:default="1" w:styleId="a0">
+    <w:name w:val="Default Paragraph Font"/>
+    <w:uiPriority w:val="1"/>
+    <w:semiHidden/>
+    <w:unhideWhenUsed/>
+  </w:style>
+  <w:style w:type="table" w:default="1" w:styleId="a1">
+    <w:name w:val="Normal Table"/>
+    <w:uiPriority w:val="99"/>
+    <w:semiHidden/>
+    <w:unhideWhenUsed/>
+    <w:tblPr>
+      <w:tblInd w:w="0" w:type="dxa"/>
+      <w:tblCellMar>
+        <w:top w:w="0" w:type="dxa"/>
+        <w:left w:w="108" w:type="dxa"/>
+        <w:bottom w:w="0" w:type="dxa"/>
+        <w:right w:w="108" w:type="dxa"/>
+      </w:tblCellMar>
+    </w:tblPr>
+  </w:style>
+  <w:style w:type="numbering" w:default="1" w:styleId="a2">
+    <w:name w:val="No List"/>
+    <w:uiPriority w:val="99"/>
+    <w:semiHidden/>
+    <w:unhideWhenUsed/>
+  </w:style>
+  <w:style w:type="character" w:styleId="a3">
+    <w:name w:val="Hyperlink"/>
+    <w:basedOn w:val="a0"/>
+    <w:uiPriority w:val="99"/>
+    <w:unhideWhenUsed/>
+    <w:rsid w:val="00452425"/>
+    <w:rPr>
+      <w:color w:val="0000FF"/>
+      <w:u w:val="single"/>
+    </w:rPr>
+  </w:style>
+  <w:style w:type="paragraph" w:styleId="HTML">
+    <w:name w:val="HTML Preformatted"/>
+    <w:basedOn w:val="a"/>
+    <w:link w:val="HTML0"/>
+    <w:uiPriority w:val="99"/>
+    <w:semiHidden/>
+    <w:unhideWhenUsed/>
+    <w:rsid w:val="00164653"/>
+    <w:pPr>
+      <w:tabs>
+        <w:tab w:val="left" w:pos="916"/>
+        <w:tab w:val="left" w:pos="1832"/>
+        <w:tab w:val="left" w:pos="2748"/>
+        <w:tab w:val="left" w:pos="3664"/>
+        <w:tab w:val="left" w:pos="4580"/>
+        <w:tab w:val="left" w:pos="5496"/>
+        <w:tab w:val="left" w:pos="6412"/>
+        <w:tab w:val="left" w:pos="7328"/>
+        <w:tab w:val="left" w:pos="8244"/>
+        <w:tab w:val="left" w:pos="9160"/>
+        <w:tab w:val="left" w:pos="10076"/>
+        <w:tab w:val="left" w:pos="10992"/>
+        <w:tab w:val="left" w:pos="11908"/>
+        <w:tab w:val="left" w:pos="12824"/>
+        <w:tab w:val="left" w:pos="13740"/>
+        <w:tab w:val="left" w:pos="14656"/>
+      </w:tabs>
+      <w:spacing w:after="0" w:line="240" w:lineRule="auto"/>
+    </w:pPr>
+    <w:rPr>
+      <w:rFonts w:ascii="Courier New" w:eastAsia="Times New Roman" w:hAnsi="Courier New" w:cs="Courier New"/>
+      <w:sz w:val="20"/>
+      <w:szCs w:val="20"/>
+      <w:lang w:eastAsia="ru-RU"/>
+    </w:rPr>
+  </w:style>
+  <w:style w:type="character" w:customStyle="1" w:styleId="HTML0">
+    <w:name w:val="Стандартный HTML Знак"/>
+    <w:basedOn w:val="a0"/>
+    <w:link w:val="HTML"/>
+    <w:uiPriority w:val="99"/>
+    <w:semiHidden/>
+    <w:rsid w:val="00164653"/>
+    <w:rPr>
+      <w:rFonts w:ascii="Courier New" w:eastAsia="Times New Roman" w:hAnsi="Courier New" w:cs="Courier New"/>
+      <w:sz w:val="20"/>
+      <w:szCs w:val="20"/>
+      <w:lang w:eastAsia="ru-RU"/>
+    </w:rPr>
+  </w:style>
+  <w:style w:type="character" w:styleId="HTML1">
+    <w:name w:val="HTML Code"/>
+    <w:basedOn w:val="a0"/>
+    <w:uiPriority w:val="99"/>
+    <w:semiHidden/>
+    <w:unhideWhenUsed/>
+    <w:rsid w:val="00164653"/>
+    <w:rPr>
+      <w:rFonts w:ascii="Courier New" w:eastAsia="Times New Roman" w:hAnsi="Courier New" w:cs="Courier New"/>
+      <w:sz w:val="20"/>
+      <w:szCs w:val="20"/>
+    </w:rPr>
+  </w:style>
+  <w:style w:type="character" w:customStyle="1" w:styleId="token">
+    <w:name w:val="token"/>
+    <w:basedOn w:val="a0"/>
+    <w:rsid w:val="00164653"/>
+  </w:style>
+  <w:style w:type="paragraph" w:styleId="a4">
+    <w:name w:val="Normal (Web)"/>
+    <w:basedOn w:val="a"/>
+    <w:uiPriority w:val="99"/>
+    <w:semiHidden/>
+    <w:unhideWhenUsed/>
+    <w:rsid w:val="00101870"/>
+    <w:pPr>
+      <w:spacing w:before="100" w:beforeAutospacing="1" w:after="100" w:afterAutospacing="1" w:line="240" w:lineRule="auto"/>
+    </w:pPr>
+    <w:rPr>
+      <w:rFonts w:ascii="Times New Roman" w:eastAsia="Times New Roman" w:hAnsi="Times New Roman" w:cs="Times New Roman"/>
+      <w:sz w:val="24"/>
+      <w:szCs w:val="24"/>
+      <w:lang w:eastAsia="ru-RU"/>
+    </w:rPr>
+  </w:style>
+  <w:style w:type="character" w:customStyle="1" w:styleId="10">
+    <w:name w:val="Заголовок 1 Знак"/>
+    <w:basedOn w:val="a0"/>
+    <w:link w:val="1"/>
+    <w:uiPriority w:val="9"/>
+    <w:rsid w:val="00947A40"/>
+    <w:rPr>
+      <w:rFonts w:ascii="Times New Roman" w:eastAsia="Times New Roman" w:hAnsi="Times New Roman" w:cs="Times New Roman"/>
+      <w:b/>
+      <w:bCs/>
+      <w:kern w:val="36"/>
+      <w:sz w:val="48"/>
+      <w:szCs w:val="48"/>
+      <w:lang w:eastAsia="ru-RU"/>
+    </w:rPr>
+  </w:style>
+  <w:style w:type="character" w:styleId="a5">
+    <w:name w:val="FollowedHyperlink"/>
+    <w:basedOn w:val="a0"/>
+    <w:uiPriority w:val="99"/>
+    <w:semiHidden/>
+    <w:unhideWhenUsed/>
+    <w:rsid w:val="00DD43C2"/>
+    <w:rPr>
+      <w:color w:val="954F72" w:themeColor="followedHyperlink"/>
+      <w:u w:val="single"/>
+    </w:rPr>
+  </w:style>
+  <w:style w:type="character" w:customStyle="1" w:styleId="posttitle-text">
+    <w:name w:val="post__title-text"/>
+    <w:basedOn w:val="a0"/>
+    <w:rsid w:val="004B4314"/>
   </w:style>
 </w:styles>
 </file>
@@ -1358,7 +2112,7 @@
     </a:clrScheme>
     <a:fontScheme name="Стандартная">
       <a:majorFont>
-        <a:latin typeface="Calibri Light" panose="020F0302020204030204"/>
+        <a:latin typeface="Calibri Light"/>
         <a:ea typeface=""/>
         <a:cs typeface=""/>
         <a:font script="Jpan" typeface="ＭＳ ゴシック"/>
@@ -1393,7 +2147,7 @@
         <a:font script="Geor" typeface="Sylfaen"/>
       </a:majorFont>
       <a:minorFont>
-        <a:latin typeface="Calibri" panose="020F0502020204030204"/>
+        <a:latin typeface="Calibri"/>
         <a:ea typeface=""/>
         <a:cs typeface=""/>
         <a:font script="Jpan" typeface="ＭＳ 明朝"/>
@@ -1570,7 +2324,7 @@
   <a:extraClrSchemeLst/>
   <a:extLst>
     <a:ext uri="{05A4C25C-085E-4340-85A3-A5531E510DB2}">
-      <thm15:themeFamily xmlns:thm15="http://schemas.microsoft.com/office/thememl/2012/main" name="Office Theme" id="{62F939B6-93AF-4DB8-9C6B-D6C7DFDC589F}" vid="{4A3C46E8-61CC-4603-A589-7422A47A8E4A}"/>
+      <thm15:themeFamily xmlns:thm15="http://schemas.microsoft.com/office/thememl/2012/main" xmlns="" name="Office Theme" id="{62F939B6-93AF-4DB8-9C6B-D6C7DFDC589F}" vid="{4A3C46E8-61CC-4603-A589-7422A47A8E4A}"/>
     </a:ext>
   </a:extLst>
 </a:theme>

</xml_diff>

<commit_message>
new commit 13.10.2020 13-09
</commit_message>
<xml_diff>
--- a/материалы.docx
+++ b/материалы.docx
@@ -1,6 +1,6 @@
 
 <file path=word/document.xml><?xml version="1.0" encoding="utf-8"?>
-<w:document xmlns:wpc="http://schemas.microsoft.com/office/word/2010/wordprocessingCanvas" xmlns:mc="http://schemas.openxmlformats.org/markup-compatibility/2006" xmlns:o="urn:schemas-microsoft-com:office:office" xmlns:r="http://schemas.openxmlformats.org/officeDocument/2006/relationships" xmlns:m="http://schemas.openxmlformats.org/officeDocument/2006/math" xmlns:v="urn:schemas-microsoft-com:vml" xmlns:wp14="http://schemas.microsoft.com/office/word/2010/wordprocessingDrawing" xmlns:wp="http://schemas.openxmlformats.org/drawingml/2006/wordprocessingDrawing" xmlns:w10="urn:schemas-microsoft-com:office:word" xmlns:w="http://schemas.openxmlformats.org/wordprocessingml/2006/main" xmlns:w14="http://schemas.microsoft.com/office/word/2010/wordml" xmlns:wpg="http://schemas.microsoft.com/office/word/2010/wordprocessingGroup" xmlns:wpi="http://schemas.microsoft.com/office/word/2010/wordprocessingInk" xmlns:wne="http://schemas.microsoft.com/office/word/2006/wordml" xmlns:wps="http://schemas.microsoft.com/office/word/2010/wordprocessingShape" mc:Ignorable="w14 wp14">
+<w:document xmlns:wpc="http://schemas.microsoft.com/office/word/2010/wordprocessingCanvas" xmlns:mc="http://schemas.openxmlformats.org/markup-compatibility/2006" xmlns:o="urn:schemas-microsoft-com:office:office" xmlns:r="http://schemas.openxmlformats.org/officeDocument/2006/relationships" xmlns:m="http://schemas.openxmlformats.org/officeDocument/2006/math" xmlns:v="urn:schemas-microsoft-com:vml" xmlns:wp14="http://schemas.microsoft.com/office/word/2010/wordprocessingDrawing" xmlns:wp="http://schemas.openxmlformats.org/drawingml/2006/wordprocessingDrawing" xmlns:w10="urn:schemas-microsoft-com:office:word" xmlns:w="http://schemas.openxmlformats.org/wordprocessingml/2006/main" xmlns:w14="http://schemas.microsoft.com/office/word/2010/wordml" xmlns:w15="http://schemas.microsoft.com/office/word/2012/wordml" xmlns:wpg="http://schemas.microsoft.com/office/word/2010/wordprocessingGroup" xmlns:wpi="http://schemas.microsoft.com/office/word/2010/wordprocessingInk" xmlns:wne="http://schemas.microsoft.com/office/word/2006/wordml" xmlns:wps="http://schemas.microsoft.com/office/word/2010/wordprocessingShape" mc:Ignorable="w14 w15 wp14">
   <w:body>
     <w:p>
       <w:pPr>
@@ -50,7 +50,7 @@
           <w:szCs w:val="28"/>
         </w:rPr>
       </w:pPr>
-      <w:hyperlink r:id="rId5" w:history="1">
+      <w:hyperlink r:id="rId4" w:history="1">
         <w:r>
           <w:rPr>
             <w:rStyle w:val="a3"/>
@@ -122,7 +122,7 @@
           <w:lang w:val="en-US"/>
         </w:rPr>
       </w:pPr>
-      <w:hyperlink r:id="rId6" w:history="1">
+      <w:hyperlink r:id="rId5" w:history="1">
         <w:r>
           <w:rPr>
             <w:rStyle w:val="a3"/>
@@ -157,66 +157,45 @@
           <w:lang w:val="en-US"/>
         </w:rPr>
       </w:pPr>
-      <w:r>
-        <w:fldChar w:fldCharType="begin"/>
-      </w:r>
-      <w:r>
-        <w:rPr>
-          <w:lang w:val="en-US"/>
-        </w:rPr>
-        <w:instrText xml:space="preserve"> HYPERLINK "https://cli.vuejs.org/" \t "_blank" </w:instrText>
-      </w:r>
-      <w:r>
-        <w:fldChar w:fldCharType="separate"/>
-      </w:r>
-      <w:proofErr w:type="spellStart"/>
-      <w:proofErr w:type="gramStart"/>
-      <w:r>
-        <w:rPr>
-          <w:rStyle w:val="a3"/>
-          <w:rFonts w:ascii="Helvetica" w:hAnsi="Helvetica"/>
-          <w:color w:val="42B983"/>
-          <w:sz w:val="27"/>
-          <w:szCs w:val="27"/>
-          <w:lang w:val="en-US"/>
-        </w:rPr>
-        <w:t>vue</w:t>
-      </w:r>
-      <w:proofErr w:type="spellEnd"/>
-      <w:r>
-        <w:rPr>
-          <w:rStyle w:val="a3"/>
-          <w:rFonts w:ascii="Helvetica" w:hAnsi="Helvetica"/>
-          <w:color w:val="42B983"/>
-          <w:sz w:val="27"/>
-          <w:szCs w:val="27"/>
-          <w:lang w:val="en-US"/>
-        </w:rPr>
-        <w:t>-cli</w:t>
-      </w:r>
-      <w:proofErr w:type="gramEnd"/>
-      <w:r>
-        <w:rPr>
-          <w:rStyle w:val="a3"/>
-          <w:rFonts w:ascii="Helvetica" w:hAnsi="Helvetica"/>
-          <w:color w:val="42B983"/>
-          <w:sz w:val="27"/>
-          <w:szCs w:val="27"/>
-          <w:lang w:val="en-US"/>
-        </w:rPr>
-        <w:t xml:space="preserve"> documentation</w:t>
-      </w:r>
-      <w:r>
-        <w:rPr>
-          <w:rStyle w:val="a3"/>
-          <w:rFonts w:ascii="Helvetica" w:hAnsi="Helvetica"/>
-          <w:color w:val="42B983"/>
-          <w:sz w:val="27"/>
-          <w:szCs w:val="27"/>
-          <w:lang w:val="en-US"/>
-        </w:rPr>
-        <w:fldChar w:fldCharType="end"/>
-      </w:r>
+      <w:hyperlink r:id="rId6" w:tgtFrame="_blank" w:history="1">
+        <w:proofErr w:type="spellStart"/>
+        <w:proofErr w:type="gramStart"/>
+        <w:r>
+          <w:rPr>
+            <w:rStyle w:val="a3"/>
+            <w:rFonts w:ascii="Helvetica" w:hAnsi="Helvetica"/>
+            <w:color w:val="42B983"/>
+            <w:sz w:val="27"/>
+            <w:szCs w:val="27"/>
+            <w:lang w:val="en-US"/>
+          </w:rPr>
+          <w:t>vue</w:t>
+        </w:r>
+        <w:proofErr w:type="spellEnd"/>
+        <w:r>
+          <w:rPr>
+            <w:rStyle w:val="a3"/>
+            <w:rFonts w:ascii="Helvetica" w:hAnsi="Helvetica"/>
+            <w:color w:val="42B983"/>
+            <w:sz w:val="27"/>
+            <w:szCs w:val="27"/>
+            <w:lang w:val="en-US"/>
+          </w:rPr>
+          <w:t>-cli</w:t>
+        </w:r>
+        <w:proofErr w:type="gramEnd"/>
+        <w:r>
+          <w:rPr>
+            <w:rStyle w:val="a3"/>
+            <w:rFonts w:ascii="Helvetica" w:hAnsi="Helvetica"/>
+            <w:color w:val="42B983"/>
+            <w:sz w:val="27"/>
+            <w:szCs w:val="27"/>
+            <w:lang w:val="en-US"/>
+          </w:rPr>
+          <w:t xml:space="preserve"> documentation</w:t>
+        </w:r>
+      </w:hyperlink>
       <w:r>
         <w:rPr>
           <w:rFonts w:ascii="Helvetica" w:hAnsi="Helvetica"/>
@@ -639,7 +618,6 @@
         </w:rPr>
         <w:t xml:space="preserve"> </w:t>
       </w:r>
-      <w:proofErr w:type="spellStart"/>
       <w:r>
         <w:rPr>
           <w:rFonts w:ascii="Times New Roman" w:hAnsi="Times New Roman" w:cs="Times New Roman"/>
@@ -649,7 +627,6 @@
         </w:rPr>
         <w:t>google</w:t>
       </w:r>
-      <w:proofErr w:type="spellEnd"/>
     </w:p>
     <w:p>
       <w:pPr>
@@ -1304,8 +1281,8 @@
         <w:rPr>
           <w:rFonts w:ascii="Consolas" w:eastAsia="Times New Roman" w:hAnsi="Consolas" w:cs="Courier New"/>
           <w:color w:val="FF0000"/>
-          <w:sz w:val="24"/>
-          <w:szCs w:val="24"/>
+          <w:sz w:val="28"/>
+          <w:szCs w:val="28"/>
           <w:lang w:eastAsia="ru-RU"/>
         </w:rPr>
       </w:pPr>
@@ -1314,8 +1291,8 @@
         <w:rPr>
           <w:rFonts w:ascii="Consolas" w:eastAsia="Times New Roman" w:hAnsi="Consolas" w:cs="Courier New"/>
           <w:color w:val="FF0000"/>
-          <w:sz w:val="20"/>
-          <w:szCs w:val="20"/>
+          <w:sz w:val="28"/>
+          <w:szCs w:val="28"/>
           <w:lang w:eastAsia="ru-RU"/>
         </w:rPr>
         <w:t>npm</w:t>
@@ -1325,8 +1302,8 @@
         <w:rPr>
           <w:rFonts w:ascii="Consolas" w:eastAsia="Times New Roman" w:hAnsi="Consolas" w:cs="Courier New"/>
           <w:color w:val="FF0000"/>
-          <w:sz w:val="20"/>
-          <w:szCs w:val="20"/>
+          <w:sz w:val="28"/>
+          <w:szCs w:val="28"/>
           <w:lang w:eastAsia="ru-RU"/>
         </w:rPr>
         <w:t xml:space="preserve"> </w:t>
@@ -1336,8 +1313,8 @@
         <w:rPr>
           <w:rFonts w:ascii="Consolas" w:eastAsia="Times New Roman" w:hAnsi="Consolas" w:cs="Courier New"/>
           <w:color w:val="FF0000"/>
-          <w:sz w:val="20"/>
-          <w:szCs w:val="20"/>
+          <w:sz w:val="28"/>
+          <w:szCs w:val="28"/>
           <w:lang w:eastAsia="ru-RU"/>
         </w:rPr>
         <w:t>install</w:t>
@@ -1347,8 +1324,8 @@
         <w:rPr>
           <w:rFonts w:ascii="Consolas" w:eastAsia="Times New Roman" w:hAnsi="Consolas" w:cs="Courier New"/>
           <w:color w:val="FF0000"/>
-          <w:sz w:val="20"/>
-          <w:szCs w:val="20"/>
+          <w:sz w:val="28"/>
+          <w:szCs w:val="28"/>
           <w:lang w:eastAsia="ru-RU"/>
         </w:rPr>
         <w:t xml:space="preserve"> </w:t>
@@ -1358,13 +1335,480 @@
         <w:rPr>
           <w:rFonts w:ascii="Consolas" w:eastAsia="Times New Roman" w:hAnsi="Consolas" w:cs="Courier New"/>
           <w:color w:val="FF0000"/>
-          <w:sz w:val="20"/>
-          <w:szCs w:val="20"/>
+          <w:sz w:val="28"/>
+          <w:szCs w:val="28"/>
           <w:lang w:eastAsia="ru-RU"/>
         </w:rPr>
         <w:t>vue-router</w:t>
       </w:r>
       <w:proofErr w:type="spellEnd"/>
+    </w:p>
+    <w:p>
+      <w:pPr>
+        <w:spacing w:after="0" w:line="240" w:lineRule="auto"/>
+        <w:rPr>
+          <w:rFonts w:ascii="Times New Roman" w:hAnsi="Times New Roman" w:cs="Times New Roman"/>
+          <w:sz w:val="28"/>
+          <w:szCs w:val="28"/>
+          <w:lang w:val="en-US"/>
+        </w:rPr>
+      </w:pPr>
+    </w:p>
+    <w:p>
+      <w:pPr>
+        <w:spacing w:after="0" w:line="240" w:lineRule="auto"/>
+        <w:rPr>
+          <w:rFonts w:ascii="Times New Roman" w:hAnsi="Times New Roman" w:cs="Times New Roman"/>
+          <w:sz w:val="28"/>
+          <w:szCs w:val="28"/>
+          <w:lang w:val="en-US"/>
+        </w:rPr>
+      </w:pPr>
+    </w:p>
+    <w:p>
+      <w:pPr>
+        <w:spacing w:after="0" w:line="240" w:lineRule="auto"/>
+        <w:rPr>
+          <w:rFonts w:ascii="Times New Roman" w:hAnsi="Times New Roman" w:cs="Times New Roman"/>
+          <w:sz w:val="28"/>
+          <w:szCs w:val="28"/>
+          <w:lang w:val="en-US"/>
+        </w:rPr>
+      </w:pPr>
+      <w:hyperlink r:id="rId13" w:history="1">
+        <w:r>
+          <w:rPr>
+            <w:rStyle w:val="a3"/>
+            <w:rFonts w:ascii="Times New Roman" w:hAnsi="Times New Roman" w:cs="Times New Roman"/>
+            <w:sz w:val="28"/>
+            <w:szCs w:val="28"/>
+            <w:lang w:val="en-US"/>
+          </w:rPr>
+          <w:t>https://vuex.vuejs.org/ru/installation.html</w:t>
+        </w:r>
+      </w:hyperlink>
+    </w:p>
+    <w:p>
+      <w:pPr>
+        <w:pStyle w:val="3"/>
+        <w:rPr>
+          <w:rFonts w:ascii="Segoe UI" w:hAnsi="Segoe UI" w:cs="Segoe UI"/>
+          <w:color w:val="2C3E50"/>
+          <w:lang w:val="en-US"/>
+        </w:rPr>
+      </w:pPr>
+      <w:r>
+        <w:rPr>
+          <w:rFonts w:ascii="Segoe UI" w:hAnsi="Segoe UI" w:cs="Segoe UI"/>
+          <w:color w:val="2C3E50"/>
+          <w:lang w:val="en-US"/>
+        </w:rPr>
+        <w:t>NPM</w:t>
+      </w:r>
+    </w:p>
+    <w:p>
+      <w:pPr>
+        <w:pStyle w:val="HTML"/>
+        <w:rPr>
+          <w:rFonts w:ascii="Consolas" w:hAnsi="Consolas"/>
+          <w:color w:val="FF0000"/>
+          <w:sz w:val="32"/>
+          <w:szCs w:val="32"/>
+          <w:lang w:val="en-US"/>
+        </w:rPr>
+      </w:pPr>
+      <w:proofErr w:type="spellStart"/>
+      <w:proofErr w:type="gramStart"/>
+      <w:r>
+        <w:rPr>
+          <w:rStyle w:val="token"/>
+          <w:rFonts w:ascii="Consolas" w:hAnsi="Consolas"/>
+          <w:color w:val="FF0000"/>
+          <w:sz w:val="32"/>
+          <w:szCs w:val="32"/>
+          <w:lang w:val="en-US"/>
+        </w:rPr>
+        <w:t>npm</w:t>
+      </w:r>
+      <w:proofErr w:type="spellEnd"/>
+      <w:proofErr w:type="gramEnd"/>
+      <w:r>
+        <w:rPr>
+          <w:rStyle w:val="HTML1"/>
+          <w:rFonts w:ascii="Consolas" w:hAnsi="Consolas"/>
+          <w:color w:val="FF0000"/>
+          <w:sz w:val="32"/>
+          <w:szCs w:val="32"/>
+          <w:lang w:val="en-US"/>
+        </w:rPr>
+        <w:t xml:space="preserve"> </w:t>
+      </w:r>
+      <w:r>
+        <w:rPr>
+          <w:rStyle w:val="token"/>
+          <w:rFonts w:ascii="Consolas" w:hAnsi="Consolas"/>
+          <w:color w:val="FF0000"/>
+          <w:sz w:val="32"/>
+          <w:szCs w:val="32"/>
+          <w:lang w:val="en-US"/>
+        </w:rPr>
+        <w:t>install</w:t>
+      </w:r>
+      <w:r>
+        <w:rPr>
+          <w:rStyle w:val="HTML1"/>
+          <w:rFonts w:ascii="Consolas" w:hAnsi="Consolas"/>
+          <w:color w:val="FF0000"/>
+          <w:sz w:val="32"/>
+          <w:szCs w:val="32"/>
+          <w:lang w:val="en-US"/>
+        </w:rPr>
+        <w:t xml:space="preserve"> </w:t>
+      </w:r>
+      <w:proofErr w:type="spellStart"/>
+      <w:r>
+        <w:rPr>
+          <w:rStyle w:val="HTML1"/>
+          <w:rFonts w:ascii="Consolas" w:hAnsi="Consolas"/>
+          <w:color w:val="FF0000"/>
+          <w:sz w:val="32"/>
+          <w:szCs w:val="32"/>
+          <w:lang w:val="en-US"/>
+        </w:rPr>
+        <w:t>vuex</w:t>
+      </w:r>
+      <w:proofErr w:type="spellEnd"/>
+      <w:r>
+        <w:rPr>
+          <w:rStyle w:val="HTML1"/>
+          <w:rFonts w:ascii="Consolas" w:hAnsi="Consolas"/>
+          <w:color w:val="FF0000"/>
+          <w:sz w:val="32"/>
+          <w:szCs w:val="32"/>
+          <w:lang w:val="en-US"/>
+        </w:rPr>
+        <w:t xml:space="preserve"> --save</w:t>
+      </w:r>
+    </w:p>
+    <w:p>
+      <w:pPr>
+        <w:tabs>
+          <w:tab w:val="left" w:pos="916"/>
+          <w:tab w:val="left" w:pos="1832"/>
+          <w:tab w:val="left" w:pos="2748"/>
+          <w:tab w:val="left" w:pos="3664"/>
+          <w:tab w:val="left" w:pos="4580"/>
+          <w:tab w:val="left" w:pos="5496"/>
+          <w:tab w:val="left" w:pos="6412"/>
+          <w:tab w:val="left" w:pos="7328"/>
+          <w:tab w:val="left" w:pos="8244"/>
+          <w:tab w:val="left" w:pos="9160"/>
+          <w:tab w:val="left" w:pos="10076"/>
+          <w:tab w:val="left" w:pos="10992"/>
+          <w:tab w:val="left" w:pos="11908"/>
+          <w:tab w:val="left" w:pos="12824"/>
+          <w:tab w:val="left" w:pos="13740"/>
+          <w:tab w:val="left" w:pos="14656"/>
+        </w:tabs>
+        <w:spacing w:after="0" w:line="240" w:lineRule="auto"/>
+        <w:rPr>
+          <w:rFonts w:ascii="Consolas" w:eastAsia="Times New Roman" w:hAnsi="Consolas" w:cs="Courier New"/>
+          <w:color w:val="000000" w:themeColor="text1"/>
+          <w:sz w:val="28"/>
+          <w:szCs w:val="28"/>
+          <w:lang w:val="en-US" w:eastAsia="ru-RU"/>
+        </w:rPr>
+      </w:pPr>
+      <w:proofErr w:type="gramStart"/>
+      <w:r>
+        <w:rPr>
+          <w:rFonts w:ascii="Consolas" w:eastAsia="Times New Roman" w:hAnsi="Consolas" w:cs="Courier New"/>
+          <w:color w:val="000000" w:themeColor="text1"/>
+          <w:sz w:val="28"/>
+          <w:szCs w:val="28"/>
+          <w:lang w:val="en-US" w:eastAsia="ru-RU"/>
+        </w:rPr>
+        <w:t>import</w:t>
+      </w:r>
+      <w:proofErr w:type="gramEnd"/>
+      <w:r>
+        <w:rPr>
+          <w:rFonts w:ascii="Consolas" w:eastAsia="Times New Roman" w:hAnsi="Consolas" w:cs="Courier New"/>
+          <w:color w:val="000000" w:themeColor="text1"/>
+          <w:sz w:val="28"/>
+          <w:szCs w:val="28"/>
+          <w:lang w:val="en-US" w:eastAsia="ru-RU"/>
+        </w:rPr>
+        <w:t xml:space="preserve"> </w:t>
+      </w:r>
+      <w:proofErr w:type="spellStart"/>
+      <w:r>
+        <w:rPr>
+          <w:rFonts w:ascii="Consolas" w:eastAsia="Times New Roman" w:hAnsi="Consolas" w:cs="Courier New"/>
+          <w:color w:val="000000" w:themeColor="text1"/>
+          <w:sz w:val="28"/>
+          <w:szCs w:val="28"/>
+          <w:lang w:val="en-US" w:eastAsia="ru-RU"/>
+        </w:rPr>
+        <w:t>Vue</w:t>
+      </w:r>
+      <w:proofErr w:type="spellEnd"/>
+      <w:r>
+        <w:rPr>
+          <w:rFonts w:ascii="Consolas" w:eastAsia="Times New Roman" w:hAnsi="Consolas" w:cs="Courier New"/>
+          <w:color w:val="000000" w:themeColor="text1"/>
+          <w:sz w:val="28"/>
+          <w:szCs w:val="28"/>
+          <w:lang w:val="en-US" w:eastAsia="ru-RU"/>
+        </w:rPr>
+        <w:t xml:space="preserve"> from '</w:t>
+      </w:r>
+      <w:proofErr w:type="spellStart"/>
+      <w:r>
+        <w:rPr>
+          <w:rFonts w:ascii="Consolas" w:eastAsia="Times New Roman" w:hAnsi="Consolas" w:cs="Courier New"/>
+          <w:color w:val="000000" w:themeColor="text1"/>
+          <w:sz w:val="28"/>
+          <w:szCs w:val="28"/>
+          <w:lang w:val="en-US" w:eastAsia="ru-RU"/>
+        </w:rPr>
+        <w:t>vue</w:t>
+      </w:r>
+      <w:proofErr w:type="spellEnd"/>
+      <w:r>
+        <w:rPr>
+          <w:rFonts w:ascii="Consolas" w:eastAsia="Times New Roman" w:hAnsi="Consolas" w:cs="Courier New"/>
+          <w:color w:val="000000" w:themeColor="text1"/>
+          <w:sz w:val="28"/>
+          <w:szCs w:val="28"/>
+          <w:lang w:val="en-US" w:eastAsia="ru-RU"/>
+        </w:rPr>
+        <w:t>';</w:t>
+      </w:r>
+    </w:p>
+    <w:p>
+      <w:pPr>
+        <w:tabs>
+          <w:tab w:val="left" w:pos="916"/>
+          <w:tab w:val="left" w:pos="1832"/>
+          <w:tab w:val="left" w:pos="2748"/>
+          <w:tab w:val="left" w:pos="3664"/>
+          <w:tab w:val="left" w:pos="4580"/>
+          <w:tab w:val="left" w:pos="5496"/>
+          <w:tab w:val="left" w:pos="6412"/>
+          <w:tab w:val="left" w:pos="7328"/>
+          <w:tab w:val="left" w:pos="8244"/>
+          <w:tab w:val="left" w:pos="9160"/>
+          <w:tab w:val="left" w:pos="10076"/>
+          <w:tab w:val="left" w:pos="10992"/>
+          <w:tab w:val="left" w:pos="11908"/>
+          <w:tab w:val="left" w:pos="12824"/>
+          <w:tab w:val="left" w:pos="13740"/>
+          <w:tab w:val="left" w:pos="14656"/>
+        </w:tabs>
+        <w:spacing w:after="0" w:line="240" w:lineRule="auto"/>
+        <w:rPr>
+          <w:rFonts w:ascii="Consolas" w:eastAsia="Times New Roman" w:hAnsi="Consolas" w:cs="Courier New"/>
+          <w:color w:val="000000" w:themeColor="text1"/>
+          <w:sz w:val="28"/>
+          <w:szCs w:val="28"/>
+          <w:lang w:val="en-US" w:eastAsia="ru-RU"/>
+        </w:rPr>
+      </w:pPr>
+      <w:proofErr w:type="gramStart"/>
+      <w:r>
+        <w:rPr>
+          <w:rFonts w:ascii="Consolas" w:eastAsia="Times New Roman" w:hAnsi="Consolas" w:cs="Courier New"/>
+          <w:color w:val="000000" w:themeColor="text1"/>
+          <w:sz w:val="28"/>
+          <w:szCs w:val="28"/>
+          <w:lang w:val="en-US" w:eastAsia="ru-RU"/>
+        </w:rPr>
+        <w:t>import</w:t>
+      </w:r>
+      <w:proofErr w:type="gramEnd"/>
+      <w:r>
+        <w:rPr>
+          <w:rFonts w:ascii="Consolas" w:eastAsia="Times New Roman" w:hAnsi="Consolas" w:cs="Courier New"/>
+          <w:color w:val="000000" w:themeColor="text1"/>
+          <w:sz w:val="28"/>
+          <w:szCs w:val="28"/>
+          <w:lang w:val="en-US" w:eastAsia="ru-RU"/>
+        </w:rPr>
+        <w:t xml:space="preserve"> </w:t>
+      </w:r>
+      <w:proofErr w:type="spellStart"/>
+      <w:r>
+        <w:rPr>
+          <w:rFonts w:ascii="Consolas" w:eastAsia="Times New Roman" w:hAnsi="Consolas" w:cs="Courier New"/>
+          <w:color w:val="000000" w:themeColor="text1"/>
+          <w:sz w:val="28"/>
+          <w:szCs w:val="28"/>
+          <w:lang w:val="en-US" w:eastAsia="ru-RU"/>
+        </w:rPr>
+        <w:t>Vuex</w:t>
+      </w:r>
+      <w:proofErr w:type="spellEnd"/>
+      <w:r>
+        <w:rPr>
+          <w:rFonts w:ascii="Consolas" w:eastAsia="Times New Roman" w:hAnsi="Consolas" w:cs="Courier New"/>
+          <w:color w:val="000000" w:themeColor="text1"/>
+          <w:sz w:val="28"/>
+          <w:szCs w:val="28"/>
+          <w:lang w:val="en-US" w:eastAsia="ru-RU"/>
+        </w:rPr>
+        <w:t xml:space="preserve"> from '</w:t>
+      </w:r>
+      <w:proofErr w:type="spellStart"/>
+      <w:r>
+        <w:rPr>
+          <w:rFonts w:ascii="Consolas" w:eastAsia="Times New Roman" w:hAnsi="Consolas" w:cs="Courier New"/>
+          <w:color w:val="000000" w:themeColor="text1"/>
+          <w:sz w:val="28"/>
+          <w:szCs w:val="28"/>
+          <w:lang w:val="en-US" w:eastAsia="ru-RU"/>
+        </w:rPr>
+        <w:t>vuex</w:t>
+      </w:r>
+      <w:proofErr w:type="spellEnd"/>
+      <w:r>
+        <w:rPr>
+          <w:rFonts w:ascii="Consolas" w:eastAsia="Times New Roman" w:hAnsi="Consolas" w:cs="Courier New"/>
+          <w:color w:val="000000" w:themeColor="text1"/>
+          <w:sz w:val="28"/>
+          <w:szCs w:val="28"/>
+          <w:lang w:val="en-US" w:eastAsia="ru-RU"/>
+        </w:rPr>
+        <w:t>';</w:t>
+      </w:r>
+    </w:p>
+    <w:p>
+      <w:pPr>
+        <w:tabs>
+          <w:tab w:val="left" w:pos="916"/>
+          <w:tab w:val="left" w:pos="1832"/>
+          <w:tab w:val="left" w:pos="2748"/>
+          <w:tab w:val="left" w:pos="3664"/>
+          <w:tab w:val="left" w:pos="4580"/>
+          <w:tab w:val="left" w:pos="5496"/>
+          <w:tab w:val="left" w:pos="6412"/>
+          <w:tab w:val="left" w:pos="7328"/>
+          <w:tab w:val="left" w:pos="8244"/>
+          <w:tab w:val="left" w:pos="9160"/>
+          <w:tab w:val="left" w:pos="10076"/>
+          <w:tab w:val="left" w:pos="10992"/>
+          <w:tab w:val="left" w:pos="11908"/>
+          <w:tab w:val="left" w:pos="12824"/>
+          <w:tab w:val="left" w:pos="13740"/>
+          <w:tab w:val="left" w:pos="14656"/>
+        </w:tabs>
+        <w:spacing w:after="0" w:line="240" w:lineRule="auto"/>
+        <w:rPr>
+          <w:rFonts w:ascii="Consolas" w:eastAsia="Times New Roman" w:hAnsi="Consolas" w:cs="Courier New"/>
+          <w:color w:val="000000" w:themeColor="text1"/>
+          <w:sz w:val="28"/>
+          <w:szCs w:val="28"/>
+          <w:lang w:val="en-US" w:eastAsia="ru-RU"/>
+        </w:rPr>
+      </w:pPr>
+    </w:p>
+    <w:p>
+      <w:pPr>
+        <w:tabs>
+          <w:tab w:val="left" w:pos="916"/>
+          <w:tab w:val="left" w:pos="1832"/>
+          <w:tab w:val="left" w:pos="2748"/>
+          <w:tab w:val="left" w:pos="3664"/>
+          <w:tab w:val="left" w:pos="4580"/>
+          <w:tab w:val="left" w:pos="5496"/>
+          <w:tab w:val="left" w:pos="6412"/>
+          <w:tab w:val="left" w:pos="7328"/>
+          <w:tab w:val="left" w:pos="8244"/>
+          <w:tab w:val="left" w:pos="9160"/>
+          <w:tab w:val="left" w:pos="10076"/>
+          <w:tab w:val="left" w:pos="10992"/>
+          <w:tab w:val="left" w:pos="11908"/>
+          <w:tab w:val="left" w:pos="12824"/>
+          <w:tab w:val="left" w:pos="13740"/>
+          <w:tab w:val="left" w:pos="14656"/>
+        </w:tabs>
+        <w:spacing w:after="0" w:line="240" w:lineRule="auto"/>
+        <w:rPr>
+          <w:rFonts w:ascii="Consolas" w:eastAsia="Times New Roman" w:hAnsi="Consolas" w:cs="Courier New"/>
+          <w:color w:val="000000" w:themeColor="text1"/>
+          <w:sz w:val="28"/>
+          <w:szCs w:val="28"/>
+          <w:lang w:val="en-US" w:eastAsia="ru-RU"/>
+        </w:rPr>
+      </w:pPr>
+      <w:proofErr w:type="spellStart"/>
+      <w:proofErr w:type="gramStart"/>
+      <w:r>
+        <w:rPr>
+          <w:rFonts w:ascii="Consolas" w:eastAsia="Times New Roman" w:hAnsi="Consolas" w:cs="Courier New"/>
+          <w:color w:val="000000" w:themeColor="text1"/>
+          <w:sz w:val="28"/>
+          <w:szCs w:val="28"/>
+          <w:lang w:val="en-US" w:eastAsia="ru-RU"/>
+        </w:rPr>
+        <w:t>Vue.use</w:t>
+      </w:r>
+      <w:proofErr w:type="spellEnd"/>
+      <w:r>
+        <w:rPr>
+          <w:rFonts w:ascii="Consolas" w:eastAsia="Times New Roman" w:hAnsi="Consolas" w:cs="Courier New"/>
+          <w:color w:val="000000" w:themeColor="text1"/>
+          <w:sz w:val="28"/>
+          <w:szCs w:val="28"/>
+          <w:lang w:val="en-US" w:eastAsia="ru-RU"/>
+        </w:rPr>
+        <w:t>(</w:t>
+      </w:r>
+      <w:proofErr w:type="spellStart"/>
+      <w:proofErr w:type="gramEnd"/>
+      <w:r>
+        <w:rPr>
+          <w:rFonts w:ascii="Consolas" w:eastAsia="Times New Roman" w:hAnsi="Consolas" w:cs="Courier New"/>
+          <w:color w:val="000000" w:themeColor="text1"/>
+          <w:sz w:val="28"/>
+          <w:szCs w:val="28"/>
+          <w:lang w:val="en-US" w:eastAsia="ru-RU"/>
+        </w:rPr>
+        <w:t>Vuex</w:t>
+      </w:r>
+      <w:proofErr w:type="spellEnd"/>
+      <w:r>
+        <w:rPr>
+          <w:rFonts w:ascii="Consolas" w:eastAsia="Times New Roman" w:hAnsi="Consolas" w:cs="Courier New"/>
+          <w:color w:val="000000" w:themeColor="text1"/>
+          <w:sz w:val="28"/>
+          <w:szCs w:val="28"/>
+          <w:lang w:val="en-US" w:eastAsia="ru-RU"/>
+        </w:rPr>
+        <w:t>);</w:t>
+      </w:r>
+    </w:p>
+    <w:p>
+      <w:pPr>
+        <w:spacing w:after="0" w:line="240" w:lineRule="auto"/>
+        <w:rPr>
+          <w:rFonts w:ascii="Times New Roman" w:hAnsi="Times New Roman" w:cs="Times New Roman"/>
+          <w:sz w:val="28"/>
+          <w:szCs w:val="28"/>
+          <w:lang w:val="en-US"/>
+        </w:rPr>
+      </w:pPr>
+    </w:p>
+    <w:p>
+      <w:pPr>
+        <w:spacing w:after="0" w:line="240" w:lineRule="auto"/>
+        <w:rPr>
+          <w:rFonts w:ascii="Times New Roman" w:hAnsi="Times New Roman" w:cs="Times New Roman"/>
+          <w:sz w:val="28"/>
+          <w:szCs w:val="28"/>
+          <w:lang w:val="en-US"/>
+        </w:rPr>
+      </w:pPr>
     </w:p>
     <w:p>
       <w:pPr>
@@ -1390,7 +1834,7 @@
 </file>
 
 <file path=word/styles.xml><?xml version="1.0" encoding="utf-8"?>
-<w:styles xmlns:mc="http://schemas.openxmlformats.org/markup-compatibility/2006" xmlns:r="http://schemas.openxmlformats.org/officeDocument/2006/relationships" xmlns:w="http://schemas.openxmlformats.org/wordprocessingml/2006/main" xmlns:w14="http://schemas.microsoft.com/office/word/2010/wordml" mc:Ignorable="w14">
+<w:styles xmlns:mc="http://schemas.openxmlformats.org/markup-compatibility/2006" xmlns:r="http://schemas.openxmlformats.org/officeDocument/2006/relationships" xmlns:w="http://schemas.openxmlformats.org/wordprocessingml/2006/main" xmlns:w14="http://schemas.microsoft.com/office/word/2010/wordml" xmlns:w15="http://schemas.microsoft.com/office/word/2012/wordml" mc:Ignorable="w14 w15">
   <w:docDefaults>
     <w:rPrDefault>
       <w:rPr>
@@ -1406,144 +1850,378 @@
       </w:pPr>
     </w:pPrDefault>
   </w:docDefaults>
-  <w:latentStyles w:defLockedState="0" w:defUIPriority="99" w:defSemiHidden="1" w:defUnhideWhenUsed="1" w:defQFormat="0" w:count="267">
-    <w:lsdException w:name="Normal" w:semiHidden="0" w:uiPriority="0" w:unhideWhenUsed="0" w:qFormat="1"/>
-    <w:lsdException w:name="heading 1" w:semiHidden="0" w:uiPriority="9" w:unhideWhenUsed="0" w:qFormat="1"/>
-    <w:lsdException w:name="heading 2" w:uiPriority="9" w:qFormat="1"/>
-    <w:lsdException w:name="heading 3" w:uiPriority="9" w:qFormat="1"/>
-    <w:lsdException w:name="heading 4" w:uiPriority="9" w:qFormat="1"/>
-    <w:lsdException w:name="heading 5" w:uiPriority="9" w:qFormat="1"/>
-    <w:lsdException w:name="heading 6" w:uiPriority="9" w:qFormat="1"/>
-    <w:lsdException w:name="heading 7" w:uiPriority="9" w:qFormat="1"/>
-    <w:lsdException w:name="heading 8" w:uiPriority="9" w:qFormat="1"/>
-    <w:lsdException w:name="heading 9" w:uiPriority="9" w:qFormat="1"/>
-    <w:lsdException w:name="toc 1" w:uiPriority="39"/>
-    <w:lsdException w:name="toc 2" w:uiPriority="39"/>
-    <w:lsdException w:name="toc 3" w:uiPriority="39"/>
-    <w:lsdException w:name="toc 4" w:uiPriority="39"/>
-    <w:lsdException w:name="toc 5" w:uiPriority="39"/>
-    <w:lsdException w:name="toc 6" w:uiPriority="39"/>
-    <w:lsdException w:name="toc 7" w:uiPriority="39"/>
-    <w:lsdException w:name="toc 8" w:uiPriority="39"/>
-    <w:lsdException w:name="toc 9" w:uiPriority="39"/>
-    <w:lsdException w:name="caption" w:uiPriority="35" w:qFormat="1"/>
-    <w:lsdException w:name="Title" w:semiHidden="0" w:uiPriority="10" w:unhideWhenUsed="0" w:qFormat="1"/>
-    <w:lsdException w:name="Default Paragraph Font" w:uiPriority="1"/>
-    <w:lsdException w:name="Subtitle" w:semiHidden="0" w:uiPriority="11" w:unhideWhenUsed="0" w:qFormat="1"/>
-    <w:lsdException w:name="Strong" w:semiHidden="0" w:uiPriority="22" w:unhideWhenUsed="0" w:qFormat="1"/>
-    <w:lsdException w:name="Emphasis" w:semiHidden="0" w:uiPriority="20" w:unhideWhenUsed="0" w:qFormat="1"/>
-    <w:lsdException w:name="Table Grid" w:semiHidden="0" w:uiPriority="39" w:unhideWhenUsed="0"/>
-    <w:lsdException w:name="Placeholder Text" w:unhideWhenUsed="0"/>
-    <w:lsdException w:name="No Spacing" w:semiHidden="0" w:uiPriority="1" w:unhideWhenUsed="0" w:qFormat="1"/>
-    <w:lsdException w:name="Light Shading" w:semiHidden="0" w:uiPriority="60" w:unhideWhenUsed="0"/>
-    <w:lsdException w:name="Light List" w:semiHidden="0" w:uiPriority="61" w:unhideWhenUsed="0"/>
-    <w:lsdException w:name="Light Grid" w:semiHidden="0" w:uiPriority="62" w:unhideWhenUsed="0"/>
-    <w:lsdException w:name="Medium Shading 1" w:semiHidden="0" w:uiPriority="63" w:unhideWhenUsed="0"/>
-    <w:lsdException w:name="Medium Shading 2" w:semiHidden="0" w:uiPriority="64" w:unhideWhenUsed="0"/>
-    <w:lsdException w:name="Medium List 1" w:semiHidden="0" w:uiPriority="65" w:unhideWhenUsed="0"/>
-    <w:lsdException w:name="Medium List 2" w:semiHidden="0" w:uiPriority="66" w:unhideWhenUsed="0"/>
-    <w:lsdException w:name="Medium Grid 1" w:semiHidden="0" w:uiPriority="67" w:unhideWhenUsed="0"/>
-    <w:lsdException w:name="Medium Grid 2" w:semiHidden="0" w:uiPriority="68" w:unhideWhenUsed="0"/>
-    <w:lsdException w:name="Medium Grid 3" w:semiHidden="0" w:uiPriority="69" w:unhideWhenUsed="0"/>
-    <w:lsdException w:name="Dark List" w:semiHidden="0" w:uiPriority="70" w:unhideWhenUsed="0"/>
-    <w:lsdException w:name="Colorful Shading" w:semiHidden="0" w:uiPriority="71" w:unhideWhenUsed="0"/>
-    <w:lsdException w:name="Colorful List" w:semiHidden="0" w:uiPriority="72" w:unhideWhenUsed="0"/>
-    <w:lsdException w:name="Colorful Grid" w:semiHidden="0" w:uiPriority="73" w:unhideWhenUsed="0"/>
-    <w:lsdException w:name="Light Shading Accent 1" w:semiHidden="0" w:uiPriority="60" w:unhideWhenUsed="0"/>
-    <w:lsdException w:name="Light List Accent 1" w:semiHidden="0" w:uiPriority="61" w:unhideWhenUsed="0"/>
-    <w:lsdException w:name="Light Grid Accent 1" w:semiHidden="0" w:uiPriority="62" w:unhideWhenUsed="0"/>
-    <w:lsdException w:name="Medium Shading 1 Accent 1" w:semiHidden="0" w:uiPriority="63" w:unhideWhenUsed="0"/>
-    <w:lsdException w:name="Medium Shading 2 Accent 1" w:semiHidden="0" w:uiPriority="64" w:unhideWhenUsed="0"/>
-    <w:lsdException w:name="Medium List 1 Accent 1" w:semiHidden="0" w:uiPriority="65" w:unhideWhenUsed="0"/>
-    <w:lsdException w:name="Revision" w:unhideWhenUsed="0"/>
-    <w:lsdException w:name="List Paragraph" w:semiHidden="0" w:uiPriority="34" w:unhideWhenUsed="0" w:qFormat="1"/>
-    <w:lsdException w:name="Quote" w:semiHidden="0" w:uiPriority="29" w:unhideWhenUsed="0" w:qFormat="1"/>
-    <w:lsdException w:name="Intense Quote" w:semiHidden="0" w:uiPriority="30" w:unhideWhenUsed="0" w:qFormat="1"/>
-    <w:lsdException w:name="Medium List 2 Accent 1" w:semiHidden="0" w:uiPriority="66" w:unhideWhenUsed="0"/>
-    <w:lsdException w:name="Medium Grid 1 Accent 1" w:semiHidden="0" w:uiPriority="67" w:unhideWhenUsed="0"/>
-    <w:lsdException w:name="Medium Grid 2 Accent 1" w:semiHidden="0" w:uiPriority="68" w:unhideWhenUsed="0"/>
-    <w:lsdException w:name="Medium Grid 3 Accent 1" w:semiHidden="0" w:uiPriority="69" w:unhideWhenUsed="0"/>
-    <w:lsdException w:name="Dark List Accent 1" w:semiHidden="0" w:uiPriority="70" w:unhideWhenUsed="0"/>
-    <w:lsdException w:name="Colorful Shading Accent 1" w:semiHidden="0" w:uiPriority="71" w:unhideWhenUsed="0"/>
-    <w:lsdException w:name="Colorful List Accent 1" w:semiHidden="0" w:uiPriority="72" w:unhideWhenUsed="0"/>
-    <w:lsdException w:name="Colorful Grid Accent 1" w:semiHidden="0" w:uiPriority="73" w:unhideWhenUsed="0"/>
-    <w:lsdException w:name="Light Shading Accent 2" w:semiHidden="0" w:uiPriority="60" w:unhideWhenUsed="0"/>
-    <w:lsdException w:name="Light List Accent 2" w:semiHidden="0" w:uiPriority="61" w:unhideWhenUsed="0"/>
-    <w:lsdException w:name="Light Grid Accent 2" w:semiHidden="0" w:uiPriority="62" w:unhideWhenUsed="0"/>
-    <w:lsdException w:name="Medium Shading 1 Accent 2" w:semiHidden="0" w:uiPriority="63" w:unhideWhenUsed="0"/>
-    <w:lsdException w:name="Medium Shading 2 Accent 2" w:semiHidden="0" w:uiPriority="64" w:unhideWhenUsed="0"/>
-    <w:lsdException w:name="Medium List 1 Accent 2" w:semiHidden="0" w:uiPriority="65" w:unhideWhenUsed="0"/>
-    <w:lsdException w:name="Medium List 2 Accent 2" w:semiHidden="0" w:uiPriority="66" w:unhideWhenUsed="0"/>
-    <w:lsdException w:name="Medium Grid 1 Accent 2" w:semiHidden="0" w:uiPriority="67" w:unhideWhenUsed="0"/>
-    <w:lsdException w:name="Medium Grid 2 Accent 2" w:semiHidden="0" w:uiPriority="68" w:unhideWhenUsed="0"/>
-    <w:lsdException w:name="Medium Grid 3 Accent 2" w:semiHidden="0" w:uiPriority="69" w:unhideWhenUsed="0"/>
-    <w:lsdException w:name="Dark List Accent 2" w:semiHidden="0" w:uiPriority="70" w:unhideWhenUsed="0"/>
-    <w:lsdException w:name="Colorful Shading Accent 2" w:semiHidden="0" w:uiPriority="71" w:unhideWhenUsed="0"/>
-    <w:lsdException w:name="Colorful List Accent 2" w:semiHidden="0" w:uiPriority="72" w:unhideWhenUsed="0"/>
-    <w:lsdException w:name="Colorful Grid Accent 2" w:semiHidden="0" w:uiPriority="73" w:unhideWhenUsed="0"/>
-    <w:lsdException w:name="Light Shading Accent 3" w:semiHidden="0" w:uiPriority="60" w:unhideWhenUsed="0"/>
-    <w:lsdException w:name="Light List Accent 3" w:semiHidden="0" w:uiPriority="61" w:unhideWhenUsed="0"/>
-    <w:lsdException w:name="Light Grid Accent 3" w:semiHidden="0" w:uiPriority="62" w:unhideWhenUsed="0"/>
-    <w:lsdException w:name="Medium Shading 1 Accent 3" w:semiHidden="0" w:uiPriority="63" w:unhideWhenUsed="0"/>
-    <w:lsdException w:name="Medium Shading 2 Accent 3" w:semiHidden="0" w:uiPriority="64" w:unhideWhenUsed="0"/>
-    <w:lsdException w:name="Medium List 1 Accent 3" w:semiHidden="0" w:uiPriority="65" w:unhideWhenUsed="0"/>
-    <w:lsdException w:name="Medium List 2 Accent 3" w:semiHidden="0" w:uiPriority="66" w:unhideWhenUsed="0"/>
-    <w:lsdException w:name="Medium Grid 1 Accent 3" w:semiHidden="0" w:uiPriority="67" w:unhideWhenUsed="0"/>
-    <w:lsdException w:name="Medium Grid 2 Accent 3" w:semiHidden="0" w:uiPriority="68" w:unhideWhenUsed="0"/>
-    <w:lsdException w:name="Medium Grid 3 Accent 3" w:semiHidden="0" w:uiPriority="69" w:unhideWhenUsed="0"/>
-    <w:lsdException w:name="Dark List Accent 3" w:semiHidden="0" w:uiPriority="70" w:unhideWhenUsed="0"/>
-    <w:lsdException w:name="Colorful Shading Accent 3" w:semiHidden="0" w:uiPriority="71" w:unhideWhenUsed="0"/>
-    <w:lsdException w:name="Colorful List Accent 3" w:semiHidden="0" w:uiPriority="72" w:unhideWhenUsed="0"/>
-    <w:lsdException w:name="Colorful Grid Accent 3" w:semiHidden="0" w:uiPriority="73" w:unhideWhenUsed="0"/>
-    <w:lsdException w:name="Light Shading Accent 4" w:semiHidden="0" w:uiPriority="60" w:unhideWhenUsed="0"/>
-    <w:lsdException w:name="Light List Accent 4" w:semiHidden="0" w:uiPriority="61" w:unhideWhenUsed="0"/>
-    <w:lsdException w:name="Light Grid Accent 4" w:semiHidden="0" w:uiPriority="62" w:unhideWhenUsed="0"/>
-    <w:lsdException w:name="Medium Shading 1 Accent 4" w:semiHidden="0" w:uiPriority="63" w:unhideWhenUsed="0"/>
-    <w:lsdException w:name="Medium Shading 2 Accent 4" w:semiHidden="0" w:uiPriority="64" w:unhideWhenUsed="0"/>
-    <w:lsdException w:name="Medium List 1 Accent 4" w:semiHidden="0" w:uiPriority="65" w:unhideWhenUsed="0"/>
-    <w:lsdException w:name="Medium List 2 Accent 4" w:semiHidden="0" w:uiPriority="66" w:unhideWhenUsed="0"/>
-    <w:lsdException w:name="Medium Grid 1 Accent 4" w:semiHidden="0" w:uiPriority="67" w:unhideWhenUsed="0"/>
-    <w:lsdException w:name="Medium Grid 2 Accent 4" w:semiHidden="0" w:uiPriority="68" w:unhideWhenUsed="0"/>
-    <w:lsdException w:name="Medium Grid 3 Accent 4" w:semiHidden="0" w:uiPriority="69" w:unhideWhenUsed="0"/>
-    <w:lsdException w:name="Dark List Accent 4" w:semiHidden="0" w:uiPriority="70" w:unhideWhenUsed="0"/>
-    <w:lsdException w:name="Colorful Shading Accent 4" w:semiHidden="0" w:uiPriority="71" w:unhideWhenUsed="0"/>
-    <w:lsdException w:name="Colorful List Accent 4" w:semiHidden="0" w:uiPriority="72" w:unhideWhenUsed="0"/>
-    <w:lsdException w:name="Colorful Grid Accent 4" w:semiHidden="0" w:uiPriority="73" w:unhideWhenUsed="0"/>
-    <w:lsdException w:name="Light Shading Accent 5" w:semiHidden="0" w:uiPriority="60" w:unhideWhenUsed="0"/>
-    <w:lsdException w:name="Light List Accent 5" w:semiHidden="0" w:uiPriority="61" w:unhideWhenUsed="0"/>
-    <w:lsdException w:name="Light Grid Accent 5" w:semiHidden="0" w:uiPriority="62" w:unhideWhenUsed="0"/>
-    <w:lsdException w:name="Medium Shading 1 Accent 5" w:semiHidden="0" w:uiPriority="63" w:unhideWhenUsed="0"/>
-    <w:lsdException w:name="Medium Shading 2 Accent 5" w:semiHidden="0" w:uiPriority="64" w:unhideWhenUsed="0"/>
-    <w:lsdException w:name="Medium List 1 Accent 5" w:semiHidden="0" w:uiPriority="65" w:unhideWhenUsed="0"/>
-    <w:lsdException w:name="Medium List 2 Accent 5" w:semiHidden="0" w:uiPriority="66" w:unhideWhenUsed="0"/>
-    <w:lsdException w:name="Medium Grid 1 Accent 5" w:semiHidden="0" w:uiPriority="67" w:unhideWhenUsed="0"/>
-    <w:lsdException w:name="Medium Grid 2 Accent 5" w:semiHidden="0" w:uiPriority="68" w:unhideWhenUsed="0"/>
-    <w:lsdException w:name="Medium Grid 3 Accent 5" w:semiHidden="0" w:uiPriority="69" w:unhideWhenUsed="0"/>
-    <w:lsdException w:name="Dark List Accent 5" w:semiHidden="0" w:uiPriority="70" w:unhideWhenUsed="0"/>
-    <w:lsdException w:name="Colorful Shading Accent 5" w:semiHidden="0" w:uiPriority="71" w:unhideWhenUsed="0"/>
-    <w:lsdException w:name="Colorful List Accent 5" w:semiHidden="0" w:uiPriority="72" w:unhideWhenUsed="0"/>
-    <w:lsdException w:name="Colorful Grid Accent 5" w:semiHidden="0" w:uiPriority="73" w:unhideWhenUsed="0"/>
-    <w:lsdException w:name="Light Shading Accent 6" w:semiHidden="0" w:uiPriority="60" w:unhideWhenUsed="0"/>
-    <w:lsdException w:name="Light List Accent 6" w:semiHidden="0" w:uiPriority="61" w:unhideWhenUsed="0"/>
-    <w:lsdException w:name="Light Grid Accent 6" w:semiHidden="0" w:uiPriority="62" w:unhideWhenUsed="0"/>
-    <w:lsdException w:name="Medium Shading 1 Accent 6" w:semiHidden="0" w:uiPriority="63" w:unhideWhenUsed="0"/>
-    <w:lsdException w:name="Medium Shading 2 Accent 6" w:semiHidden="0" w:uiPriority="64" w:unhideWhenUsed="0"/>
-    <w:lsdException w:name="Medium List 1 Accent 6" w:semiHidden="0" w:uiPriority="65" w:unhideWhenUsed="0"/>
-    <w:lsdException w:name="Medium List 2 Accent 6" w:semiHidden="0" w:uiPriority="66" w:unhideWhenUsed="0"/>
-    <w:lsdException w:name="Medium Grid 1 Accent 6" w:semiHidden="0" w:uiPriority="67" w:unhideWhenUsed="0"/>
-    <w:lsdException w:name="Medium Grid 2 Accent 6" w:semiHidden="0" w:uiPriority="68" w:unhideWhenUsed="0"/>
-    <w:lsdException w:name="Medium Grid 3 Accent 6" w:semiHidden="0" w:uiPriority="69" w:unhideWhenUsed="0"/>
-    <w:lsdException w:name="Dark List Accent 6" w:semiHidden="0" w:uiPriority="70" w:unhideWhenUsed="0"/>
-    <w:lsdException w:name="Colorful Shading Accent 6" w:semiHidden="0" w:uiPriority="71" w:unhideWhenUsed="0"/>
-    <w:lsdException w:name="Colorful List Accent 6" w:semiHidden="0" w:uiPriority="72" w:unhideWhenUsed="0"/>
-    <w:lsdException w:name="Colorful Grid Accent 6" w:semiHidden="0" w:uiPriority="73" w:unhideWhenUsed="0"/>
-    <w:lsdException w:name="Subtle Emphasis" w:semiHidden="0" w:uiPriority="19" w:unhideWhenUsed="0" w:qFormat="1"/>
-    <w:lsdException w:name="Intense Emphasis" w:semiHidden="0" w:uiPriority="21" w:unhideWhenUsed="0" w:qFormat="1"/>
-    <w:lsdException w:name="Subtle Reference" w:semiHidden="0" w:uiPriority="31" w:unhideWhenUsed="0" w:qFormat="1"/>
-    <w:lsdException w:name="Intense Reference" w:semiHidden="0" w:uiPriority="32" w:unhideWhenUsed="0" w:qFormat="1"/>
-    <w:lsdException w:name="Book Title" w:semiHidden="0" w:uiPriority="33" w:unhideWhenUsed="0" w:qFormat="1"/>
-    <w:lsdException w:name="Bibliography" w:uiPriority="37"/>
-    <w:lsdException w:name="TOC Heading" w:uiPriority="39" w:qFormat="1"/>
+  <w:latentStyles w:defLockedState="0" w:defUIPriority="99" w:defSemiHidden="0" w:defUnhideWhenUsed="0" w:defQFormat="0" w:count="371">
+    <w:lsdException w:name="Normal" w:uiPriority="0" w:qFormat="1"/>
+    <w:lsdException w:name="heading 1" w:uiPriority="9" w:qFormat="1"/>
+    <w:lsdException w:name="heading 2" w:semiHidden="1" w:uiPriority="9" w:unhideWhenUsed="1" w:qFormat="1"/>
+    <w:lsdException w:name="heading 3" w:semiHidden="1" w:uiPriority="9" w:unhideWhenUsed="1" w:qFormat="1"/>
+    <w:lsdException w:name="heading 4" w:semiHidden="1" w:uiPriority="9" w:unhideWhenUsed="1" w:qFormat="1"/>
+    <w:lsdException w:name="heading 5" w:semiHidden="1" w:uiPriority="9" w:unhideWhenUsed="1" w:qFormat="1"/>
+    <w:lsdException w:name="heading 6" w:semiHidden="1" w:uiPriority="9" w:unhideWhenUsed="1" w:qFormat="1"/>
+    <w:lsdException w:name="heading 7" w:semiHidden="1" w:uiPriority="9" w:unhideWhenUsed="1" w:qFormat="1"/>
+    <w:lsdException w:name="heading 8" w:semiHidden="1" w:uiPriority="9" w:unhideWhenUsed="1" w:qFormat="1"/>
+    <w:lsdException w:name="heading 9" w:semiHidden="1" w:uiPriority="9" w:unhideWhenUsed="1" w:qFormat="1"/>
+    <w:lsdException w:name="index 1" w:semiHidden="1" w:unhideWhenUsed="1"/>
+    <w:lsdException w:name="index 2" w:semiHidden="1" w:unhideWhenUsed="1"/>
+    <w:lsdException w:name="index 3" w:semiHidden="1" w:unhideWhenUsed="1"/>
+    <w:lsdException w:name="index 4" w:semiHidden="1" w:unhideWhenUsed="1"/>
+    <w:lsdException w:name="index 5" w:semiHidden="1" w:unhideWhenUsed="1"/>
+    <w:lsdException w:name="index 6" w:semiHidden="1" w:unhideWhenUsed="1"/>
+    <w:lsdException w:name="index 7" w:semiHidden="1" w:unhideWhenUsed="1"/>
+    <w:lsdException w:name="index 8" w:semiHidden="1" w:unhideWhenUsed="1"/>
+    <w:lsdException w:name="index 9" w:semiHidden="1" w:unhideWhenUsed="1"/>
+    <w:lsdException w:name="toc 1" w:semiHidden="1" w:uiPriority="39" w:unhideWhenUsed="1"/>
+    <w:lsdException w:name="toc 2" w:semiHidden="1" w:uiPriority="39" w:unhideWhenUsed="1"/>
+    <w:lsdException w:name="toc 3" w:semiHidden="1" w:uiPriority="39" w:unhideWhenUsed="1"/>
+    <w:lsdException w:name="toc 4" w:semiHidden="1" w:uiPriority="39" w:unhideWhenUsed="1"/>
+    <w:lsdException w:name="toc 5" w:semiHidden="1" w:uiPriority="39" w:unhideWhenUsed="1"/>
+    <w:lsdException w:name="toc 6" w:semiHidden="1" w:uiPriority="39" w:unhideWhenUsed="1"/>
+    <w:lsdException w:name="toc 7" w:semiHidden="1" w:uiPriority="39" w:unhideWhenUsed="1"/>
+    <w:lsdException w:name="toc 8" w:semiHidden="1" w:uiPriority="39" w:unhideWhenUsed="1"/>
+    <w:lsdException w:name="toc 9" w:semiHidden="1" w:uiPriority="39" w:unhideWhenUsed="1"/>
+    <w:lsdException w:name="Normal Indent" w:semiHidden="1" w:unhideWhenUsed="1"/>
+    <w:lsdException w:name="footnote text" w:semiHidden="1" w:unhideWhenUsed="1"/>
+    <w:lsdException w:name="annotation text" w:semiHidden="1" w:unhideWhenUsed="1"/>
+    <w:lsdException w:name="header" w:semiHidden="1" w:unhideWhenUsed="1"/>
+    <w:lsdException w:name="footer" w:semiHidden="1" w:unhideWhenUsed="1"/>
+    <w:lsdException w:name="index heading" w:semiHidden="1" w:unhideWhenUsed="1"/>
+    <w:lsdException w:name="caption" w:semiHidden="1" w:uiPriority="35" w:unhideWhenUsed="1" w:qFormat="1"/>
+    <w:lsdException w:name="table of figures" w:semiHidden="1" w:unhideWhenUsed="1"/>
+    <w:lsdException w:name="envelope address" w:semiHidden="1" w:unhideWhenUsed="1"/>
+    <w:lsdException w:name="envelope return" w:semiHidden="1" w:unhideWhenUsed="1"/>
+    <w:lsdException w:name="footnote reference" w:semiHidden="1" w:unhideWhenUsed="1"/>
+    <w:lsdException w:name="annotation reference" w:semiHidden="1" w:unhideWhenUsed="1"/>
+    <w:lsdException w:name="line number" w:semiHidden="1" w:unhideWhenUsed="1"/>
+    <w:lsdException w:name="page number" w:semiHidden="1" w:unhideWhenUsed="1"/>
+    <w:lsdException w:name="endnote reference" w:semiHidden="1" w:unhideWhenUsed="1"/>
+    <w:lsdException w:name="endnote text" w:semiHidden="1" w:unhideWhenUsed="1"/>
+    <w:lsdException w:name="table of authorities" w:semiHidden="1" w:unhideWhenUsed="1"/>
+    <w:lsdException w:name="macro" w:semiHidden="1" w:unhideWhenUsed="1"/>
+    <w:lsdException w:name="toa heading" w:semiHidden="1" w:unhideWhenUsed="1"/>
+    <w:lsdException w:name="List" w:semiHidden="1" w:unhideWhenUsed="1"/>
+    <w:lsdException w:name="List Bullet" w:semiHidden="1" w:unhideWhenUsed="1"/>
+    <w:lsdException w:name="List Number" w:semiHidden="1" w:unhideWhenUsed="1"/>
+    <w:lsdException w:name="List 2" w:semiHidden="1" w:unhideWhenUsed="1"/>
+    <w:lsdException w:name="List 3" w:semiHidden="1" w:unhideWhenUsed="1"/>
+    <w:lsdException w:name="List 4" w:semiHidden="1" w:unhideWhenUsed="1"/>
+    <w:lsdException w:name="List 5" w:semiHidden="1" w:unhideWhenUsed="1"/>
+    <w:lsdException w:name="List Bullet 2" w:semiHidden="1" w:unhideWhenUsed="1"/>
+    <w:lsdException w:name="List Bullet 3" w:semiHidden="1" w:unhideWhenUsed="1"/>
+    <w:lsdException w:name="List Bullet 4" w:semiHidden="1" w:unhideWhenUsed="1"/>
+    <w:lsdException w:name="List Bullet 5" w:semiHidden="1" w:unhideWhenUsed="1"/>
+    <w:lsdException w:name="List Number 2" w:semiHidden="1" w:unhideWhenUsed="1"/>
+    <w:lsdException w:name="List Number 3" w:semiHidden="1" w:unhideWhenUsed="1"/>
+    <w:lsdException w:name="List Number 4" w:semiHidden="1" w:unhideWhenUsed="1"/>
+    <w:lsdException w:name="List Number 5" w:semiHidden="1" w:unhideWhenUsed="1"/>
+    <w:lsdException w:name="Title" w:uiPriority="10" w:qFormat="1"/>
+    <w:lsdException w:name="Closing" w:semiHidden="1" w:unhideWhenUsed="1"/>
+    <w:lsdException w:name="Signature" w:semiHidden="1" w:unhideWhenUsed="1"/>
+    <w:lsdException w:name="Default Paragraph Font" w:semiHidden="1" w:uiPriority="1" w:unhideWhenUsed="1"/>
+    <w:lsdException w:name="Body Text" w:semiHidden="1" w:unhideWhenUsed="1"/>
+    <w:lsdException w:name="Body Text Indent" w:semiHidden="1" w:unhideWhenUsed="1"/>
+    <w:lsdException w:name="List Continue" w:semiHidden="1" w:unhideWhenUsed="1"/>
+    <w:lsdException w:name="List Continue 2" w:semiHidden="1" w:unhideWhenUsed="1"/>
+    <w:lsdException w:name="List Continue 3" w:semiHidden="1" w:unhideWhenUsed="1"/>
+    <w:lsdException w:name="List Continue 4" w:semiHidden="1" w:unhideWhenUsed="1"/>
+    <w:lsdException w:name="List Continue 5" w:semiHidden="1" w:unhideWhenUsed="1"/>
+    <w:lsdException w:name="Message Header" w:semiHidden="1" w:unhideWhenUsed="1"/>
+    <w:lsdException w:name="Subtitle" w:uiPriority="11" w:qFormat="1"/>
+    <w:lsdException w:name="Salutation" w:semiHidden="1" w:unhideWhenUsed="1"/>
+    <w:lsdException w:name="Date" w:semiHidden="1" w:unhideWhenUsed="1"/>
+    <w:lsdException w:name="Body Text First Indent" w:semiHidden="1" w:unhideWhenUsed="1"/>
+    <w:lsdException w:name="Body Text First Indent 2" w:semiHidden="1" w:unhideWhenUsed="1"/>
+    <w:lsdException w:name="Note Heading" w:semiHidden="1" w:unhideWhenUsed="1"/>
+    <w:lsdException w:name="Body Text 2" w:semiHidden="1" w:unhideWhenUsed="1"/>
+    <w:lsdException w:name="Body Text 3" w:semiHidden="1" w:unhideWhenUsed="1"/>
+    <w:lsdException w:name="Body Text Indent 2" w:semiHidden="1" w:unhideWhenUsed="1"/>
+    <w:lsdException w:name="Body Text Indent 3" w:semiHidden="1" w:unhideWhenUsed="1"/>
+    <w:lsdException w:name="Block Text" w:semiHidden="1" w:unhideWhenUsed="1"/>
+    <w:lsdException w:name="Hyperlink" w:semiHidden="1" w:unhideWhenUsed="1"/>
+    <w:lsdException w:name="FollowedHyperlink" w:semiHidden="1" w:unhideWhenUsed="1"/>
+    <w:lsdException w:name="Strong" w:uiPriority="22" w:qFormat="1"/>
+    <w:lsdException w:name="Emphasis" w:uiPriority="20" w:qFormat="1"/>
+    <w:lsdException w:name="Document Map" w:semiHidden="1" w:unhideWhenUsed="1"/>
+    <w:lsdException w:name="Plain Text" w:semiHidden="1" w:unhideWhenUsed="1"/>
+    <w:lsdException w:name="E-mail Signature" w:semiHidden="1" w:unhideWhenUsed="1"/>
+    <w:lsdException w:name="HTML Top of Form" w:semiHidden="1" w:unhideWhenUsed="1"/>
+    <w:lsdException w:name="HTML Bottom of Form" w:semiHidden="1" w:unhideWhenUsed="1"/>
+    <w:lsdException w:name="Normal (Web)" w:semiHidden="1" w:unhideWhenUsed="1"/>
+    <w:lsdException w:name="HTML Acronym" w:semiHidden="1" w:unhideWhenUsed="1"/>
+    <w:lsdException w:name="HTML Address" w:semiHidden="1" w:unhideWhenUsed="1"/>
+    <w:lsdException w:name="HTML Cite" w:semiHidden="1" w:unhideWhenUsed="1"/>
+    <w:lsdException w:name="HTML Code" w:semiHidden="1" w:unhideWhenUsed="1"/>
+    <w:lsdException w:name="HTML Definition" w:semiHidden="1" w:unhideWhenUsed="1"/>
+    <w:lsdException w:name="HTML Keyboard" w:semiHidden="1" w:unhideWhenUsed="1"/>
+    <w:lsdException w:name="HTML Preformatted" w:semiHidden="1" w:unhideWhenUsed="1"/>
+    <w:lsdException w:name="HTML Sample" w:semiHidden="1" w:unhideWhenUsed="1"/>
+    <w:lsdException w:name="HTML Typewriter" w:semiHidden="1" w:unhideWhenUsed="1"/>
+    <w:lsdException w:name="HTML Variable" w:semiHidden="1" w:unhideWhenUsed="1"/>
+    <w:lsdException w:name="Normal Table" w:semiHidden="1" w:unhideWhenUsed="1"/>
+    <w:lsdException w:name="annotation subject" w:semiHidden="1" w:unhideWhenUsed="1"/>
+    <w:lsdException w:name="No List" w:semiHidden="1" w:unhideWhenUsed="1"/>
+    <w:lsdException w:name="Outline List 1" w:semiHidden="1" w:unhideWhenUsed="1"/>
+    <w:lsdException w:name="Outline List 2" w:semiHidden="1" w:unhideWhenUsed="1"/>
+    <w:lsdException w:name="Outline List 3" w:semiHidden="1" w:unhideWhenUsed="1"/>
+    <w:lsdException w:name="Table Simple 1" w:semiHidden="1" w:unhideWhenUsed="1"/>
+    <w:lsdException w:name="Table Simple 2" w:semiHidden="1" w:unhideWhenUsed="1"/>
+    <w:lsdException w:name="Table Simple 3" w:semiHidden="1" w:unhideWhenUsed="1"/>
+    <w:lsdException w:name="Table Classic 1" w:semiHidden="1" w:unhideWhenUsed="1"/>
+    <w:lsdException w:name="Table Classic 2" w:semiHidden="1" w:unhideWhenUsed="1"/>
+    <w:lsdException w:name="Table Classic 3" w:semiHidden="1" w:unhideWhenUsed="1"/>
+    <w:lsdException w:name="Table Classic 4" w:semiHidden="1" w:unhideWhenUsed="1"/>
+    <w:lsdException w:name="Table Colorful 1" w:semiHidden="1" w:unhideWhenUsed="1"/>
+    <w:lsdException w:name="Table Colorful 2" w:semiHidden="1" w:unhideWhenUsed="1"/>
+    <w:lsdException w:name="Table Colorful 3" w:semiHidden="1" w:unhideWhenUsed="1"/>
+    <w:lsdException w:name="Table Columns 1" w:semiHidden="1" w:unhideWhenUsed="1"/>
+    <w:lsdException w:name="Table Columns 2" w:semiHidden="1" w:unhideWhenUsed="1"/>
+    <w:lsdException w:name="Table Columns 3" w:semiHidden="1" w:unhideWhenUsed="1"/>
+    <w:lsdException w:name="Table Columns 4" w:semiHidden="1" w:unhideWhenUsed="1"/>
+    <w:lsdException w:name="Table Columns 5" w:semiHidden="1" w:unhideWhenUsed="1"/>
+    <w:lsdException w:name="Table Grid 1" w:semiHidden="1" w:unhideWhenUsed="1"/>
+    <w:lsdException w:name="Table Grid 2" w:semiHidden="1" w:unhideWhenUsed="1"/>
+    <w:lsdException w:name="Table Grid 3" w:semiHidden="1" w:unhideWhenUsed="1"/>
+    <w:lsdException w:name="Table Grid 4" w:semiHidden="1" w:unhideWhenUsed="1"/>
+    <w:lsdException w:name="Table Grid 5" w:semiHidden="1" w:unhideWhenUsed="1"/>
+    <w:lsdException w:name="Table Grid 6" w:semiHidden="1" w:unhideWhenUsed="1"/>
+    <w:lsdException w:name="Table Grid 7" w:semiHidden="1" w:unhideWhenUsed="1"/>
+    <w:lsdException w:name="Table Grid 8" w:semiHidden="1" w:unhideWhenUsed="1"/>
+    <w:lsdException w:name="Table List 1" w:semiHidden="1" w:unhideWhenUsed="1"/>
+    <w:lsdException w:name="Table List 2" w:semiHidden="1" w:unhideWhenUsed="1"/>
+    <w:lsdException w:name="Table List 3" w:semiHidden="1" w:unhideWhenUsed="1"/>
+    <w:lsdException w:name="Table List 4" w:semiHidden="1" w:unhideWhenUsed="1"/>
+    <w:lsdException w:name="Table List 5" w:semiHidden="1" w:unhideWhenUsed="1"/>
+    <w:lsdException w:name="Table List 6" w:semiHidden="1" w:unhideWhenUsed="1"/>
+    <w:lsdException w:name="Table List 7" w:semiHidden="1" w:unhideWhenUsed="1"/>
+    <w:lsdException w:name="Table List 8" w:semiHidden="1" w:unhideWhenUsed="1"/>
+    <w:lsdException w:name="Table 3D effects 1" w:semiHidden="1" w:unhideWhenUsed="1"/>
+    <w:lsdException w:name="Table 3D effects 2" w:semiHidden="1" w:unhideWhenUsed="1"/>
+    <w:lsdException w:name="Table 3D effects 3" w:semiHidden="1" w:unhideWhenUsed="1"/>
+    <w:lsdException w:name="Table Contemporary" w:semiHidden="1" w:unhideWhenUsed="1"/>
+    <w:lsdException w:name="Table Elegant" w:semiHidden="1" w:unhideWhenUsed="1"/>
+    <w:lsdException w:name="Table Professional" w:semiHidden="1" w:unhideWhenUsed="1"/>
+    <w:lsdException w:name="Table Subtle 1" w:semiHidden="1" w:unhideWhenUsed="1"/>
+    <w:lsdException w:name="Table Subtle 2" w:semiHidden="1" w:unhideWhenUsed="1"/>
+    <w:lsdException w:name="Table Web 1" w:semiHidden="1" w:unhideWhenUsed="1"/>
+    <w:lsdException w:name="Table Web 2" w:semiHidden="1" w:unhideWhenUsed="1"/>
+    <w:lsdException w:name="Table Web 3" w:semiHidden="1" w:unhideWhenUsed="1"/>
+    <w:lsdException w:name="Balloon Text" w:semiHidden="1" w:unhideWhenUsed="1"/>
+    <w:lsdException w:name="Table Grid" w:uiPriority="39"/>
+    <w:lsdException w:name="Table Theme" w:semiHidden="1" w:unhideWhenUsed="1"/>
+    <w:lsdException w:name="Placeholder Text" w:semiHidden="1"/>
+    <w:lsdException w:name="No Spacing" w:uiPriority="1" w:qFormat="1"/>
+    <w:lsdException w:name="Light Shading" w:uiPriority="60"/>
+    <w:lsdException w:name="Light List" w:uiPriority="61"/>
+    <w:lsdException w:name="Light Grid" w:uiPriority="62"/>
+    <w:lsdException w:name="Medium Shading 1" w:uiPriority="63"/>
+    <w:lsdException w:name="Medium Shading 2" w:uiPriority="64"/>
+    <w:lsdException w:name="Medium List 1" w:uiPriority="65"/>
+    <w:lsdException w:name="Medium List 2" w:uiPriority="66"/>
+    <w:lsdException w:name="Medium Grid 1" w:uiPriority="67"/>
+    <w:lsdException w:name="Medium Grid 2" w:uiPriority="68"/>
+    <w:lsdException w:name="Medium Grid 3" w:uiPriority="69"/>
+    <w:lsdException w:name="Dark List" w:uiPriority="70"/>
+    <w:lsdException w:name="Colorful Shading" w:uiPriority="71"/>
+    <w:lsdException w:name="Colorful List" w:uiPriority="72"/>
+    <w:lsdException w:name="Colorful Grid" w:uiPriority="73"/>
+    <w:lsdException w:name="Light Shading Accent 1" w:uiPriority="60"/>
+    <w:lsdException w:name="Light List Accent 1" w:uiPriority="61"/>
+    <w:lsdException w:name="Light Grid Accent 1" w:uiPriority="62"/>
+    <w:lsdException w:name="Medium Shading 1 Accent 1" w:uiPriority="63"/>
+    <w:lsdException w:name="Medium Shading 2 Accent 1" w:uiPriority="64"/>
+    <w:lsdException w:name="Medium List 1 Accent 1" w:uiPriority="65"/>
+    <w:lsdException w:name="Revision" w:semiHidden="1"/>
+    <w:lsdException w:name="List Paragraph" w:uiPriority="34" w:qFormat="1"/>
+    <w:lsdException w:name="Quote" w:uiPriority="29" w:qFormat="1"/>
+    <w:lsdException w:name="Intense Quote" w:uiPriority="30" w:qFormat="1"/>
+    <w:lsdException w:name="Medium List 2 Accent 1" w:uiPriority="66"/>
+    <w:lsdException w:name="Medium Grid 1 Accent 1" w:uiPriority="67"/>
+    <w:lsdException w:name="Medium Grid 2 Accent 1" w:uiPriority="68"/>
+    <w:lsdException w:name="Medium Grid 3 Accent 1" w:uiPriority="69"/>
+    <w:lsdException w:name="Dark List Accent 1" w:uiPriority="70"/>
+    <w:lsdException w:name="Colorful Shading Accent 1" w:uiPriority="71"/>
+    <w:lsdException w:name="Colorful List Accent 1" w:uiPriority="72"/>
+    <w:lsdException w:name="Colorful Grid Accent 1" w:uiPriority="73"/>
+    <w:lsdException w:name="Light Shading Accent 2" w:uiPriority="60"/>
+    <w:lsdException w:name="Light List Accent 2" w:uiPriority="61"/>
+    <w:lsdException w:name="Light Grid Accent 2" w:uiPriority="62"/>
+    <w:lsdException w:name="Medium Shading 1 Accent 2" w:uiPriority="63"/>
+    <w:lsdException w:name="Medium Shading 2 Accent 2" w:uiPriority="64"/>
+    <w:lsdException w:name="Medium List 1 Accent 2" w:uiPriority="65"/>
+    <w:lsdException w:name="Medium List 2 Accent 2" w:uiPriority="66"/>
+    <w:lsdException w:name="Medium Grid 1 Accent 2" w:uiPriority="67"/>
+    <w:lsdException w:name="Medium Grid 2 Accent 2" w:uiPriority="68"/>
+    <w:lsdException w:name="Medium Grid 3 Accent 2" w:uiPriority="69"/>
+    <w:lsdException w:name="Dark List Accent 2" w:uiPriority="70"/>
+    <w:lsdException w:name="Colorful Shading Accent 2" w:uiPriority="71"/>
+    <w:lsdException w:name="Colorful List Accent 2" w:uiPriority="72"/>
+    <w:lsdException w:name="Colorful Grid Accent 2" w:uiPriority="73"/>
+    <w:lsdException w:name="Light Shading Accent 3" w:uiPriority="60"/>
+    <w:lsdException w:name="Light List Accent 3" w:uiPriority="61"/>
+    <w:lsdException w:name="Light Grid Accent 3" w:uiPriority="62"/>
+    <w:lsdException w:name="Medium Shading 1 Accent 3" w:uiPriority="63"/>
+    <w:lsdException w:name="Medium Shading 2 Accent 3" w:uiPriority="64"/>
+    <w:lsdException w:name="Medium List 1 Accent 3" w:uiPriority="65"/>
+    <w:lsdException w:name="Medium List 2 Accent 3" w:uiPriority="66"/>
+    <w:lsdException w:name="Medium Grid 1 Accent 3" w:uiPriority="67"/>
+    <w:lsdException w:name="Medium Grid 2 Accent 3" w:uiPriority="68"/>
+    <w:lsdException w:name="Medium Grid 3 Accent 3" w:uiPriority="69"/>
+    <w:lsdException w:name="Dark List Accent 3" w:uiPriority="70"/>
+    <w:lsdException w:name="Colorful Shading Accent 3" w:uiPriority="71"/>
+    <w:lsdException w:name="Colorful List Accent 3" w:uiPriority="72"/>
+    <w:lsdException w:name="Colorful Grid Accent 3" w:uiPriority="73"/>
+    <w:lsdException w:name="Light Shading Accent 4" w:uiPriority="60"/>
+    <w:lsdException w:name="Light List Accent 4" w:uiPriority="61"/>
+    <w:lsdException w:name="Light Grid Accent 4" w:uiPriority="62"/>
+    <w:lsdException w:name="Medium Shading 1 Accent 4" w:uiPriority="63"/>
+    <w:lsdException w:name="Medium Shading 2 Accent 4" w:uiPriority="64"/>
+    <w:lsdException w:name="Medium List 1 Accent 4" w:uiPriority="65"/>
+    <w:lsdException w:name="Medium List 2 Accent 4" w:uiPriority="66"/>
+    <w:lsdException w:name="Medium Grid 1 Accent 4" w:uiPriority="67"/>
+    <w:lsdException w:name="Medium Grid 2 Accent 4" w:uiPriority="68"/>
+    <w:lsdException w:name="Medium Grid 3 Accent 4" w:uiPriority="69"/>
+    <w:lsdException w:name="Dark List Accent 4" w:uiPriority="70"/>
+    <w:lsdException w:name="Colorful Shading Accent 4" w:uiPriority="71"/>
+    <w:lsdException w:name="Colorful List Accent 4" w:uiPriority="72"/>
+    <w:lsdException w:name="Colorful Grid Accent 4" w:uiPriority="73"/>
+    <w:lsdException w:name="Light Shading Accent 5" w:uiPriority="60"/>
+    <w:lsdException w:name="Light List Accent 5" w:uiPriority="61"/>
+    <w:lsdException w:name="Light Grid Accent 5" w:uiPriority="62"/>
+    <w:lsdException w:name="Medium Shading 1 Accent 5" w:uiPriority="63"/>
+    <w:lsdException w:name="Medium Shading 2 Accent 5" w:uiPriority="64"/>
+    <w:lsdException w:name="Medium List 1 Accent 5" w:uiPriority="65"/>
+    <w:lsdException w:name="Medium List 2 Accent 5" w:uiPriority="66"/>
+    <w:lsdException w:name="Medium Grid 1 Accent 5" w:uiPriority="67"/>
+    <w:lsdException w:name="Medium Grid 2 Accent 5" w:uiPriority="68"/>
+    <w:lsdException w:name="Medium Grid 3 Accent 5" w:uiPriority="69"/>
+    <w:lsdException w:name="Dark List Accent 5" w:uiPriority="70"/>
+    <w:lsdException w:name="Colorful Shading Accent 5" w:uiPriority="71"/>
+    <w:lsdException w:name="Colorful List Accent 5" w:uiPriority="72"/>
+    <w:lsdException w:name="Colorful Grid Accent 5" w:uiPriority="73"/>
+    <w:lsdException w:name="Light Shading Accent 6" w:uiPriority="60"/>
+    <w:lsdException w:name="Light List Accent 6" w:uiPriority="61"/>
+    <w:lsdException w:name="Light Grid Accent 6" w:uiPriority="62"/>
+    <w:lsdException w:name="Medium Shading 1 Accent 6" w:uiPriority="63"/>
+    <w:lsdException w:name="Medium Shading 2 Accent 6" w:uiPriority="64"/>
+    <w:lsdException w:name="Medium List 1 Accent 6" w:uiPriority="65"/>
+    <w:lsdException w:name="Medium List 2 Accent 6" w:uiPriority="66"/>
+    <w:lsdException w:name="Medium Grid 1 Accent 6" w:uiPriority="67"/>
+    <w:lsdException w:name="Medium Grid 2 Accent 6" w:uiPriority="68"/>
+    <w:lsdException w:name="Medium Grid 3 Accent 6" w:uiPriority="69"/>
+    <w:lsdException w:name="Dark List Accent 6" w:uiPriority="70"/>
+    <w:lsdException w:name="Colorful Shading Accent 6" w:uiPriority="71"/>
+    <w:lsdException w:name="Colorful List Accent 6" w:uiPriority="72"/>
+    <w:lsdException w:name="Colorful Grid Accent 6" w:uiPriority="73"/>
+    <w:lsdException w:name="Subtle Emphasis" w:uiPriority="19" w:qFormat="1"/>
+    <w:lsdException w:name="Intense Emphasis" w:uiPriority="21" w:qFormat="1"/>
+    <w:lsdException w:name="Subtle Reference" w:uiPriority="31" w:qFormat="1"/>
+    <w:lsdException w:name="Intense Reference" w:uiPriority="32" w:qFormat="1"/>
+    <w:lsdException w:name="Book Title" w:uiPriority="33" w:qFormat="1"/>
+    <w:lsdException w:name="Bibliography" w:semiHidden="1" w:uiPriority="37" w:unhideWhenUsed="1"/>
+    <w:lsdException w:name="TOC Heading" w:semiHidden="1" w:uiPriority="39" w:unhideWhenUsed="1" w:qFormat="1"/>
+    <w:lsdException w:name="Plain Table 1" w:uiPriority="41"/>
+    <w:lsdException w:name="Plain Table 2" w:uiPriority="42"/>
+    <w:lsdException w:name="Plain Table 3" w:uiPriority="43"/>
+    <w:lsdException w:name="Plain Table 4" w:uiPriority="44"/>
+    <w:lsdException w:name="Plain Table 5" w:uiPriority="45"/>
+    <w:lsdException w:name="Grid Table Light" w:uiPriority="40"/>
+    <w:lsdException w:name="Grid Table 1 Light" w:uiPriority="46"/>
+    <w:lsdException w:name="Grid Table 2" w:uiPriority="47"/>
+    <w:lsdException w:name="Grid Table 3" w:uiPriority="48"/>
+    <w:lsdException w:name="Grid Table 4" w:uiPriority="49"/>
+    <w:lsdException w:name="Grid Table 5 Dark" w:uiPriority="50"/>
+    <w:lsdException w:name="Grid Table 6 Colorful" w:uiPriority="51"/>
+    <w:lsdException w:name="Grid Table 7 Colorful" w:uiPriority="52"/>
+    <w:lsdException w:name="Grid Table 1 Light Accent 1" w:uiPriority="46"/>
+    <w:lsdException w:name="Grid Table 2 Accent 1" w:uiPriority="47"/>
+    <w:lsdException w:name="Grid Table 3 Accent 1" w:uiPriority="48"/>
+    <w:lsdException w:name="Grid Table 4 Accent 1" w:uiPriority="49"/>
+    <w:lsdException w:name="Grid Table 5 Dark Accent 1" w:uiPriority="50"/>
+    <w:lsdException w:name="Grid Table 6 Colorful Accent 1" w:uiPriority="51"/>
+    <w:lsdException w:name="Grid Table 7 Colorful Accent 1" w:uiPriority="52"/>
+    <w:lsdException w:name="Grid Table 1 Light Accent 2" w:uiPriority="46"/>
+    <w:lsdException w:name="Grid Table 2 Accent 2" w:uiPriority="47"/>
+    <w:lsdException w:name="Grid Table 3 Accent 2" w:uiPriority="48"/>
+    <w:lsdException w:name="Grid Table 4 Accent 2" w:uiPriority="49"/>
+    <w:lsdException w:name="Grid Table 5 Dark Accent 2" w:uiPriority="50"/>
+    <w:lsdException w:name="Grid Table 6 Colorful Accent 2" w:uiPriority="51"/>
+    <w:lsdException w:name="Grid Table 7 Colorful Accent 2" w:uiPriority="52"/>
+    <w:lsdException w:name="Grid Table 1 Light Accent 3" w:uiPriority="46"/>
+    <w:lsdException w:name="Grid Table 2 Accent 3" w:uiPriority="47"/>
+    <w:lsdException w:name="Grid Table 3 Accent 3" w:uiPriority="48"/>
+    <w:lsdException w:name="Grid Table 4 Accent 3" w:uiPriority="49"/>
+    <w:lsdException w:name="Grid Table 5 Dark Accent 3" w:uiPriority="50"/>
+    <w:lsdException w:name="Grid Table 6 Colorful Accent 3" w:uiPriority="51"/>
+    <w:lsdException w:name="Grid Table 7 Colorful Accent 3" w:uiPriority="52"/>
+    <w:lsdException w:name="Grid Table 1 Light Accent 4" w:uiPriority="46"/>
+    <w:lsdException w:name="Grid Table 2 Accent 4" w:uiPriority="47"/>
+    <w:lsdException w:name="Grid Table 3 Accent 4" w:uiPriority="48"/>
+    <w:lsdException w:name="Grid Table 4 Accent 4" w:uiPriority="49"/>
+    <w:lsdException w:name="Grid Table 5 Dark Accent 4" w:uiPriority="50"/>
+    <w:lsdException w:name="Grid Table 6 Colorful Accent 4" w:uiPriority="51"/>
+    <w:lsdException w:name="Grid Table 7 Colorful Accent 4" w:uiPriority="52"/>
+    <w:lsdException w:name="Grid Table 1 Light Accent 5" w:uiPriority="46"/>
+    <w:lsdException w:name="Grid Table 2 Accent 5" w:uiPriority="47"/>
+    <w:lsdException w:name="Grid Table 3 Accent 5" w:uiPriority="48"/>
+    <w:lsdException w:name="Grid Table 4 Accent 5" w:uiPriority="49"/>
+    <w:lsdException w:name="Grid Table 5 Dark Accent 5" w:uiPriority="50"/>
+    <w:lsdException w:name="Grid Table 6 Colorful Accent 5" w:uiPriority="51"/>
+    <w:lsdException w:name="Grid Table 7 Colorful Accent 5" w:uiPriority="52"/>
+    <w:lsdException w:name="Grid Table 1 Light Accent 6" w:uiPriority="46"/>
+    <w:lsdException w:name="Grid Table 2 Accent 6" w:uiPriority="47"/>
+    <w:lsdException w:name="Grid Table 3 Accent 6" w:uiPriority="48"/>
+    <w:lsdException w:name="Grid Table 4 Accent 6" w:uiPriority="49"/>
+    <w:lsdException w:name="Grid Table 5 Dark Accent 6" w:uiPriority="50"/>
+    <w:lsdException w:name="Grid Table 6 Colorful Accent 6" w:uiPriority="51"/>
+    <w:lsdException w:name="Grid Table 7 Colorful Accent 6" w:uiPriority="52"/>
+    <w:lsdException w:name="List Table 1 Light" w:uiPriority="46"/>
+    <w:lsdException w:name="List Table 2" w:uiPriority="47"/>
+    <w:lsdException w:name="List Table 3" w:uiPriority="48"/>
+    <w:lsdException w:name="List Table 4" w:uiPriority="49"/>
+    <w:lsdException w:name="List Table 5 Dark" w:uiPriority="50"/>
+    <w:lsdException w:name="List Table 6 Colorful" w:uiPriority="51"/>
+    <w:lsdException w:name="List Table 7 Colorful" w:uiPriority="52"/>
+    <w:lsdException w:name="List Table 1 Light Accent 1" w:uiPriority="46"/>
+    <w:lsdException w:name="List Table 2 Accent 1" w:uiPriority="47"/>
+    <w:lsdException w:name="List Table 3 Accent 1" w:uiPriority="48"/>
+    <w:lsdException w:name="List Table 4 Accent 1" w:uiPriority="49"/>
+    <w:lsdException w:name="List Table 5 Dark Accent 1" w:uiPriority="50"/>
+    <w:lsdException w:name="List Table 6 Colorful Accent 1" w:uiPriority="51"/>
+    <w:lsdException w:name="List Table 7 Colorful Accent 1" w:uiPriority="52"/>
+    <w:lsdException w:name="List Table 1 Light Accent 2" w:uiPriority="46"/>
+    <w:lsdException w:name="List Table 2 Accent 2" w:uiPriority="47"/>
+    <w:lsdException w:name="List Table 3 Accent 2" w:uiPriority="48"/>
+    <w:lsdException w:name="List Table 4 Accent 2" w:uiPriority="49"/>
+    <w:lsdException w:name="List Table 5 Dark Accent 2" w:uiPriority="50"/>
+    <w:lsdException w:name="List Table 6 Colorful Accent 2" w:uiPriority="51"/>
+    <w:lsdException w:name="List Table 7 Colorful Accent 2" w:uiPriority="52"/>
+    <w:lsdException w:name="List Table 1 Light Accent 3" w:uiPriority="46"/>
+    <w:lsdException w:name="List Table 2 Accent 3" w:uiPriority="47"/>
+    <w:lsdException w:name="List Table 3 Accent 3" w:uiPriority="48"/>
+    <w:lsdException w:name="List Table 4 Accent 3" w:uiPriority="49"/>
+    <w:lsdException w:name="List Table 5 Dark Accent 3" w:uiPriority="50"/>
+    <w:lsdException w:name="List Table 6 Colorful Accent 3" w:uiPriority="51"/>
+    <w:lsdException w:name="List Table 7 Colorful Accent 3" w:uiPriority="52"/>
+    <w:lsdException w:name="List Table 1 Light Accent 4" w:uiPriority="46"/>
+    <w:lsdException w:name="List Table 2 Accent 4" w:uiPriority="47"/>
+    <w:lsdException w:name="List Table 3 Accent 4" w:uiPriority="48"/>
+    <w:lsdException w:name="List Table 4 Accent 4" w:uiPriority="49"/>
+    <w:lsdException w:name="List Table 5 Dark Accent 4" w:uiPriority="50"/>
+    <w:lsdException w:name="List Table 6 Colorful Accent 4" w:uiPriority="51"/>
+    <w:lsdException w:name="List Table 7 Colorful Accent 4" w:uiPriority="52"/>
+    <w:lsdException w:name="List Table 1 Light Accent 5" w:uiPriority="46"/>
+    <w:lsdException w:name="List Table 2 Accent 5" w:uiPriority="47"/>
+    <w:lsdException w:name="List Table 3 Accent 5" w:uiPriority="48"/>
+    <w:lsdException w:name="List Table 4 Accent 5" w:uiPriority="49"/>
+    <w:lsdException w:name="List Table 5 Dark Accent 5" w:uiPriority="50"/>
+    <w:lsdException w:name="List Table 6 Colorful Accent 5" w:uiPriority="51"/>
+    <w:lsdException w:name="List Table 7 Colorful Accent 5" w:uiPriority="52"/>
+    <w:lsdException w:name="List Table 1 Light Accent 6" w:uiPriority="46"/>
+    <w:lsdException w:name="List Table 2 Accent 6" w:uiPriority="47"/>
+    <w:lsdException w:name="List Table 3 Accent 6" w:uiPriority="48"/>
+    <w:lsdException w:name="List Table 4 Accent 6" w:uiPriority="49"/>
+    <w:lsdException w:name="List Table 5 Dark Accent 6" w:uiPriority="50"/>
+    <w:lsdException w:name="List Table 6 Colorful Accent 6" w:uiPriority="51"/>
+    <w:lsdException w:name="List Table 7 Colorful Accent 6" w:uiPriority="52"/>
   </w:latentStyles>
   <w:style w:type="paragraph" w:default="1" w:styleId="a">
     <w:name w:val="Normal"/>
@@ -1568,6 +2246,29 @@
       <w:sz w:val="48"/>
       <w:szCs w:val="48"/>
       <w:lang w:eastAsia="ru-RU"/>
+    </w:rPr>
+  </w:style>
+  <w:style w:type="paragraph" w:styleId="3">
+    <w:name w:val="heading 3"/>
+    <w:basedOn w:val="a"/>
+    <w:next w:val="a"/>
+    <w:link w:val="30"/>
+    <w:uiPriority w:val="9"/>
+    <w:semiHidden/>
+    <w:unhideWhenUsed/>
+    <w:qFormat/>
+    <w:rsid w:val="00774574"/>
+    <w:pPr>
+      <w:keepNext/>
+      <w:keepLines/>
+      <w:spacing w:before="40" w:after="0"/>
+      <w:outlineLvl w:val="2"/>
+    </w:pPr>
+    <w:rPr>
+      <w:rFonts w:asciiTheme="majorHAnsi" w:eastAsiaTheme="majorEastAsia" w:hAnsiTheme="majorHAnsi" w:cstheme="majorBidi"/>
+      <w:color w:val="1F4D78" w:themeColor="accent1" w:themeShade="7F"/>
+      <w:sz w:val="24"/>
+      <w:szCs w:val="24"/>
     </w:rPr>
   </w:style>
   <w:style w:type="character" w:default="1" w:styleId="a0">
@@ -1726,345 +2427,19 @@
     <w:basedOn w:val="a0"/>
     <w:rsid w:val="004B4314"/>
   </w:style>
-</w:styles>
-</file>
-
-<file path=word/stylesWithEffects.xml><?xml version="1.0" encoding="utf-8"?>
-<w:styles xmlns:wpc="http://schemas.microsoft.com/office/word/2010/wordprocessingCanvas" xmlns:mc="http://schemas.openxmlformats.org/markup-compatibility/2006" xmlns:o="urn:schemas-microsoft-com:office:office" xmlns:r="http://schemas.openxmlformats.org/officeDocument/2006/relationships" xmlns:m="http://schemas.openxmlformats.org/officeDocument/2006/math" xmlns:v="urn:schemas-microsoft-com:vml" xmlns:wp14="http://schemas.microsoft.com/office/word/2010/wordprocessingDrawing" xmlns:wp="http://schemas.openxmlformats.org/drawingml/2006/wordprocessingDrawing" xmlns:w10="urn:schemas-microsoft-com:office:word" xmlns:w="http://schemas.openxmlformats.org/wordprocessingml/2006/main" xmlns:w14="http://schemas.microsoft.com/office/word/2010/wordml" xmlns:wpg="http://schemas.microsoft.com/office/word/2010/wordprocessingGroup" xmlns:wpi="http://schemas.microsoft.com/office/word/2010/wordprocessingInk" xmlns:wne="http://schemas.microsoft.com/office/word/2006/wordml" xmlns:wps="http://schemas.microsoft.com/office/word/2010/wordprocessingShape" mc:Ignorable="w14 wp14">
-  <w:docDefaults>
-    <w:rPrDefault>
-      <w:rPr>
-        <w:rFonts w:asciiTheme="minorHAnsi" w:eastAsiaTheme="minorHAnsi" w:hAnsiTheme="minorHAnsi" w:cstheme="minorBidi"/>
-        <w:sz w:val="22"/>
-        <w:szCs w:val="22"/>
-        <w:lang w:val="ru-RU" w:eastAsia="en-US" w:bidi="ar-SA"/>
-      </w:rPr>
-    </w:rPrDefault>
-    <w:pPrDefault>
-      <w:pPr>
-        <w:spacing w:after="160" w:line="259" w:lineRule="auto"/>
-      </w:pPr>
-    </w:pPrDefault>
-  </w:docDefaults>
-  <w:latentStyles w:defLockedState="0" w:defUIPriority="99" w:defSemiHidden="1" w:defUnhideWhenUsed="1" w:defQFormat="0" w:count="267">
-    <w:lsdException w:name="Normal" w:semiHidden="0" w:uiPriority="0" w:unhideWhenUsed="0" w:qFormat="1"/>
-    <w:lsdException w:name="heading 1" w:semiHidden="0" w:uiPriority="9" w:unhideWhenUsed="0" w:qFormat="1"/>
-    <w:lsdException w:name="heading 2" w:uiPriority="9" w:qFormat="1"/>
-    <w:lsdException w:name="heading 3" w:uiPriority="9" w:qFormat="1"/>
-    <w:lsdException w:name="heading 4" w:uiPriority="9" w:qFormat="1"/>
-    <w:lsdException w:name="heading 5" w:uiPriority="9" w:qFormat="1"/>
-    <w:lsdException w:name="heading 6" w:uiPriority="9" w:qFormat="1"/>
-    <w:lsdException w:name="heading 7" w:uiPriority="9" w:qFormat="1"/>
-    <w:lsdException w:name="heading 8" w:uiPriority="9" w:qFormat="1"/>
-    <w:lsdException w:name="heading 9" w:uiPriority="9" w:qFormat="1"/>
-    <w:lsdException w:name="toc 1" w:uiPriority="39"/>
-    <w:lsdException w:name="toc 2" w:uiPriority="39"/>
-    <w:lsdException w:name="toc 3" w:uiPriority="39"/>
-    <w:lsdException w:name="toc 4" w:uiPriority="39"/>
-    <w:lsdException w:name="toc 5" w:uiPriority="39"/>
-    <w:lsdException w:name="toc 6" w:uiPriority="39"/>
-    <w:lsdException w:name="toc 7" w:uiPriority="39"/>
-    <w:lsdException w:name="toc 8" w:uiPriority="39"/>
-    <w:lsdException w:name="toc 9" w:uiPriority="39"/>
-    <w:lsdException w:name="caption" w:uiPriority="35" w:qFormat="1"/>
-    <w:lsdException w:name="Title" w:semiHidden="0" w:uiPriority="10" w:unhideWhenUsed="0" w:qFormat="1"/>
-    <w:lsdException w:name="Default Paragraph Font" w:uiPriority="1"/>
-    <w:lsdException w:name="Subtitle" w:semiHidden="0" w:uiPriority="11" w:unhideWhenUsed="0" w:qFormat="1"/>
-    <w:lsdException w:name="Strong" w:semiHidden="0" w:uiPriority="22" w:unhideWhenUsed="0" w:qFormat="1"/>
-    <w:lsdException w:name="Emphasis" w:semiHidden="0" w:uiPriority="20" w:unhideWhenUsed="0" w:qFormat="1"/>
-    <w:lsdException w:name="Table Grid" w:semiHidden="0" w:uiPriority="39" w:unhideWhenUsed="0"/>
-    <w:lsdException w:name="Placeholder Text" w:unhideWhenUsed="0"/>
-    <w:lsdException w:name="No Spacing" w:semiHidden="0" w:uiPriority="1" w:unhideWhenUsed="0" w:qFormat="1"/>
-    <w:lsdException w:name="Light Shading" w:semiHidden="0" w:uiPriority="60" w:unhideWhenUsed="0"/>
-    <w:lsdException w:name="Light List" w:semiHidden="0" w:uiPriority="61" w:unhideWhenUsed="0"/>
-    <w:lsdException w:name="Light Grid" w:semiHidden="0" w:uiPriority="62" w:unhideWhenUsed="0"/>
-    <w:lsdException w:name="Medium Shading 1" w:semiHidden="0" w:uiPriority="63" w:unhideWhenUsed="0"/>
-    <w:lsdException w:name="Medium Shading 2" w:semiHidden="0" w:uiPriority="64" w:unhideWhenUsed="0"/>
-    <w:lsdException w:name="Medium List 1" w:semiHidden="0" w:uiPriority="65" w:unhideWhenUsed="0"/>
-    <w:lsdException w:name="Medium List 2" w:semiHidden="0" w:uiPriority="66" w:unhideWhenUsed="0"/>
-    <w:lsdException w:name="Medium Grid 1" w:semiHidden="0" w:uiPriority="67" w:unhideWhenUsed="0"/>
-    <w:lsdException w:name="Medium Grid 2" w:semiHidden="0" w:uiPriority="68" w:unhideWhenUsed="0"/>
-    <w:lsdException w:name="Medium Grid 3" w:semiHidden="0" w:uiPriority="69" w:unhideWhenUsed="0"/>
-    <w:lsdException w:name="Dark List" w:semiHidden="0" w:uiPriority="70" w:unhideWhenUsed="0"/>
-    <w:lsdException w:name="Colorful Shading" w:semiHidden="0" w:uiPriority="71" w:unhideWhenUsed="0"/>
-    <w:lsdException w:name="Colorful List" w:semiHidden="0" w:uiPriority="72" w:unhideWhenUsed="0"/>
-    <w:lsdException w:name="Colorful Grid" w:semiHidden="0" w:uiPriority="73" w:unhideWhenUsed="0"/>
-    <w:lsdException w:name="Light Shading Accent 1" w:semiHidden="0" w:uiPriority="60" w:unhideWhenUsed="0"/>
-    <w:lsdException w:name="Light List Accent 1" w:semiHidden="0" w:uiPriority="61" w:unhideWhenUsed="0"/>
-    <w:lsdException w:name="Light Grid Accent 1" w:semiHidden="0" w:uiPriority="62" w:unhideWhenUsed="0"/>
-    <w:lsdException w:name="Medium Shading 1 Accent 1" w:semiHidden="0" w:uiPriority="63" w:unhideWhenUsed="0"/>
-    <w:lsdException w:name="Medium Shading 2 Accent 1" w:semiHidden="0" w:uiPriority="64" w:unhideWhenUsed="0"/>
-    <w:lsdException w:name="Medium List 1 Accent 1" w:semiHidden="0" w:uiPriority="65" w:unhideWhenUsed="0"/>
-    <w:lsdException w:name="Revision" w:unhideWhenUsed="0"/>
-    <w:lsdException w:name="List Paragraph" w:semiHidden="0" w:uiPriority="34" w:unhideWhenUsed="0" w:qFormat="1"/>
-    <w:lsdException w:name="Quote" w:semiHidden="0" w:uiPriority="29" w:unhideWhenUsed="0" w:qFormat="1"/>
-    <w:lsdException w:name="Intense Quote" w:semiHidden="0" w:uiPriority="30" w:unhideWhenUsed="0" w:qFormat="1"/>
-    <w:lsdException w:name="Medium List 2 Accent 1" w:semiHidden="0" w:uiPriority="66" w:unhideWhenUsed="0"/>
-    <w:lsdException w:name="Medium Grid 1 Accent 1" w:semiHidden="0" w:uiPriority="67" w:unhideWhenUsed="0"/>
-    <w:lsdException w:name="Medium Grid 2 Accent 1" w:semiHidden="0" w:uiPriority="68" w:unhideWhenUsed="0"/>
-    <w:lsdException w:name="Medium Grid 3 Accent 1" w:semiHidden="0" w:uiPriority="69" w:unhideWhenUsed="0"/>
-    <w:lsdException w:name="Dark List Accent 1" w:semiHidden="0" w:uiPriority="70" w:unhideWhenUsed="0"/>
-    <w:lsdException w:name="Colorful Shading Accent 1" w:semiHidden="0" w:uiPriority="71" w:unhideWhenUsed="0"/>
-    <w:lsdException w:name="Colorful List Accent 1" w:semiHidden="0" w:uiPriority="72" w:unhideWhenUsed="0"/>
-    <w:lsdException w:name="Colorful Grid Accent 1" w:semiHidden="0" w:uiPriority="73" w:unhideWhenUsed="0"/>
-    <w:lsdException w:name="Light Shading Accent 2" w:semiHidden="0" w:uiPriority="60" w:unhideWhenUsed="0"/>
-    <w:lsdException w:name="Light List Accent 2" w:semiHidden="0" w:uiPriority="61" w:unhideWhenUsed="0"/>
-    <w:lsdException w:name="Light Grid Accent 2" w:semiHidden="0" w:uiPriority="62" w:unhideWhenUsed="0"/>
-    <w:lsdException w:name="Medium Shading 1 Accent 2" w:semiHidden="0" w:uiPriority="63" w:unhideWhenUsed="0"/>
-    <w:lsdException w:name="Medium Shading 2 Accent 2" w:semiHidden="0" w:uiPriority="64" w:unhideWhenUsed="0"/>
-    <w:lsdException w:name="Medium List 1 Accent 2" w:semiHidden="0" w:uiPriority="65" w:unhideWhenUsed="0"/>
-    <w:lsdException w:name="Medium List 2 Accent 2" w:semiHidden="0" w:uiPriority="66" w:unhideWhenUsed="0"/>
-    <w:lsdException w:name="Medium Grid 1 Accent 2" w:semiHidden="0" w:uiPriority="67" w:unhideWhenUsed="0"/>
-    <w:lsdException w:name="Medium Grid 2 Accent 2" w:semiHidden="0" w:uiPriority="68" w:unhideWhenUsed="0"/>
-    <w:lsdException w:name="Medium Grid 3 Accent 2" w:semiHidden="0" w:uiPriority="69" w:unhideWhenUsed="0"/>
-    <w:lsdException w:name="Dark List Accent 2" w:semiHidden="0" w:uiPriority="70" w:unhideWhenUsed="0"/>
-    <w:lsdException w:name="Colorful Shading Accent 2" w:semiHidden="0" w:uiPriority="71" w:unhideWhenUsed="0"/>
-    <w:lsdException w:name="Colorful List Accent 2" w:semiHidden="0" w:uiPriority="72" w:unhideWhenUsed="0"/>
-    <w:lsdException w:name="Colorful Grid Accent 2" w:semiHidden="0" w:uiPriority="73" w:unhideWhenUsed="0"/>
-    <w:lsdException w:name="Light Shading Accent 3" w:semiHidden="0" w:uiPriority="60" w:unhideWhenUsed="0"/>
-    <w:lsdException w:name="Light List Accent 3" w:semiHidden="0" w:uiPriority="61" w:unhideWhenUsed="0"/>
-    <w:lsdException w:name="Light Grid Accent 3" w:semiHidden="0" w:uiPriority="62" w:unhideWhenUsed="0"/>
-    <w:lsdException w:name="Medium Shading 1 Accent 3" w:semiHidden="0" w:uiPriority="63" w:unhideWhenUsed="0"/>
-    <w:lsdException w:name="Medium Shading 2 Accent 3" w:semiHidden="0" w:uiPriority="64" w:unhideWhenUsed="0"/>
-    <w:lsdException w:name="Medium List 1 Accent 3" w:semiHidden="0" w:uiPriority="65" w:unhideWhenUsed="0"/>
-    <w:lsdException w:name="Medium List 2 Accent 3" w:semiHidden="0" w:uiPriority="66" w:unhideWhenUsed="0"/>
-    <w:lsdException w:name="Medium Grid 1 Accent 3" w:semiHidden="0" w:uiPriority="67" w:unhideWhenUsed="0"/>
-    <w:lsdException w:name="Medium Grid 2 Accent 3" w:semiHidden="0" w:uiPriority="68" w:unhideWhenUsed="0"/>
-    <w:lsdException w:name="Medium Grid 3 Accent 3" w:semiHidden="0" w:uiPriority="69" w:unhideWhenUsed="0"/>
-    <w:lsdException w:name="Dark List Accent 3" w:semiHidden="0" w:uiPriority="70" w:unhideWhenUsed="0"/>
-    <w:lsdException w:name="Colorful Shading Accent 3" w:semiHidden="0" w:uiPriority="71" w:unhideWhenUsed="0"/>
-    <w:lsdException w:name="Colorful List Accent 3" w:semiHidden="0" w:uiPriority="72" w:unhideWhenUsed="0"/>
-    <w:lsdException w:name="Colorful Grid Accent 3" w:semiHidden="0" w:uiPriority="73" w:unhideWhenUsed="0"/>
-    <w:lsdException w:name="Light Shading Accent 4" w:semiHidden="0" w:uiPriority="60" w:unhideWhenUsed="0"/>
-    <w:lsdException w:name="Light List Accent 4" w:semiHidden="0" w:uiPriority="61" w:unhideWhenUsed="0"/>
-    <w:lsdException w:name="Light Grid Accent 4" w:semiHidden="0" w:uiPriority="62" w:unhideWhenUsed="0"/>
-    <w:lsdException w:name="Medium Shading 1 Accent 4" w:semiHidden="0" w:uiPriority="63" w:unhideWhenUsed="0"/>
-    <w:lsdException w:name="Medium Shading 2 Accent 4" w:semiHidden="0" w:uiPriority="64" w:unhideWhenUsed="0"/>
-    <w:lsdException w:name="Medium List 1 Accent 4" w:semiHidden="0" w:uiPriority="65" w:unhideWhenUsed="0"/>
-    <w:lsdException w:name="Medium List 2 Accent 4" w:semiHidden="0" w:uiPriority="66" w:unhideWhenUsed="0"/>
-    <w:lsdException w:name="Medium Grid 1 Accent 4" w:semiHidden="0" w:uiPriority="67" w:unhideWhenUsed="0"/>
-    <w:lsdException w:name="Medium Grid 2 Accent 4" w:semiHidden="0" w:uiPriority="68" w:unhideWhenUsed="0"/>
-    <w:lsdException w:name="Medium Grid 3 Accent 4" w:semiHidden="0" w:uiPriority="69" w:unhideWhenUsed="0"/>
-    <w:lsdException w:name="Dark List Accent 4" w:semiHidden="0" w:uiPriority="70" w:unhideWhenUsed="0"/>
-    <w:lsdException w:name="Colorful Shading Accent 4" w:semiHidden="0" w:uiPriority="71" w:unhideWhenUsed="0"/>
-    <w:lsdException w:name="Colorful List Accent 4" w:semiHidden="0" w:uiPriority="72" w:unhideWhenUsed="0"/>
-    <w:lsdException w:name="Colorful Grid Accent 4" w:semiHidden="0" w:uiPriority="73" w:unhideWhenUsed="0"/>
-    <w:lsdException w:name="Light Shading Accent 5" w:semiHidden="0" w:uiPriority="60" w:unhideWhenUsed="0"/>
-    <w:lsdException w:name="Light List Accent 5" w:semiHidden="0" w:uiPriority="61" w:unhideWhenUsed="0"/>
-    <w:lsdException w:name="Light Grid Accent 5" w:semiHidden="0" w:uiPriority="62" w:unhideWhenUsed="0"/>
-    <w:lsdException w:name="Medium Shading 1 Accent 5" w:semiHidden="0" w:uiPriority="63" w:unhideWhenUsed="0"/>
-    <w:lsdException w:name="Medium Shading 2 Accent 5" w:semiHidden="0" w:uiPriority="64" w:unhideWhenUsed="0"/>
-    <w:lsdException w:name="Medium List 1 Accent 5" w:semiHidden="0" w:uiPriority="65" w:unhideWhenUsed="0"/>
-    <w:lsdException w:name="Medium List 2 Accent 5" w:semiHidden="0" w:uiPriority="66" w:unhideWhenUsed="0"/>
-    <w:lsdException w:name="Medium Grid 1 Accent 5" w:semiHidden="0" w:uiPriority="67" w:unhideWhenUsed="0"/>
-    <w:lsdException w:name="Medium Grid 2 Accent 5" w:semiHidden="0" w:uiPriority="68" w:unhideWhenUsed="0"/>
-    <w:lsdException w:name="Medium Grid 3 Accent 5" w:semiHidden="0" w:uiPriority="69" w:unhideWhenUsed="0"/>
-    <w:lsdException w:name="Dark List Accent 5" w:semiHidden="0" w:uiPriority="70" w:unhideWhenUsed="0"/>
-    <w:lsdException w:name="Colorful Shading Accent 5" w:semiHidden="0" w:uiPriority="71" w:unhideWhenUsed="0"/>
-    <w:lsdException w:name="Colorful List Accent 5" w:semiHidden="0" w:uiPriority="72" w:unhideWhenUsed="0"/>
-    <w:lsdException w:name="Colorful Grid Accent 5" w:semiHidden="0" w:uiPriority="73" w:unhideWhenUsed="0"/>
-    <w:lsdException w:name="Light Shading Accent 6" w:semiHidden="0" w:uiPriority="60" w:unhideWhenUsed="0"/>
-    <w:lsdException w:name="Light List Accent 6" w:semiHidden="0" w:uiPriority="61" w:unhideWhenUsed="0"/>
-    <w:lsdException w:name="Light Grid Accent 6" w:semiHidden="0" w:uiPriority="62" w:unhideWhenUsed="0"/>
-    <w:lsdException w:name="Medium Shading 1 Accent 6" w:semiHidden="0" w:uiPriority="63" w:unhideWhenUsed="0"/>
-    <w:lsdException w:name="Medium Shading 2 Accent 6" w:semiHidden="0" w:uiPriority="64" w:unhideWhenUsed="0"/>
-    <w:lsdException w:name="Medium List 1 Accent 6" w:semiHidden="0" w:uiPriority="65" w:unhideWhenUsed="0"/>
-    <w:lsdException w:name="Medium List 2 Accent 6" w:semiHidden="0" w:uiPriority="66" w:unhideWhenUsed="0"/>
-    <w:lsdException w:name="Medium Grid 1 Accent 6" w:semiHidden="0" w:uiPriority="67" w:unhideWhenUsed="0"/>
-    <w:lsdException w:name="Medium Grid 2 Accent 6" w:semiHidden="0" w:uiPriority="68" w:unhideWhenUsed="0"/>
-    <w:lsdException w:name="Medium Grid 3 Accent 6" w:semiHidden="0" w:uiPriority="69" w:unhideWhenUsed="0"/>
-    <w:lsdException w:name="Dark List Accent 6" w:semiHidden="0" w:uiPriority="70" w:unhideWhenUsed="0"/>
-    <w:lsdException w:name="Colorful Shading Accent 6" w:semiHidden="0" w:uiPriority="71" w:unhideWhenUsed="0"/>
-    <w:lsdException w:name="Colorful List Accent 6" w:semiHidden="0" w:uiPriority="72" w:unhideWhenUsed="0"/>
-    <w:lsdException w:name="Colorful Grid Accent 6" w:semiHidden="0" w:uiPriority="73" w:unhideWhenUsed="0"/>
-    <w:lsdException w:name="Subtle Emphasis" w:semiHidden="0" w:uiPriority="19" w:unhideWhenUsed="0" w:qFormat="1"/>
-    <w:lsdException w:name="Intense Emphasis" w:semiHidden="0" w:uiPriority="21" w:unhideWhenUsed="0" w:qFormat="1"/>
-    <w:lsdException w:name="Subtle Reference" w:semiHidden="0" w:uiPriority="31" w:unhideWhenUsed="0" w:qFormat="1"/>
-    <w:lsdException w:name="Intense Reference" w:semiHidden="0" w:uiPriority="32" w:unhideWhenUsed="0" w:qFormat="1"/>
-    <w:lsdException w:name="Book Title" w:semiHidden="0" w:uiPriority="33" w:unhideWhenUsed="0" w:qFormat="1"/>
-    <w:lsdException w:name="Bibliography" w:uiPriority="37"/>
-    <w:lsdException w:name="TOC Heading" w:uiPriority="39" w:qFormat="1"/>
-  </w:latentStyles>
-  <w:style w:type="paragraph" w:default="1" w:styleId="a">
-    <w:name w:val="Normal"/>
-    <w:qFormat/>
-  </w:style>
-  <w:style w:type="paragraph" w:styleId="1">
-    <w:name w:val="heading 1"/>
-    <w:basedOn w:val="a"/>
-    <w:link w:val="10"/>
+  <w:style w:type="character" w:customStyle="1" w:styleId="30">
+    <w:name w:val="Заголовок 3 Знак"/>
+    <w:basedOn w:val="a0"/>
+    <w:link w:val="3"/>
     <w:uiPriority w:val="9"/>
-    <w:qFormat/>
-    <w:rsid w:val="00947A40"/>
-    <w:pPr>
-      <w:spacing w:before="100" w:beforeAutospacing="1" w:after="100" w:afterAutospacing="1" w:line="240" w:lineRule="auto"/>
-      <w:outlineLvl w:val="0"/>
-    </w:pPr>
+    <w:semiHidden/>
+    <w:rsid w:val="00774574"/>
     <w:rPr>
-      <w:rFonts w:ascii="Times New Roman" w:eastAsia="Times New Roman" w:hAnsi="Times New Roman" w:cs="Times New Roman"/>
-      <w:b/>
-      <w:bCs/>
-      <w:kern w:val="36"/>
-      <w:sz w:val="48"/>
-      <w:szCs w:val="48"/>
-      <w:lang w:eastAsia="ru-RU"/>
-    </w:rPr>
-  </w:style>
-  <w:style w:type="character" w:default="1" w:styleId="a0">
-    <w:name w:val="Default Paragraph Font"/>
-    <w:uiPriority w:val="1"/>
-    <w:semiHidden/>
-    <w:unhideWhenUsed/>
-  </w:style>
-  <w:style w:type="table" w:default="1" w:styleId="a1">
-    <w:name w:val="Normal Table"/>
-    <w:uiPriority w:val="99"/>
-    <w:semiHidden/>
-    <w:unhideWhenUsed/>
-    <w:tblPr>
-      <w:tblInd w:w="0" w:type="dxa"/>
-      <w:tblCellMar>
-        <w:top w:w="0" w:type="dxa"/>
-        <w:left w:w="108" w:type="dxa"/>
-        <w:bottom w:w="0" w:type="dxa"/>
-        <w:right w:w="108" w:type="dxa"/>
-      </w:tblCellMar>
-    </w:tblPr>
-  </w:style>
-  <w:style w:type="numbering" w:default="1" w:styleId="a2">
-    <w:name w:val="No List"/>
-    <w:uiPriority w:val="99"/>
-    <w:semiHidden/>
-    <w:unhideWhenUsed/>
-  </w:style>
-  <w:style w:type="character" w:styleId="a3">
-    <w:name w:val="Hyperlink"/>
-    <w:basedOn w:val="a0"/>
-    <w:uiPriority w:val="99"/>
-    <w:unhideWhenUsed/>
-    <w:rsid w:val="00452425"/>
-    <w:rPr>
-      <w:color w:val="0000FF"/>
-      <w:u w:val="single"/>
-    </w:rPr>
-  </w:style>
-  <w:style w:type="paragraph" w:styleId="HTML">
-    <w:name w:val="HTML Preformatted"/>
-    <w:basedOn w:val="a"/>
-    <w:link w:val="HTML0"/>
-    <w:uiPriority w:val="99"/>
-    <w:semiHidden/>
-    <w:unhideWhenUsed/>
-    <w:rsid w:val="00164653"/>
-    <w:pPr>
-      <w:tabs>
-        <w:tab w:val="left" w:pos="916"/>
-        <w:tab w:val="left" w:pos="1832"/>
-        <w:tab w:val="left" w:pos="2748"/>
-        <w:tab w:val="left" w:pos="3664"/>
-        <w:tab w:val="left" w:pos="4580"/>
-        <w:tab w:val="left" w:pos="5496"/>
-        <w:tab w:val="left" w:pos="6412"/>
-        <w:tab w:val="left" w:pos="7328"/>
-        <w:tab w:val="left" w:pos="8244"/>
-        <w:tab w:val="left" w:pos="9160"/>
-        <w:tab w:val="left" w:pos="10076"/>
-        <w:tab w:val="left" w:pos="10992"/>
-        <w:tab w:val="left" w:pos="11908"/>
-        <w:tab w:val="left" w:pos="12824"/>
-        <w:tab w:val="left" w:pos="13740"/>
-        <w:tab w:val="left" w:pos="14656"/>
-      </w:tabs>
-      <w:spacing w:after="0" w:line="240" w:lineRule="auto"/>
-    </w:pPr>
-    <w:rPr>
-      <w:rFonts w:ascii="Courier New" w:eastAsia="Times New Roman" w:hAnsi="Courier New" w:cs="Courier New"/>
-      <w:sz w:val="20"/>
-      <w:szCs w:val="20"/>
-      <w:lang w:eastAsia="ru-RU"/>
-    </w:rPr>
-  </w:style>
-  <w:style w:type="character" w:customStyle="1" w:styleId="HTML0">
-    <w:name w:val="Стандартный HTML Знак"/>
-    <w:basedOn w:val="a0"/>
-    <w:link w:val="HTML"/>
-    <w:uiPriority w:val="99"/>
-    <w:semiHidden/>
-    <w:rsid w:val="00164653"/>
-    <w:rPr>
-      <w:rFonts w:ascii="Courier New" w:eastAsia="Times New Roman" w:hAnsi="Courier New" w:cs="Courier New"/>
-      <w:sz w:val="20"/>
-      <w:szCs w:val="20"/>
-      <w:lang w:eastAsia="ru-RU"/>
-    </w:rPr>
-  </w:style>
-  <w:style w:type="character" w:styleId="HTML1">
-    <w:name w:val="HTML Code"/>
-    <w:basedOn w:val="a0"/>
-    <w:uiPriority w:val="99"/>
-    <w:semiHidden/>
-    <w:unhideWhenUsed/>
-    <w:rsid w:val="00164653"/>
-    <w:rPr>
-      <w:rFonts w:ascii="Courier New" w:eastAsia="Times New Roman" w:hAnsi="Courier New" w:cs="Courier New"/>
-      <w:sz w:val="20"/>
-      <w:szCs w:val="20"/>
-    </w:rPr>
-  </w:style>
-  <w:style w:type="character" w:customStyle="1" w:styleId="token">
-    <w:name w:val="token"/>
-    <w:basedOn w:val="a0"/>
-    <w:rsid w:val="00164653"/>
-  </w:style>
-  <w:style w:type="paragraph" w:styleId="a4">
-    <w:name w:val="Normal (Web)"/>
-    <w:basedOn w:val="a"/>
-    <w:uiPriority w:val="99"/>
-    <w:semiHidden/>
-    <w:unhideWhenUsed/>
-    <w:rsid w:val="00101870"/>
-    <w:pPr>
-      <w:spacing w:before="100" w:beforeAutospacing="1" w:after="100" w:afterAutospacing="1" w:line="240" w:lineRule="auto"/>
-    </w:pPr>
-    <w:rPr>
-      <w:rFonts w:ascii="Times New Roman" w:eastAsia="Times New Roman" w:hAnsi="Times New Roman" w:cs="Times New Roman"/>
+      <w:rFonts w:asciiTheme="majorHAnsi" w:eastAsiaTheme="majorEastAsia" w:hAnsiTheme="majorHAnsi" w:cstheme="majorBidi"/>
+      <w:color w:val="1F4D78" w:themeColor="accent1" w:themeShade="7F"/>
       <w:sz w:val="24"/>
       <w:szCs w:val="24"/>
-      <w:lang w:eastAsia="ru-RU"/>
     </w:rPr>
-  </w:style>
-  <w:style w:type="character" w:customStyle="1" w:styleId="10">
-    <w:name w:val="Заголовок 1 Знак"/>
-    <w:basedOn w:val="a0"/>
-    <w:link w:val="1"/>
-    <w:uiPriority w:val="9"/>
-    <w:rsid w:val="00947A40"/>
-    <w:rPr>
-      <w:rFonts w:ascii="Times New Roman" w:eastAsia="Times New Roman" w:hAnsi="Times New Roman" w:cs="Times New Roman"/>
-      <w:b/>
-      <w:bCs/>
-      <w:kern w:val="36"/>
-      <w:sz w:val="48"/>
-      <w:szCs w:val="48"/>
-      <w:lang w:eastAsia="ru-RU"/>
-    </w:rPr>
-  </w:style>
-  <w:style w:type="character" w:styleId="a5">
-    <w:name w:val="FollowedHyperlink"/>
-    <w:basedOn w:val="a0"/>
-    <w:uiPriority w:val="99"/>
-    <w:semiHidden/>
-    <w:unhideWhenUsed/>
-    <w:rsid w:val="00DD43C2"/>
-    <w:rPr>
-      <w:color w:val="954F72" w:themeColor="followedHyperlink"/>
-      <w:u w:val="single"/>
-    </w:rPr>
-  </w:style>
-  <w:style w:type="character" w:customStyle="1" w:styleId="posttitle-text">
-    <w:name w:val="post__title-text"/>
-    <w:basedOn w:val="a0"/>
-    <w:rsid w:val="004B4314"/>
   </w:style>
 </w:styles>
 </file>
@@ -2324,7 +2699,7 @@
   <a:extraClrSchemeLst/>
   <a:extLst>
     <a:ext uri="{05A4C25C-085E-4340-85A3-A5531E510DB2}">
-      <thm15:themeFamily xmlns:thm15="http://schemas.microsoft.com/office/thememl/2012/main" xmlns="" name="Office Theme" id="{62F939B6-93AF-4DB8-9C6B-D6C7DFDC589F}" vid="{4A3C46E8-61CC-4603-A589-7422A47A8E4A}"/>
+      <thm15:themeFamily xmlns:thm15="http://schemas.microsoft.com/office/thememl/2012/main" name="Office Theme" id="{62F939B6-93AF-4DB8-9C6B-D6C7DFDC589F}" vid="{4A3C46E8-61CC-4603-A589-7422A47A8E4A}"/>
     </a:ext>
   </a:extLst>
 </a:theme>

</xml_diff>